<commit_message>
I added Overall Description
</commit_message>
<xml_diff>
--- a/project.docx
+++ b/project.docx
@@ -1,19 +1,14 @@
 
 <file path=word/document.xml><?xml version="1.0" encoding="utf-8"?>
-<w:document xmlns:ve="http://schemas.openxmlformats.org/markup-compatibility/2006" xmlns:o="urn:schemas-microsoft-com:office:office" xmlns:r="http://schemas.openxmlformats.org/officeDocument/2006/relationships" xmlns:m="http://schemas.openxmlformats.org/officeDocument/2006/math" xmlns:v="urn:schemas-microsoft-com:vml" xmlns:wp="http://schemas.openxmlformats.org/drawingml/2006/wordprocessingDrawing" xmlns:w10="urn:schemas-microsoft-com:office:word" xmlns:w="http://schemas.openxmlformats.org/wordprocessingml/2006/main" xmlns:wne="http://schemas.microsoft.com/office/word/2006/wordml">
+<w:document xmlns:wpc="http://schemas.microsoft.com/office/word/2010/wordprocessingCanvas" xmlns:mc="http://schemas.openxmlformats.org/markup-compatibility/2006" xmlns:o="urn:schemas-microsoft-com:office:office" xmlns:r="http://schemas.openxmlformats.org/officeDocument/2006/relationships" xmlns:m="http://schemas.openxmlformats.org/officeDocument/2006/math" xmlns:v="urn:schemas-microsoft-com:vml" xmlns:wp14="http://schemas.microsoft.com/office/word/2010/wordprocessingDrawing" xmlns:wp="http://schemas.openxmlformats.org/drawingml/2006/wordprocessingDrawing" xmlns:w10="urn:schemas-microsoft-com:office:word" xmlns:w="http://schemas.openxmlformats.org/wordprocessingml/2006/main" xmlns:w14="http://schemas.microsoft.com/office/word/2010/wordml" xmlns:w15="http://schemas.microsoft.com/office/word/2012/wordml" xmlns:wpg="http://schemas.microsoft.com/office/word/2010/wordprocessingGroup" xmlns:wpi="http://schemas.microsoft.com/office/word/2010/wordprocessingInk" xmlns:wne="http://schemas.microsoft.com/office/word/2006/wordml" xmlns:wps="http://schemas.microsoft.com/office/word/2010/wordprocessingShape" mc:Ignorable="w14 w15 wp14">
   <w:body>
     <w:p>
       <w:pPr>
+        <w:jc w:val="center"/>
         <w:rPr>
           <w:sz w:val="48"/>
         </w:rPr>
       </w:pPr>
-      <w:r>
-        <w:rPr>
-          <w:sz w:val="48"/>
-        </w:rPr>
-        <w:t xml:space="preserve">   </w:t>
-      </w:r>
       <w:r>
         <w:rPr>
           <w:sz w:val="48"/>
@@ -1728,7 +1723,7 @@
           <w:insideH w:val="single" w:sz="4" w:space="0" w:color="auto"/>
           <w:insideV w:val="single" w:sz="4" w:space="0" w:color="auto"/>
         </w:tblBorders>
-        <w:tblLook w:val="0000"/>
+        <w:tblLook w:val="0000" w:firstRow="0" w:lastRow="0" w:firstColumn="0" w:lastColumn="0" w:noHBand="0" w:noVBand="0"/>
       </w:tblPr>
       <w:tblGrid>
         <w:gridCol w:w="3748"/>
@@ -2286,6 +2281,3822 @@
           <w:szCs w:val="28"/>
         </w:rPr>
       </w:pPr>
+      <w:r>
+        <w:rPr>
+          <w:sz w:val="28"/>
+          <w:szCs w:val="28"/>
+        </w:rPr>
+        <w:br w:type="page"/>
+      </w:r>
+    </w:p>
+    <w:p>
+      <w:pPr>
+        <w:rPr>
+          <w:b/>
+          <w:bCs/>
+          <w:sz w:val="44"/>
+          <w:szCs w:val="44"/>
+        </w:rPr>
+      </w:pPr>
+      <w:bookmarkStart w:id="13" w:name="_Toc61315204"/>
+      <w:bookmarkStart w:id="14" w:name="_Toc77487627"/>
+      <w:r>
+        <w:rPr>
+          <w:b/>
+          <w:bCs/>
+          <w:sz w:val="44"/>
+          <w:szCs w:val="44"/>
+        </w:rPr>
+        <w:lastRenderedPageBreak/>
+        <w:t>2.0.</w:t>
+      </w:r>
+      <w:r>
+        <w:rPr>
+          <w:b/>
+          <w:bCs/>
+          <w:sz w:val="44"/>
+          <w:szCs w:val="44"/>
+        </w:rPr>
+        <w:tab/>
+      </w:r>
+      <w:bookmarkEnd w:id="13"/>
+      <w:r>
+        <w:rPr>
+          <w:b/>
+          <w:bCs/>
+          <w:sz w:val="44"/>
+          <w:szCs w:val="44"/>
+        </w:rPr>
+        <w:t>Overall Description</w:t>
+      </w:r>
+      <w:bookmarkEnd w:id="14"/>
+      <w:r>
+        <w:rPr>
+          <w:b/>
+          <w:bCs/>
+          <w:sz w:val="44"/>
+          <w:szCs w:val="44"/>
+        </w:rPr>
+        <w:t>:</w:t>
+      </w:r>
+    </w:p>
+    <w:p>
+      <w:pPr>
+        <w:rPr>
+          <w:rFonts w:ascii="Times New Roman" w:hAnsi="Times New Roman"/>
+        </w:rPr>
+      </w:pPr>
+      <w:r>
+        <w:rPr>
+          <w:noProof/>
+        </w:rPr>
+        <w:pict>
+          <v:rect id="Rectangle 56" o:spid="_x0000_s1078" style="position:absolute;margin-left:6.75pt;margin-top:313.5pt;width:57.6pt;height:20.3pt;z-index:251666432;visibility:visible;mso-wrap-style:square;mso-width-percent:0;mso-height-percent:0;mso-wrap-distance-left:9pt;mso-wrap-distance-top:0;mso-wrap-distance-right:9pt;mso-wrap-distance-bottom:0;mso-position-horizontal:absolute;mso-position-horizontal-relative:text;mso-position-vertical:absolute;mso-position-vertical-relative:text;mso-width-percent:0;mso-height-percent:0;mso-width-relative:page;mso-height-relative:page;v-text-anchor:top" o:gfxdata="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">
+            <v:textbox>
+              <w:txbxContent>
+                <w:p>
+                  <w:r>
+                    <w:t>Student</w:t>
+                  </w:r>
+                </w:p>
+              </w:txbxContent>
+            </v:textbox>
+          </v:rect>
+        </w:pict>
+      </w:r>
+      <w:r>
+        <w:rPr>
+          <w:noProof/>
+        </w:rPr>
+        <w:pict>
+          <v:shapetype id="_x0000_t32" coordsize="21600,21600" o:spt="32" o:oned="t" path="m,l21600,21600e" filled="f">
+            <v:path arrowok="t" fillok="f" o:connecttype="none"/>
+            <o:lock v:ext="edit" shapetype="t"/>
+          </v:shapetype>
+          <v:shape id="AutoShape 54" o:spid="_x0000_s1077" type="#_x0000_t32" style="position:absolute;margin-left:275.4pt;margin-top:249.2pt;width:61.75pt;height:0;z-index:251665408;visibility:visible;mso-wrap-style:square;mso-width-percent:0;mso-height-percent:0;mso-wrap-distance-left:9pt;mso-wrap-distance-top:0;mso-wrap-distance-right:9pt;mso-wrap-distance-bottom:0;mso-position-horizontal:absolute;mso-position-horizontal-relative:text;mso-position-vertical:absolute;mso-position-vertical-relative:text;mso-width-percent:0;mso-height-percent:0;mso-width-relative:page;mso-height-relative:page" o:gfxdata="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"/>
+        </w:pict>
+      </w:r>
+      <w:r>
+        <w:rPr>
+          <w:noProof/>
+        </w:rPr>
+        <w:pict>
+          <v:shape id="AutoShape 53" o:spid="_x0000_s1076" type="#_x0000_t32" style="position:absolute;margin-left:64.35pt;margin-top:270.85pt;width:112.5pt;height:114.9pt;flip:y;z-index:251664384;visibility:visible;mso-wrap-style:square;mso-width-percent:0;mso-height-percent:0;mso-wrap-distance-left:9pt;mso-wrap-distance-top:0;mso-wrap-distance-right:9pt;mso-wrap-distance-bottom:0;mso-position-horizontal:absolute;mso-position-horizontal-relative:text;mso-position-vertical:absolute;mso-position-vertical-relative:text;mso-width-percent:0;mso-height-percent:0;mso-width-relative:page;mso-height-relative:page" o:gfxdata="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"/>
+        </w:pict>
+      </w:r>
+      <w:r>
+        <w:rPr>
+          <w:noProof/>
+        </w:rPr>
+        <w:pict>
+          <v:shape id="AutoShape 51" o:spid="_x0000_s1075" type="#_x0000_t32" style="position:absolute;margin-left:47.9pt;margin-top:257.2pt;width:109.35pt;height:0;z-index:251663360;visibility:visible;mso-wrap-style:square;mso-width-percent:0;mso-height-percent:0;mso-wrap-distance-left:9pt;mso-wrap-distance-top:0;mso-wrap-distance-right:9pt;mso-wrap-distance-bottom:0;mso-position-horizontal:absolute;mso-position-horizontal-relative:text;mso-position-vertical:absolute;mso-position-vertical-relative:text;mso-width-percent:0;mso-height-percent:0;mso-width-relative:page;mso-height-relative:page" o:gfxdata="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"/>
+        </w:pict>
+      </w:r>
+      <w:r>
+        <w:rPr>
+          <w:noProof/>
+        </w:rPr>
+        <w:pict>
+          <v:shape id="AutoShape 50" o:spid="_x0000_s1074" type="#_x0000_t32" style="position:absolute;margin-left:64.35pt;margin-top:186.45pt;width:112.5pt;height:35.5pt;z-index:251662336;visibility:visible;mso-wrap-style:square;mso-width-percent:0;mso-height-percent:0;mso-wrap-distance-left:9pt;mso-wrap-distance-top:0;mso-wrap-distance-right:9pt;mso-wrap-distance-bottom:0;mso-position-horizontal:absolute;mso-position-horizontal-relative:text;mso-position-vertical:absolute;mso-position-vertical-relative:text;mso-width-percent:0;mso-height-percent:0;mso-width-relative:page;mso-height-relative:page" o:gfxdata="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"/>
+        </w:pict>
+      </w:r>
+      <w:r>
+        <w:rPr>
+          <w:noProof/>
+        </w:rPr>
+        <w:pict>
+          <v:shape id="AutoShape 49" o:spid="_x0000_s1073" type="#_x0000_t32" style="position:absolute;margin-left:218pt;margin-top:123.55pt;width:0;height:93.55pt;z-index:251661312;visibility:visible;mso-wrap-style:square;mso-width-percent:0;mso-height-percent:0;mso-wrap-distance-left:9pt;mso-wrap-distance-top:0;mso-wrap-distance-right:9pt;mso-wrap-distance-bottom:0;mso-position-horizontal:absolute;mso-position-horizontal-relative:text;mso-position-vertical:absolute;mso-position-vertical-relative:text;mso-width-percent:0;mso-height-percent:0;mso-width-relative:page;mso-height-relative:page" o:gfxdata="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"/>
+        </w:pict>
+      </w:r>
+      <w:r>
+        <w:rPr>
+          <w:noProof/>
+        </w:rPr>
+        <w:pict>
+          <v:oval id="Oval 308" o:spid="_x0000_s1072" style="position:absolute;margin-left:157.25pt;margin-top:217.1pt;width:118.15pt;height:58pt;z-index:251660288;visibility:visible;mso-wrap-style:square;mso-width-percent:0;mso-height-percent:0;mso-wrap-distance-left:9pt;mso-wrap-distance-top:0;mso-wrap-distance-right:9pt;mso-wrap-distance-bottom:0;mso-position-horizontal:absolute;mso-position-horizontal-relative:text;mso-position-vertical:absolute;mso-position-vertical-relative:text;mso-width-percent:0;mso-height-percent:0;mso-width-relative:margin;mso-height-relative:page;v-text-anchor:middle" o:gfxdata="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" fillcolor="window" strokecolor="#f79646" strokeweight="2pt">
+            <v:path arrowok="t"/>
+            <v:textbox>
+              <w:txbxContent>
+                <w:p>
+                  <w:pPr>
+                    <w:jc w:val="center"/>
+                  </w:pPr>
+                  <w:r>
+                    <w:t>Log In</w:t>
+                  </w:r>
+                </w:p>
+              </w:txbxContent>
+            </v:textbox>
+          </v:oval>
+        </w:pict>
+      </w:r>
+      <w:r>
+        <w:rPr>
+          <w:noProof/>
+        </w:rPr>
+        <w:pict>
+          <v:group id="Group 627" o:spid="_x0000_s1026" style="position:absolute;margin-left:6.75pt;margin-top:37.45pt;width:395.2pt;height:412.9pt;z-index:251659264;mso-width-relative:margin" coordorigin="2070,2715" coordsize="6587,7275" o:gfxdata="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">
+            <v:shapetype id="_x0000_t202" coordsize="21600,21600" o:spt="202" path="m,l,21600r21600,l21600,xe">
+              <v:stroke joinstyle="miter"/>
+              <v:path gradientshapeok="t" o:connecttype="rect"/>
+            </v:shapetype>
+            <v:shape id="Text Box 340" o:spid="_x0000_s1027" type="#_x0000_t202" style="position:absolute;left:2070;top:4995;width:960;height:345;visibility:visible;mso-wrap-style:square;v-text-anchor:top" o:gfxdata="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">
+              <v:textbox>
+                <w:txbxContent>
+                  <w:p>
+                    <w:r>
+                      <w:t>Teacher</w:t>
+                    </w:r>
+                  </w:p>
+                </w:txbxContent>
+              </v:textbox>
+            </v:shape>
+            <v:group id="Group 341" o:spid="_x0000_s1028" style="position:absolute;left:2280;top:2715;width:6377;height:7275" coordorigin="2520,1965" coordsize="6377,7275" o:gfxdata="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">
+              <v:group id="Group 342" o:spid="_x0000_s1029" style="position:absolute;left:2520;top:3060;width:405;height:1125" coordorigin="2520,3060" coordsize="405,1125" o:gfxdata="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">
+                <v:oval id="Oval 343" o:spid="_x0000_s1030" style="position:absolute;left:2621;top:3060;width:203;height:281;visibility:visible;mso-wrap-style:square;v-text-anchor:top" o:gfxdata="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"/>
+                <v:line id="Line 344" o:spid="_x0000_s1031" style="position:absolute;visibility:visible;mso-wrap-style:square" from="2723,3341" to="2723,3904" o:connectortype="straight" o:gfxdata="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"/>
+                <v:line id="Line 345" o:spid="_x0000_s1032" style="position:absolute;visibility:visible;mso-wrap-style:square" from="2520,3482" to="2925,3482" o:connectortype="straight" o:gfxdata="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"/>
+                <v:line id="Line 346" o:spid="_x0000_s1033" style="position:absolute;flip:x;visibility:visible;mso-wrap-style:square" from="2520,3904" to="2723,4185" o:connectortype="straight" o:gfxdata="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"/>
+                <v:line id="Line 347" o:spid="_x0000_s1034" style="position:absolute;visibility:visible;mso-wrap-style:square" from="2723,3904" to="2925,4185" o:connectortype="straight" o:gfxdata="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"/>
+              </v:group>
+              <v:group id="Group 348" o:spid="_x0000_s1035" style="position:absolute;left:2580;top:1965;width:6317;height:7275" coordorigin="2580,1965" coordsize="6317,7275" o:gfxdata="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">
+                <v:group id="Group 349" o:spid="_x0000_s1036" style="position:absolute;left:5460;top:1965;width:930;height:1560" coordorigin="5460,1965" coordsize="930,1560" o:gfxdata="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">
+                  <v:group id="Group 350" o:spid="_x0000_s1037" style="position:absolute;left:5730;top:1965;width:405;height:1125" coordorigin="5730,1965" coordsize="405,1125" o:gfxdata="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">
+                    <v:oval id="Oval 351" o:spid="_x0000_s1038" style="position:absolute;left:5831;top:1965;width:203;height:281;visibility:visible;mso-wrap-style:square;v-text-anchor:top" o:gfxdata="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"/>
+                    <v:line id="Line 352" o:spid="_x0000_s1039" style="position:absolute;visibility:visible;mso-wrap-style:square" from="5933,2246" to="5933,2809" o:connectortype="straight" o:gfxdata="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"/>
+                    <v:line id="Line 353" o:spid="_x0000_s1040" style="position:absolute;visibility:visible;mso-wrap-style:square" from="5730,2387" to="6135,2387" o:connectortype="straight" o:gfxdata="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"/>
+                    <v:line id="Line 354" o:spid="_x0000_s1041" style="position:absolute;flip:x;visibility:visible;mso-wrap-style:square" from="5730,2809" to="5933,3090" o:connectortype="straight" o:gfxdata="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"/>
+                    <v:line id="Line 355" o:spid="_x0000_s1042" style="position:absolute;visibility:visible;mso-wrap-style:square" from="5933,2809" to="6135,3090" o:connectortype="straight" o:gfxdata="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"/>
+                  </v:group>
+                  <v:shape id="Text Box 356" o:spid="_x0000_s1043" type="#_x0000_t202" style="position:absolute;left:5460;top:3150;width:930;height:375;visibility:visible;mso-wrap-style:square;v-text-anchor:top" o:gfxdata="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">
+                    <v:textbox>
+                      <w:txbxContent>
+                        <w:p>
+                          <w:r>
+                            <w:t>Parent</w:t>
+                          </w:r>
+                        </w:p>
+                      </w:txbxContent>
+                    </v:textbox>
+                  </v:shape>
+                </v:group>
+                <v:group id="Group 357" o:spid="_x0000_s1044" style="position:absolute;left:2580;top:3904;width:6317;height:5336" coordorigin="2580,3904" coordsize="6317,5336" o:gfxdata="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">
+                  <v:group id="Group 358" o:spid="_x0000_s1045" style="position:absolute;left:2580;top:3904;width:6317;height:5336" coordorigin="2580,3904" coordsize="6317,5336" o:gfxdata="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">
+                    <v:group id="Group 359" o:spid="_x0000_s1046" style="position:absolute;left:2580;top:7680;width:1080;height:1560" coordorigin="2580,7680" coordsize="1080,1560" o:gfxdata="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">
+                      <v:group id="Group 360" o:spid="_x0000_s1047" style="position:absolute;left:2895;top:7680;width:405;height:1125" coordorigin="2895,7680" coordsize="405,1125" o:gfxdata="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">
+                        <v:oval id="Oval 361" o:spid="_x0000_s1048" style="position:absolute;left:2996;top:7680;width:203;height:281;visibility:visible;mso-wrap-style:square;v-text-anchor:top" o:gfxdata="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"/>
+                        <v:line id="Line 362" o:spid="_x0000_s1049" style="position:absolute;visibility:visible;mso-wrap-style:square" from="3098,7961" to="3098,8524" o:connectortype="straight" o:gfxdata="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"/>
+                        <v:line id="Line 363" o:spid="_x0000_s1050" style="position:absolute;visibility:visible;mso-wrap-style:square" from="2895,8102" to="3300,8102" o:connectortype="straight" o:gfxdata="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"/>
+                        <v:line id="Line 364" o:spid="_x0000_s1051" style="position:absolute;flip:x;visibility:visible;mso-wrap-style:square" from="2895,8524" to="3098,8805" o:connectortype="straight" o:gfxdata="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"/>
+                        <v:line id="Line 365" o:spid="_x0000_s1052" style="position:absolute;visibility:visible;mso-wrap-style:square" from="3098,8524" to="3300,8805" o:connectortype="straight" o:gfxdata="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"/>
+                      </v:group>
+                      <v:shape id="Text Box 366" o:spid="_x0000_s1053" type="#_x0000_t202" style="position:absolute;left:2580;top:8880;width:1080;height:360;visibility:visible;mso-wrap-style:square;v-text-anchor:top" o:gfxdata="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">
+                        <v:textbox>
+                          <w:txbxContent>
+                            <w:p>
+                              <w:r>
+                                <w:t>Manager</w:t>
+                              </w:r>
+                            </w:p>
+                          </w:txbxContent>
+                        </v:textbox>
+                      </v:shape>
+                    </v:group>
+                    <v:group id="Group 367" o:spid="_x0000_s1054" style="position:absolute;left:4079;top:3904;width:4818;height:3851" coordorigin="4079,3904" coordsize="4818,3851" o:gfxdata="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">
+                      <v:group id="Group 368" o:spid="_x0000_s1055" style="position:absolute;left:7817;top:3904;width:1080;height:2098" coordorigin="7817,3904" coordsize="1080,2098" o:gfxdata="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">
+                        <v:group id="Group 369" o:spid="_x0000_s1056" style="position:absolute;left:8091;top:3904;width:419;height:1125" coordorigin="8091,3904" coordsize="419,1125" o:gfxdata="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">
+                          <v:oval id="Oval 370" o:spid="_x0000_s1057" style="position:absolute;left:8206;top:3904;width:203;height:281;visibility:visible;mso-wrap-style:square;v-text-anchor:top" o:gfxdata="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"/>
+                          <v:line id="Line 371" o:spid="_x0000_s1058" style="position:absolute;visibility:visible;mso-wrap-style:square" from="8294,4185" to="8294,4748" o:connectortype="straight" o:gfxdata="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"/>
+                          <v:line id="Line 372" o:spid="_x0000_s1059" style="position:absolute;visibility:visible;mso-wrap-style:square" from="8105,4298" to="8510,4298" o:connectortype="straight" o:gfxdata="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"/>
+                          <v:line id="Line 373" o:spid="_x0000_s1060" style="position:absolute;flip:x;visibility:visible;mso-wrap-style:square" from="8091,4748" to="8294,5029" o:connectortype="straight" o:gfxdata="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"/>
+                          <v:line id="Line 374" o:spid="_x0000_s1061" style="position:absolute;visibility:visible;mso-wrap-style:square" from="8294,4748" to="8496,5029" o:connectortype="straight" o:gfxdata="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"/>
+                        </v:group>
+                        <v:shape id="Text Box 375" o:spid="_x0000_s1062" type="#_x0000_t202" style="position:absolute;left:7817;top:5402;width:1080;height:600;visibility:visible;mso-wrap-style:square;v-text-anchor:top" o:gfxdata="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">
+                          <v:textbox>
+                            <w:txbxContent>
+                              <w:p>
+                                <w:r>
+                                  <w:t>HS DB</w:t>
+                                </w:r>
+                              </w:p>
+                            </w:txbxContent>
+                          </v:textbox>
+                        </v:shape>
+                      </v:group>
+                      <v:group id="Group 376" o:spid="_x0000_s1063" style="position:absolute;left:4079;top:3975;width:3412;height:3780" coordorigin="4079,3975" coordsize="3412,3780" o:gfxdata="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">
+                        <v:rect id="Rectangle 377" o:spid="_x0000_s1064" style="position:absolute;left:4079;top:3975;width:3412;height:3780;visibility:visible;mso-wrap-style:square;v-text-anchor:top" o:gfxdata="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"/>
+                        <v:shape id="Text Box 380" o:spid="_x0000_s1065" type="#_x0000_t202" style="position:absolute;left:4471;top:7112;width:2866;height:420;visibility:visible;mso-wrap-style:square;v-text-anchor:top" o:gfxdata="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" stroked="f">
+                          <v:textbox>
+                            <w:txbxContent>
+                              <w:p>
+                                <w:r>
+                                  <w:t xml:space="preserve"> School Management System</w:t>
+                                </w:r>
+                              </w:p>
+                            </w:txbxContent>
+                          </v:textbox>
+                        </v:shape>
+                      </v:group>
+                    </v:group>
+                  </v:group>
+                  <v:group id="Group 385" o:spid="_x0000_s1066" style="position:absolute;left:2580;top:5415;width:405;height:1125" coordorigin="2580,5415" coordsize="405,1125" o:gfxdata="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">
+                    <v:oval id="Oval 386" o:spid="_x0000_s1067" style="position:absolute;left:2681;top:5415;width:203;height:281;visibility:visible;mso-wrap-style:square;v-text-anchor:top" o:gfxdata="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"/>
+                    <v:line id="Line 387" o:spid="_x0000_s1068" style="position:absolute;visibility:visible;mso-wrap-style:square" from="2783,5696" to="2783,6259" o:connectortype="straight" o:gfxdata="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"/>
+                    <v:line id="Line 388" o:spid="_x0000_s1069" style="position:absolute;visibility:visible;mso-wrap-style:square" from="2580,5837" to="2985,5837" o:connectortype="straight" o:gfxdata="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"/>
+                    <v:line id="Line 389" o:spid="_x0000_s1070" style="position:absolute;flip:x;visibility:visible;mso-wrap-style:square" from="2580,6259" to="2783,6540" o:connectortype="straight" o:gfxdata="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"/>
+                    <v:line id="Line 390" o:spid="_x0000_s1071" style="position:absolute;visibility:visible;mso-wrap-style:square" from="2783,6259" to="2985,6540" o:connectortype="straight" o:gfxdata="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"/>
+                  </v:group>
+                </v:group>
+              </v:group>
+            </v:group>
+            <w10:wrap type="topAndBottom"/>
+          </v:group>
+        </w:pict>
+      </w:r>
+      <w:r>
+        <w:rPr>
+          <w:rFonts w:ascii="Times New Roman" w:hAnsi="Times New Roman"/>
+          <w:color w:val="4F81BD" w:themeColor="accent1"/>
+          <w:sz w:val="36"/>
+          <w:szCs w:val="36"/>
+        </w:rPr>
+        <w:t>2.1</w:t>
+      </w:r>
+      <w:r>
+        <w:rPr>
+          <w:rFonts w:ascii="Times New Roman" w:hAnsi="Times New Roman"/>
+          <w:b/>
+          <w:bCs/>
+          <w:color w:val="4F81BD" w:themeColor="accent1"/>
+        </w:rPr>
+        <w:tab/>
+      </w:r>
+      <w:r>
+        <w:rPr>
+          <w:rFonts w:ascii="Times New Roman" w:hAnsi="Times New Roman"/>
+          <w:b/>
+          <w:bCs/>
+          <w:color w:val="4F81BD" w:themeColor="accent1"/>
+          <w:sz w:val="36"/>
+          <w:szCs w:val="36"/>
+        </w:rPr>
+        <w:t>System Environment</w:t>
+      </w:r>
+      <w:r>
+        <w:rPr>
+          <w:rFonts w:ascii="Times New Roman" w:hAnsi="Times New Roman"/>
+          <w:b/>
+          <w:bCs/>
+          <w:color w:val="4F81BD" w:themeColor="accent1"/>
+          <w:sz w:val="36"/>
+          <w:szCs w:val="36"/>
+        </w:rPr>
+        <w:t xml:space="preserve"> </w:t>
+      </w:r>
+    </w:p>
+    <w:p>
+      <w:pPr>
+        <w:spacing w:line="480" w:lineRule="auto"/>
+        <w:ind w:firstLine="720"/>
+        <w:rPr>
+          <w:sz w:val="28"/>
+          <w:szCs w:val="28"/>
+        </w:rPr>
+      </w:pPr>
+    </w:p>
+    <w:p>
+      <w:pPr>
+        <w:rPr>
+          <w:sz w:val="32"/>
+          <w:szCs w:val="32"/>
+          <w:lang w:bidi="ar-SY"/>
+        </w:rPr>
+      </w:pPr>
+      <w:r>
+        <w:rPr>
+          <w:sz w:val="32"/>
+          <w:szCs w:val="32"/>
+          <w:lang w:bidi="ar-SY"/>
+        </w:rPr>
+        <w:t>There are four actors in this system: the manager, students, parents, and teachers. All actors, including the manager, who is the system administrator, can access the system by email. There is a link with HS to verify logins</w:t>
+      </w:r>
+    </w:p>
+    <w:p>
+      <w:pPr>
+        <w:pStyle w:val="Heading2"/>
+        <w:spacing w:line="480" w:lineRule="auto"/>
+        <w:rPr>
+          <w:rFonts w:ascii="Times New Roman" w:hAnsi="Times New Roman"/>
+          <w:sz w:val="36"/>
+          <w:szCs w:val="36"/>
+        </w:rPr>
+      </w:pPr>
+      <w:bookmarkStart w:id="15" w:name="_Toc77487629"/>
+      <w:r>
+        <w:rPr>
+          <w:rFonts w:ascii="Times New Roman" w:hAnsi="Times New Roman"/>
+          <w:sz w:val="36"/>
+          <w:szCs w:val="36"/>
+        </w:rPr>
+        <w:lastRenderedPageBreak/>
+        <w:t>2.2</w:t>
+      </w:r>
+      <w:r>
+        <w:rPr>
+          <w:rFonts w:ascii="Times New Roman" w:hAnsi="Times New Roman"/>
+          <w:sz w:val="36"/>
+          <w:szCs w:val="36"/>
+        </w:rPr>
+        <w:tab/>
+        <w:t>Functional Requirements Specification</w:t>
+      </w:r>
+      <w:bookmarkEnd w:id="15"/>
+    </w:p>
+    <w:p>
+      <w:pPr>
+        <w:rPr>
+          <w:sz w:val="32"/>
+          <w:szCs w:val="32"/>
+        </w:rPr>
+      </w:pPr>
+      <w:r>
+        <w:rPr>
+          <w:sz w:val="32"/>
+          <w:szCs w:val="32"/>
+        </w:rPr>
+        <w:t>This section outlines the use cases for each of the actors:</w:t>
+      </w:r>
+      <w:r>
+        <w:rPr>
+          <w:sz w:val="32"/>
+          <w:szCs w:val="32"/>
+        </w:rPr>
+        <w:t xml:space="preserve"> </w:t>
+      </w:r>
+      <w:r>
+        <w:rPr>
+          <w:sz w:val="32"/>
+          <w:szCs w:val="32"/>
+        </w:rPr>
+        <w:t xml:space="preserve"> Manager,</w:t>
+      </w:r>
+      <w:r>
+        <w:rPr>
+          <w:sz w:val="32"/>
+          <w:szCs w:val="32"/>
+        </w:rPr>
+        <w:t xml:space="preserve"> Teacher</w:t>
+      </w:r>
+      <w:r>
+        <w:rPr>
+          <w:sz w:val="32"/>
+          <w:szCs w:val="32"/>
+        </w:rPr>
+        <w:t>,</w:t>
+      </w:r>
+      <w:r>
+        <w:rPr>
+          <w:sz w:val="32"/>
+          <w:szCs w:val="32"/>
+        </w:rPr>
+        <w:t xml:space="preserve"> </w:t>
+      </w:r>
+      <w:r>
+        <w:rPr>
+          <w:sz w:val="32"/>
+          <w:szCs w:val="32"/>
+        </w:rPr>
+        <w:t>Student and Parent .Each one of them can perform several different rol</w:t>
+      </w:r>
+      <w:r>
+        <w:rPr>
+          <w:sz w:val="32"/>
+          <w:szCs w:val="32"/>
+        </w:rPr>
+        <w:t>es during the use of the system</w:t>
+      </w:r>
+      <w:r>
+        <w:rPr>
+          <w:sz w:val="32"/>
+          <w:szCs w:val="32"/>
+        </w:rPr>
+        <w:t>.</w:t>
+      </w:r>
+    </w:p>
+    <w:p>
+      <w:pPr>
+        <w:rPr>
+          <w:sz w:val="28"/>
+          <w:szCs w:val="28"/>
+          <w:u w:val="single"/>
+        </w:rPr>
+      </w:pPr>
+      <w:r>
+        <w:rPr>
+          <w:sz w:val="28"/>
+          <w:szCs w:val="28"/>
+          <w:u w:val="single"/>
+        </w:rPr>
+        <w:t>2.2.1   Manager Use Case</w:t>
+      </w:r>
+    </w:p>
+    <w:p>
+      <w:pPr>
+        <w:rPr>
+          <w:sz w:val="28"/>
+          <w:szCs w:val="28"/>
+        </w:rPr>
+      </w:pPr>
+      <w:r>
+        <w:rPr>
+          <w:sz w:val="28"/>
+          <w:szCs w:val="28"/>
+        </w:rPr>
+        <w:t>The manager has multiple use cases</w:t>
+      </w:r>
+    </w:p>
+    <w:p>
+      <w:pPr>
+        <w:rPr>
+          <w:sz w:val="28"/>
+          <w:szCs w:val="28"/>
+        </w:rPr>
+      </w:pPr>
+      <w:r>
+        <w:rPr>
+          <w:rFonts w:ascii="Times New Roman" w:hAnsi="Times New Roman"/>
+          <w:b/>
+          <w:bCs/>
+          <w:noProof/>
+        </w:rPr>
+        <w:drawing>
+          <wp:inline distT="0" distB="0" distL="0" distR="0" wp14:anchorId="0BE98E97" wp14:editId="1A0FFB1E">
+            <wp:extent cx="5020376" cy="2762636"/>
+            <wp:effectExtent l="0" t="0" r="0" b="0"/>
+            <wp:docPr id="10" name="Picture 10"/>
+            <wp:cNvGraphicFramePr>
+              <a:graphicFrameLocks xmlns:a="http://schemas.openxmlformats.org/drawingml/2006/main" noChangeAspect="1"/>
+            </wp:cNvGraphicFramePr>
+            <a:graphic xmlns:a="http://schemas.openxmlformats.org/drawingml/2006/main">
+              <a:graphicData uri="http://schemas.openxmlformats.org/drawingml/2006/picture">
+                <pic:pic xmlns:pic="http://schemas.openxmlformats.org/drawingml/2006/picture">
+                  <pic:nvPicPr>
+                    <pic:cNvPr id="1" name="1pic.PNG"/>
+                    <pic:cNvPicPr/>
+                  </pic:nvPicPr>
+                  <pic:blipFill>
+                    <a:blip r:embed="rId6">
+                      <a:extLst>
+                        <a:ext uri="{28A0092B-C50C-407E-A947-70E740481C1C}">
+                          <a14:useLocalDpi xmlns:a14="http://schemas.microsoft.com/office/drawing/2010/main" val="0"/>
+                        </a:ext>
+                      </a:extLst>
+                    </a:blip>
+                    <a:stretch>
+                      <a:fillRect/>
+                    </a:stretch>
+                  </pic:blipFill>
+                  <pic:spPr>
+                    <a:xfrm>
+                      <a:off x="0" y="0"/>
+                      <a:ext cx="5020376" cy="2762636"/>
+                    </a:xfrm>
+                    <a:prstGeom prst="rect">
+                      <a:avLst/>
+                    </a:prstGeom>
+                  </pic:spPr>
+                </pic:pic>
+              </a:graphicData>
+            </a:graphic>
+          </wp:inline>
+        </w:drawing>
+      </w:r>
+    </w:p>
+    <w:p>
+      <w:pPr>
+        <w:rPr>
+          <w:rFonts w:ascii="Times New Roman" w:hAnsi="Times New Roman"/>
+          <w:sz w:val="28"/>
+          <w:szCs w:val="28"/>
+        </w:rPr>
+      </w:pPr>
+      <w:r>
+        <w:rPr>
+          <w:b/>
+          <w:bCs/>
+          <w:sz w:val="28"/>
+          <w:szCs w:val="28"/>
+        </w:rPr>
+        <w:t>Use case:</w:t>
+      </w:r>
+      <w:r>
+        <w:rPr>
+          <w:sz w:val="28"/>
+          <w:szCs w:val="28"/>
+        </w:rPr>
+        <w:t xml:space="preserve"> update </w:t>
+      </w:r>
+      <w:r>
+        <w:rPr>
+          <w:sz w:val="28"/>
+          <w:szCs w:val="28"/>
+        </w:rPr>
+        <w:t>Time Table</w:t>
+      </w:r>
+    </w:p>
+    <w:p>
+      <w:pPr>
+        <w:rPr>
+          <w:rFonts w:ascii="Times New Roman" w:hAnsi="Times New Roman"/>
+          <w:b/>
+          <w:bCs/>
+          <w:sz w:val="28"/>
+          <w:szCs w:val="28"/>
+        </w:rPr>
+      </w:pPr>
+      <w:r>
+        <w:rPr>
+          <w:rFonts w:ascii="Times New Roman" w:hAnsi="Times New Roman"/>
+          <w:b/>
+          <w:bCs/>
+          <w:sz w:val="28"/>
+          <w:szCs w:val="28"/>
+        </w:rPr>
+        <w:t>Diagram:</w:t>
+      </w:r>
+      <w:r>
+        <w:rPr>
+          <w:rFonts w:ascii="Times New Roman" w:hAnsi="Times New Roman"/>
+          <w:b/>
+          <w:bCs/>
+          <w:noProof/>
+          <w:sz w:val="28"/>
+          <w:szCs w:val="28"/>
+        </w:rPr>
+        <w:t xml:space="preserve"> </w:t>
+      </w:r>
+    </w:p>
+    <w:p>
+      <w:pPr>
+        <w:rPr>
+          <w:sz w:val="28"/>
+          <w:szCs w:val="28"/>
+        </w:rPr>
+      </w:pPr>
+      <w:r>
+        <w:rPr>
+          <w:rFonts w:ascii="Times New Roman" w:hAnsi="Times New Roman"/>
+          <w:b/>
+          <w:bCs/>
+          <w:noProof/>
+        </w:rPr>
+        <w:drawing>
+          <wp:inline distT="0" distB="0" distL="0" distR="0" wp14:anchorId="1ADCBDA7" wp14:editId="2164828A">
+            <wp:extent cx="4132379" cy="1455420"/>
+            <wp:effectExtent l="0" t="0" r="0" b="0"/>
+            <wp:docPr id="11" name="Picture 11"/>
+            <wp:cNvGraphicFramePr>
+              <a:graphicFrameLocks xmlns:a="http://schemas.openxmlformats.org/drawingml/2006/main" noChangeAspect="1"/>
+            </wp:cNvGraphicFramePr>
+            <a:graphic xmlns:a="http://schemas.openxmlformats.org/drawingml/2006/main">
+              <a:graphicData uri="http://schemas.openxmlformats.org/drawingml/2006/picture">
+                <pic:pic xmlns:pic="http://schemas.openxmlformats.org/drawingml/2006/picture">
+                  <pic:nvPicPr>
+                    <pic:cNvPr id="11" name="m1.PNG"/>
+                    <pic:cNvPicPr/>
+                  </pic:nvPicPr>
+                  <pic:blipFill>
+                    <a:blip r:embed="rId7">
+                      <a:extLst>
+                        <a:ext uri="{28A0092B-C50C-407E-A947-70E740481C1C}">
+                          <a14:useLocalDpi xmlns:a14="http://schemas.microsoft.com/office/drawing/2010/main" val="0"/>
+                        </a:ext>
+                      </a:extLst>
+                    </a:blip>
+                    <a:stretch>
+                      <a:fillRect/>
+                    </a:stretch>
+                  </pic:blipFill>
+                  <pic:spPr>
+                    <a:xfrm>
+                      <a:off x="0" y="0"/>
+                      <a:ext cx="4179725" cy="1472095"/>
+                    </a:xfrm>
+                    <a:prstGeom prst="rect">
+                      <a:avLst/>
+                    </a:prstGeom>
+                  </pic:spPr>
+                </pic:pic>
+              </a:graphicData>
+            </a:graphic>
+          </wp:inline>
+        </w:drawing>
+      </w:r>
+    </w:p>
+    <w:p>
+      <w:pPr>
+        <w:rPr>
+          <w:rFonts w:ascii="Times New Roman" w:hAnsi="Times New Roman"/>
+          <w:b/>
+          <w:bCs/>
+          <w:sz w:val="28"/>
+          <w:szCs w:val="28"/>
+        </w:rPr>
+      </w:pPr>
+      <w:r>
+        <w:rPr>
+          <w:rFonts w:ascii="Times New Roman" w:hAnsi="Times New Roman"/>
+          <w:b/>
+          <w:bCs/>
+          <w:sz w:val="28"/>
+          <w:szCs w:val="28"/>
+        </w:rPr>
+        <w:t>Brief Description:</w:t>
+      </w:r>
+    </w:p>
+    <w:p>
+      <w:pPr>
+        <w:rPr>
+          <w:rFonts w:ascii="Times New Roman" w:hAnsi="Times New Roman"/>
+          <w:sz w:val="32"/>
+          <w:szCs w:val="32"/>
+        </w:rPr>
+      </w:pPr>
+      <w:r>
+        <w:rPr>
+          <w:rFonts w:ascii="Times New Roman" w:hAnsi="Times New Roman"/>
+          <w:sz w:val="32"/>
+          <w:szCs w:val="32"/>
+        </w:rPr>
+        <w:t>The Manager updat</w:t>
+      </w:r>
+      <w:r>
+        <w:rPr>
+          <w:rFonts w:ascii="Times New Roman" w:hAnsi="Times New Roman"/>
+          <w:sz w:val="32"/>
+          <w:szCs w:val="32"/>
+        </w:rPr>
+        <w:t>es the time table for a teacher.</w:t>
+      </w:r>
+    </w:p>
+    <w:p>
+      <w:pPr>
+        <w:rPr>
+          <w:rFonts w:ascii="Times New Roman" w:hAnsi="Times New Roman"/>
+          <w:b/>
+          <w:bCs/>
+        </w:rPr>
+      </w:pPr>
+      <w:r>
+        <w:rPr>
+          <w:rFonts w:ascii="Times New Roman" w:hAnsi="Times New Roman"/>
+          <w:b/>
+          <w:bCs/>
+          <w:sz w:val="28"/>
+          <w:szCs w:val="28"/>
+        </w:rPr>
+        <w:lastRenderedPageBreak/>
+        <w:t>Initial-step-by-step-description</w:t>
+      </w:r>
+      <w:r>
+        <w:rPr>
+          <w:rFonts w:ascii="Times New Roman" w:hAnsi="Times New Roman"/>
+          <w:b/>
+          <w:bCs/>
+        </w:rPr>
+        <w:t>:</w:t>
+      </w:r>
+    </w:p>
+    <w:p>
+      <w:pPr>
+        <w:rPr>
+          <w:rFonts w:ascii="Times New Roman" w:hAnsi="Times New Roman"/>
+          <w:sz w:val="32"/>
+          <w:szCs w:val="32"/>
+        </w:rPr>
+      </w:pPr>
+      <w:r>
+        <w:rPr>
+          <w:rFonts w:ascii="Times New Roman" w:hAnsi="Times New Roman"/>
+          <w:sz w:val="32"/>
+          <w:szCs w:val="32"/>
+        </w:rPr>
+        <w:t xml:space="preserve">1. The manager selects to update time table for a teacher </w:t>
+      </w:r>
+    </w:p>
+    <w:p>
+      <w:pPr>
+        <w:rPr>
+          <w:rFonts w:ascii="Times New Roman" w:hAnsi="Times New Roman"/>
+          <w:sz w:val="32"/>
+          <w:szCs w:val="32"/>
+          <w:lang w:bidi="ar-SY"/>
+        </w:rPr>
+      </w:pPr>
+      <w:r>
+        <w:rPr>
+          <w:rFonts w:ascii="Times New Roman" w:hAnsi="Times New Roman"/>
+          <w:sz w:val="32"/>
+          <w:szCs w:val="32"/>
+        </w:rPr>
+        <w:t>2</w:t>
+      </w:r>
+      <w:r>
+        <w:rPr>
+          <w:rFonts w:ascii="Times New Roman" w:hAnsi="Times New Roman"/>
+          <w:sz w:val="32"/>
+          <w:szCs w:val="32"/>
+        </w:rPr>
+        <w:t>. T</w:t>
+      </w:r>
+      <w:r>
+        <w:rPr>
+          <w:rFonts w:ascii="Times New Roman" w:hAnsi="Times New Roman"/>
+          <w:sz w:val="32"/>
+          <w:szCs w:val="32"/>
+        </w:rPr>
+        <w:t>he system presents the time table</w:t>
+      </w:r>
+      <w:r>
+        <w:rPr>
+          <w:rFonts w:ascii="Times New Roman" w:hAnsi="Times New Roman" w:hint="cs"/>
+          <w:sz w:val="32"/>
+          <w:szCs w:val="32"/>
+          <w:rtl/>
+          <w:lang w:bidi="ar-SY"/>
+        </w:rPr>
+        <w:t xml:space="preserve"> </w:t>
+      </w:r>
+      <w:r>
+        <w:rPr>
+          <w:rFonts w:ascii="Times New Roman" w:hAnsi="Times New Roman"/>
+          <w:sz w:val="32"/>
+          <w:szCs w:val="32"/>
+          <w:lang w:bidi="ar-SY"/>
+        </w:rPr>
+        <w:t>for each teacher</w:t>
+      </w:r>
+    </w:p>
+    <w:p>
+      <w:pPr>
+        <w:rPr>
+          <w:rFonts w:ascii="Times New Roman" w:hAnsi="Times New Roman"/>
+          <w:sz w:val="32"/>
+          <w:szCs w:val="32"/>
+        </w:rPr>
+      </w:pPr>
+      <w:r>
+        <w:rPr>
+          <w:rFonts w:ascii="Times New Roman" w:hAnsi="Times New Roman"/>
+          <w:sz w:val="32"/>
+          <w:szCs w:val="32"/>
+        </w:rPr>
+        <w:t>3</w:t>
+      </w:r>
+      <w:r>
+        <w:rPr>
+          <w:rFonts w:ascii="Times New Roman" w:hAnsi="Times New Roman"/>
+          <w:sz w:val="32"/>
+          <w:szCs w:val="32"/>
+        </w:rPr>
+        <w:t xml:space="preserve">. </w:t>
+      </w:r>
+      <w:r>
+        <w:rPr>
+          <w:rFonts w:ascii="Times New Roman" w:hAnsi="Times New Roman"/>
+          <w:sz w:val="32"/>
+          <w:szCs w:val="32"/>
+        </w:rPr>
+        <w:t>The manager fills in the data card with the required data.</w:t>
+      </w:r>
+    </w:p>
+    <w:p>
+      <w:pPr>
+        <w:rPr>
+          <w:rFonts w:ascii="Times New Roman" w:hAnsi="Times New Roman"/>
+          <w:sz w:val="32"/>
+          <w:szCs w:val="32"/>
+        </w:rPr>
+      </w:pPr>
+      <w:r>
+        <w:rPr>
+          <w:rFonts w:ascii="Times New Roman" w:hAnsi="Times New Roman"/>
+          <w:sz w:val="32"/>
+          <w:szCs w:val="32"/>
+        </w:rPr>
+        <w:t>4</w:t>
+      </w:r>
+      <w:r>
+        <w:rPr>
+          <w:rFonts w:ascii="Times New Roman" w:hAnsi="Times New Roman"/>
+          <w:sz w:val="32"/>
+          <w:szCs w:val="32"/>
+        </w:rPr>
+        <w:t>. F</w:t>
+      </w:r>
+      <w:r>
+        <w:rPr>
+          <w:rFonts w:ascii="Times New Roman" w:hAnsi="Times New Roman"/>
+          <w:sz w:val="32"/>
+          <w:szCs w:val="32"/>
+        </w:rPr>
+        <w:t>inally, the manager press “add” button to save changes</w:t>
+      </w:r>
+    </w:p>
+    <w:p>
+      <w:pPr>
+        <w:rPr>
+          <w:rFonts w:ascii="Times New Roman" w:hAnsi="Times New Roman"/>
+          <w:b/>
+          <w:bCs/>
+          <w:sz w:val="32"/>
+          <w:szCs w:val="32"/>
+        </w:rPr>
+      </w:pPr>
+      <w:r>
+        <w:rPr>
+          <w:rFonts w:ascii="Times New Roman" w:hAnsi="Times New Roman"/>
+          <w:b/>
+          <w:bCs/>
+          <w:sz w:val="32"/>
+          <w:szCs w:val="32"/>
+        </w:rPr>
+        <w:t>XREF</w:t>
+      </w:r>
+      <w:r>
+        <w:rPr>
+          <w:rFonts w:ascii="Times New Roman" w:hAnsi="Times New Roman"/>
+          <w:b/>
+          <w:bCs/>
+          <w:sz w:val="32"/>
+          <w:szCs w:val="32"/>
+        </w:rPr>
+        <w:t xml:space="preserve"> </w:t>
+      </w:r>
+      <w:bookmarkStart w:id="16" w:name="_GoBack"/>
+      <w:r>
+        <w:rPr>
+          <w:rFonts w:ascii="Times New Roman" w:hAnsi="Times New Roman"/>
+          <w:sz w:val="32"/>
+          <w:szCs w:val="32"/>
+        </w:rPr>
+        <w:t>3.2.4</w:t>
+      </w:r>
+      <w:r>
+        <w:rPr>
+          <w:rFonts w:ascii="Times New Roman" w:hAnsi="Times New Roman"/>
+          <w:b/>
+          <w:bCs/>
+          <w:sz w:val="32"/>
+          <w:szCs w:val="32"/>
+        </w:rPr>
+        <w:t xml:space="preserve"> </w:t>
+      </w:r>
+      <w:bookmarkEnd w:id="16"/>
+      <w:r>
+        <w:rPr>
+          <w:rFonts w:ascii="Times New Roman" w:hAnsi="Times New Roman"/>
+          <w:sz w:val="32"/>
+          <w:szCs w:val="32"/>
+        </w:rPr>
+        <w:t>Update Time Table for Teacher</w:t>
+      </w:r>
+    </w:p>
+    <w:p>
+      <w:pPr>
+        <w:rPr>
+          <w:rFonts w:ascii="Times New Roman" w:hAnsi="Times New Roman"/>
+          <w:b/>
+          <w:bCs/>
+          <w:sz w:val="32"/>
+          <w:szCs w:val="32"/>
+        </w:rPr>
+      </w:pPr>
+    </w:p>
+    <w:p>
+      <w:pPr>
+        <w:rPr>
+          <w:sz w:val="28"/>
+          <w:szCs w:val="28"/>
+          <w:lang w:bidi="ar-SY"/>
+        </w:rPr>
+      </w:pPr>
+      <w:r>
+        <w:rPr>
+          <w:b/>
+          <w:bCs/>
+          <w:sz w:val="28"/>
+          <w:szCs w:val="28"/>
+          <w:lang w:bidi="ar-SY"/>
+        </w:rPr>
+        <w:t>Use case</w:t>
+      </w:r>
+      <w:r>
+        <w:rPr>
+          <w:sz w:val="28"/>
+          <w:szCs w:val="28"/>
+          <w:lang w:bidi="ar-SY"/>
+        </w:rPr>
+        <w:t>: Update a teacher</w:t>
+      </w:r>
+    </w:p>
+    <w:p>
+      <w:pPr>
+        <w:rPr>
+          <w:b/>
+          <w:bCs/>
+          <w:sz w:val="28"/>
+          <w:szCs w:val="28"/>
+          <w:lang w:bidi="ar-SY"/>
+        </w:rPr>
+      </w:pPr>
+      <w:r>
+        <w:rPr>
+          <w:b/>
+          <w:bCs/>
+          <w:sz w:val="28"/>
+          <w:szCs w:val="28"/>
+          <w:lang w:bidi="ar-SY"/>
+        </w:rPr>
+        <w:t>Diagram:</w:t>
+      </w:r>
+    </w:p>
+    <w:p>
+      <w:pPr>
+        <w:rPr>
+          <w:rFonts w:ascii="Times New Roman" w:hAnsi="Times New Roman"/>
+          <w:sz w:val="32"/>
+          <w:szCs w:val="32"/>
+          <w:lang w:bidi="ar-SY"/>
+        </w:rPr>
+      </w:pPr>
+      <w:r>
+        <w:rPr>
+          <w:b/>
+          <w:bCs/>
+          <w:noProof/>
+          <w:sz w:val="28"/>
+          <w:szCs w:val="28"/>
+        </w:rPr>
+        <w:drawing>
+          <wp:inline distT="0" distB="0" distL="0" distR="0" wp14:anchorId="0E25B1AC" wp14:editId="571DD006">
+            <wp:extent cx="4324954" cy="1419423"/>
+            <wp:effectExtent l="0" t="0" r="0" b="0"/>
+            <wp:docPr id="12" name="Picture 12"/>
+            <wp:cNvGraphicFramePr>
+              <a:graphicFrameLocks xmlns:a="http://schemas.openxmlformats.org/drawingml/2006/main" noChangeAspect="1"/>
+            </wp:cNvGraphicFramePr>
+            <a:graphic xmlns:a="http://schemas.openxmlformats.org/drawingml/2006/main">
+              <a:graphicData uri="http://schemas.openxmlformats.org/drawingml/2006/picture">
+                <pic:pic xmlns:pic="http://schemas.openxmlformats.org/drawingml/2006/picture">
+                  <pic:nvPicPr>
+                    <pic:cNvPr id="12" name="m2.PNG"/>
+                    <pic:cNvPicPr/>
+                  </pic:nvPicPr>
+                  <pic:blipFill>
+                    <a:blip r:embed="rId8">
+                      <a:extLst>
+                        <a:ext uri="{28A0092B-C50C-407E-A947-70E740481C1C}">
+                          <a14:useLocalDpi xmlns:a14="http://schemas.microsoft.com/office/drawing/2010/main" val="0"/>
+                        </a:ext>
+                      </a:extLst>
+                    </a:blip>
+                    <a:stretch>
+                      <a:fillRect/>
+                    </a:stretch>
+                  </pic:blipFill>
+                  <pic:spPr>
+                    <a:xfrm>
+                      <a:off x="0" y="0"/>
+                      <a:ext cx="4324954" cy="1419423"/>
+                    </a:xfrm>
+                    <a:prstGeom prst="rect">
+                      <a:avLst/>
+                    </a:prstGeom>
+                  </pic:spPr>
+                </pic:pic>
+              </a:graphicData>
+            </a:graphic>
+          </wp:inline>
+        </w:drawing>
+      </w:r>
+    </w:p>
+    <w:p>
+      <w:pPr>
+        <w:rPr>
+          <w:b/>
+          <w:bCs/>
+          <w:sz w:val="28"/>
+          <w:szCs w:val="28"/>
+          <w:lang w:bidi="ar-SY"/>
+        </w:rPr>
+      </w:pPr>
+      <w:r>
+        <w:rPr>
+          <w:b/>
+          <w:bCs/>
+          <w:sz w:val="28"/>
+          <w:szCs w:val="28"/>
+          <w:lang w:bidi="ar-SY"/>
+        </w:rPr>
+        <w:t>Brief Description:</w:t>
+      </w:r>
+    </w:p>
+    <w:p>
+      <w:pPr>
+        <w:rPr>
+          <w:b/>
+          <w:bCs/>
+          <w:sz w:val="28"/>
+          <w:szCs w:val="28"/>
+          <w:lang w:bidi="ar-SY"/>
+        </w:rPr>
+      </w:pPr>
+      <w:r>
+        <w:rPr>
+          <w:sz w:val="28"/>
+          <w:szCs w:val="28"/>
+          <w:lang w:bidi="ar-SY"/>
+        </w:rPr>
+        <w:t>The manager enters a new teacher or updates an existing one</w:t>
+      </w:r>
+      <w:r>
+        <w:rPr>
+          <w:b/>
+          <w:bCs/>
+          <w:sz w:val="28"/>
+          <w:szCs w:val="28"/>
+          <w:lang w:bidi="ar-SY"/>
+        </w:rPr>
+        <w:t>.</w:t>
+      </w:r>
+    </w:p>
+    <w:p>
+      <w:pPr>
+        <w:rPr>
+          <w:rFonts w:ascii="Times New Roman" w:hAnsi="Times New Roman"/>
+          <w:b/>
+          <w:bCs/>
+          <w:sz w:val="28"/>
+          <w:szCs w:val="28"/>
+        </w:rPr>
+      </w:pPr>
+      <w:r>
+        <w:rPr>
+          <w:rFonts w:ascii="Times New Roman" w:hAnsi="Times New Roman"/>
+          <w:b/>
+          <w:bCs/>
+          <w:sz w:val="28"/>
+          <w:szCs w:val="28"/>
+        </w:rPr>
+        <w:t>Initial-step-by-step-description:</w:t>
+      </w:r>
+    </w:p>
+    <w:p>
+      <w:pPr>
+        <w:rPr>
+          <w:sz w:val="28"/>
+          <w:szCs w:val="28"/>
+          <w:lang w:bidi="ar-SY"/>
+        </w:rPr>
+      </w:pPr>
+      <w:r>
+        <w:rPr>
+          <w:sz w:val="28"/>
+          <w:szCs w:val="28"/>
+          <w:lang w:bidi="ar-SY"/>
+        </w:rPr>
+        <w:t>1. The manager selects to add/update a teacher</w:t>
+      </w:r>
+    </w:p>
+    <w:p>
+      <w:pPr>
+        <w:rPr>
+          <w:sz w:val="28"/>
+          <w:szCs w:val="28"/>
+          <w:lang w:bidi="ar-SY"/>
+        </w:rPr>
+      </w:pPr>
+      <w:r>
+        <w:rPr>
+          <w:sz w:val="28"/>
+          <w:szCs w:val="28"/>
+          <w:lang w:bidi="ar-SY"/>
+        </w:rPr>
+        <w:t>2. The system presents a choice of adding or updating</w:t>
+      </w:r>
+    </w:p>
+    <w:p>
+      <w:pPr>
+        <w:rPr>
+          <w:sz w:val="28"/>
+          <w:szCs w:val="28"/>
+          <w:lang w:bidi="ar-SY"/>
+        </w:rPr>
+      </w:pPr>
+      <w:r>
+        <w:rPr>
+          <w:sz w:val="28"/>
+          <w:szCs w:val="28"/>
+          <w:lang w:bidi="ar-SY"/>
+        </w:rPr>
+        <w:t>3. The manager chooses to add/update.</w:t>
+      </w:r>
+    </w:p>
+    <w:p>
+      <w:pPr>
+        <w:rPr>
+          <w:sz w:val="28"/>
+          <w:szCs w:val="28"/>
+          <w:lang w:bidi="ar-SY"/>
+        </w:rPr>
+      </w:pPr>
+      <w:r>
+        <w:rPr>
+          <w:sz w:val="28"/>
+          <w:szCs w:val="28"/>
+          <w:lang w:bidi="ar-SY"/>
+        </w:rPr>
+        <w:t>4. If the manager is updating a teacher, the system presents a list of teachers name to choose from and modify his information, else the system presents a blank grid.</w:t>
+      </w:r>
+    </w:p>
+    <w:p>
+      <w:pPr>
+        <w:rPr>
+          <w:sz w:val="32"/>
+          <w:szCs w:val="32"/>
+          <w:lang w:bidi="ar-SY"/>
+        </w:rPr>
+      </w:pPr>
+      <w:r>
+        <w:rPr>
+          <w:sz w:val="28"/>
+          <w:szCs w:val="28"/>
+          <w:lang w:bidi="ar-SY"/>
+        </w:rPr>
+        <w:lastRenderedPageBreak/>
+        <w:t>5. The mana</w:t>
+      </w:r>
+      <w:r>
+        <w:rPr>
+          <w:sz w:val="28"/>
+          <w:szCs w:val="28"/>
+          <w:lang w:bidi="ar-SY"/>
+        </w:rPr>
+        <w:t>ger fills in the information and</w:t>
+      </w:r>
+      <w:r>
+        <w:rPr>
+          <w:sz w:val="28"/>
+          <w:szCs w:val="28"/>
+          <w:lang w:bidi="ar-SY"/>
+        </w:rPr>
+        <w:t xml:space="preserve"> save form</w:t>
+      </w:r>
+      <w:r>
+        <w:rPr>
+          <w:sz w:val="32"/>
+          <w:szCs w:val="32"/>
+          <w:lang w:bidi="ar-SY"/>
+        </w:rPr>
+        <w:t>.</w:t>
+      </w:r>
+    </w:p>
+    <w:p>
+      <w:pPr>
+        <w:rPr>
+          <w:sz w:val="32"/>
+          <w:szCs w:val="32"/>
+          <w:lang w:bidi="ar-SY"/>
+        </w:rPr>
+      </w:pPr>
+      <w:r>
+        <w:rPr>
+          <w:b/>
+          <w:bCs/>
+          <w:sz w:val="32"/>
+          <w:szCs w:val="32"/>
+          <w:lang w:bidi="ar-SY"/>
+        </w:rPr>
+        <w:t>XREF:</w:t>
+      </w:r>
+      <w:r>
+        <w:rPr>
+          <w:sz w:val="32"/>
+          <w:szCs w:val="32"/>
+          <w:lang w:bidi="ar-SY"/>
+        </w:rPr>
+        <w:t xml:space="preserve"> 3.2.1 Update Person, 3.2.2 Add Teacher</w:t>
+      </w:r>
+    </w:p>
+    <w:p>
+      <w:pPr>
+        <w:rPr>
+          <w:sz w:val="28"/>
+          <w:szCs w:val="28"/>
+          <w:lang w:bidi="ar-SY"/>
+        </w:rPr>
+      </w:pPr>
+      <w:r>
+        <w:rPr>
+          <w:b/>
+          <w:bCs/>
+          <w:sz w:val="28"/>
+          <w:szCs w:val="28"/>
+          <w:lang w:bidi="ar-SY"/>
+        </w:rPr>
+        <w:t>Use case:</w:t>
+      </w:r>
+      <w:r>
+        <w:rPr>
+          <w:sz w:val="28"/>
+          <w:szCs w:val="28"/>
+          <w:lang w:bidi="ar-SY"/>
+        </w:rPr>
+        <w:t xml:space="preserve"> update an absent record for a teacher</w:t>
+      </w:r>
+    </w:p>
+    <w:p>
+      <w:pPr>
+        <w:rPr>
+          <w:b/>
+          <w:bCs/>
+          <w:noProof/>
+          <w:sz w:val="28"/>
+          <w:szCs w:val="28"/>
+        </w:rPr>
+      </w:pPr>
+      <w:r>
+        <w:rPr>
+          <w:b/>
+          <w:bCs/>
+          <w:sz w:val="28"/>
+          <w:szCs w:val="28"/>
+          <w:lang w:bidi="ar-SY"/>
+        </w:rPr>
+        <w:t>Diagram:</w:t>
+      </w:r>
+      <w:r>
+        <w:rPr>
+          <w:b/>
+          <w:bCs/>
+          <w:noProof/>
+          <w:sz w:val="28"/>
+          <w:szCs w:val="28"/>
+        </w:rPr>
+        <w:t xml:space="preserve"> </w:t>
+      </w:r>
+    </w:p>
+    <w:p>
+      <w:pPr>
+        <w:rPr>
+          <w:b/>
+          <w:bCs/>
+          <w:sz w:val="28"/>
+          <w:szCs w:val="28"/>
+          <w:lang w:bidi="ar-SY"/>
+        </w:rPr>
+      </w:pPr>
+      <w:r>
+        <w:rPr>
+          <w:b/>
+          <w:bCs/>
+          <w:noProof/>
+          <w:sz w:val="28"/>
+          <w:szCs w:val="28"/>
+        </w:rPr>
+        <w:drawing>
+          <wp:inline distT="0" distB="0" distL="0" distR="0" wp14:anchorId="5F96B476" wp14:editId="3395EF08">
+            <wp:extent cx="4324954" cy="1486107"/>
+            <wp:effectExtent l="0" t="0" r="0" b="0"/>
+            <wp:docPr id="13" name="Picture 13"/>
+            <wp:cNvGraphicFramePr>
+              <a:graphicFrameLocks xmlns:a="http://schemas.openxmlformats.org/drawingml/2006/main" noChangeAspect="1"/>
+            </wp:cNvGraphicFramePr>
+            <a:graphic xmlns:a="http://schemas.openxmlformats.org/drawingml/2006/main">
+              <a:graphicData uri="http://schemas.openxmlformats.org/drawingml/2006/picture">
+                <pic:pic xmlns:pic="http://schemas.openxmlformats.org/drawingml/2006/picture">
+                  <pic:nvPicPr>
+                    <pic:cNvPr id="13" name="m3.PNG"/>
+                    <pic:cNvPicPr/>
+                  </pic:nvPicPr>
+                  <pic:blipFill>
+                    <a:blip r:embed="rId9">
+                      <a:extLst>
+                        <a:ext uri="{28A0092B-C50C-407E-A947-70E740481C1C}">
+                          <a14:useLocalDpi xmlns:a14="http://schemas.microsoft.com/office/drawing/2010/main" val="0"/>
+                        </a:ext>
+                      </a:extLst>
+                    </a:blip>
+                    <a:stretch>
+                      <a:fillRect/>
+                    </a:stretch>
+                  </pic:blipFill>
+                  <pic:spPr>
+                    <a:xfrm>
+                      <a:off x="0" y="0"/>
+                      <a:ext cx="4324954" cy="1486107"/>
+                    </a:xfrm>
+                    <a:prstGeom prst="rect">
+                      <a:avLst/>
+                    </a:prstGeom>
+                  </pic:spPr>
+                </pic:pic>
+              </a:graphicData>
+            </a:graphic>
+          </wp:inline>
+        </w:drawing>
+      </w:r>
+    </w:p>
+    <w:p>
+      <w:pPr>
+        <w:rPr>
+          <w:b/>
+          <w:bCs/>
+          <w:sz w:val="28"/>
+          <w:szCs w:val="28"/>
+          <w:lang w:bidi="ar-SY"/>
+        </w:rPr>
+      </w:pPr>
+      <w:r>
+        <w:rPr>
+          <w:b/>
+          <w:bCs/>
+          <w:sz w:val="28"/>
+          <w:szCs w:val="28"/>
+          <w:lang w:bidi="ar-SY"/>
+        </w:rPr>
+        <w:t>Brief Description:</w:t>
+      </w:r>
+    </w:p>
+    <w:p>
+      <w:pPr>
+        <w:rPr>
+          <w:sz w:val="32"/>
+          <w:szCs w:val="32"/>
+          <w:lang w:bidi="ar-SY"/>
+        </w:rPr>
+      </w:pPr>
+      <w:r>
+        <w:rPr>
+          <w:sz w:val="32"/>
+          <w:szCs w:val="32"/>
+          <w:lang w:bidi="ar-SY"/>
+        </w:rPr>
+        <w:t>The manager updates the absent record for a teacher</w:t>
+      </w:r>
+    </w:p>
+    <w:p>
+      <w:pPr>
+        <w:rPr>
+          <w:rFonts w:ascii="Times New Roman" w:hAnsi="Times New Roman"/>
+          <w:b/>
+          <w:bCs/>
+          <w:sz w:val="28"/>
+          <w:szCs w:val="28"/>
+        </w:rPr>
+      </w:pPr>
+      <w:r>
+        <w:rPr>
+          <w:rFonts w:ascii="Times New Roman" w:hAnsi="Times New Roman"/>
+          <w:b/>
+          <w:bCs/>
+          <w:sz w:val="28"/>
+          <w:szCs w:val="28"/>
+        </w:rPr>
+        <w:t>Initial-step-by-step-description:</w:t>
+      </w:r>
+    </w:p>
+    <w:p>
+      <w:pPr>
+        <w:rPr>
+          <w:sz w:val="28"/>
+          <w:szCs w:val="28"/>
+          <w:lang w:bidi="ar-SY"/>
+        </w:rPr>
+      </w:pPr>
+      <w:r>
+        <w:rPr>
+          <w:sz w:val="28"/>
+          <w:szCs w:val="28"/>
+          <w:lang w:bidi="ar-SY"/>
+        </w:rPr>
+        <w:t>1</w:t>
+      </w:r>
+      <w:r>
+        <w:rPr>
+          <w:sz w:val="28"/>
+          <w:szCs w:val="28"/>
+          <w:lang w:bidi="ar-SY"/>
+        </w:rPr>
+        <w:t>.</w:t>
+      </w:r>
+      <w:r>
+        <w:rPr>
+          <w:sz w:val="28"/>
+          <w:szCs w:val="28"/>
+          <w:lang w:bidi="ar-SY"/>
+        </w:rPr>
+        <w:t xml:space="preserve"> </w:t>
+      </w:r>
+      <w:r>
+        <w:rPr>
+          <w:sz w:val="28"/>
+          <w:szCs w:val="28"/>
+          <w:lang w:bidi="ar-SY"/>
+        </w:rPr>
+        <w:t>The manager selects to update an absent record</w:t>
+      </w:r>
+    </w:p>
+    <w:p>
+      <w:pPr>
+        <w:rPr>
+          <w:sz w:val="28"/>
+          <w:szCs w:val="28"/>
+          <w:lang w:bidi="ar-SY"/>
+        </w:rPr>
+      </w:pPr>
+      <w:r>
+        <w:rPr>
+          <w:sz w:val="28"/>
+          <w:szCs w:val="28"/>
+          <w:lang w:bidi="ar-SY"/>
+        </w:rPr>
+        <w:t>2.</w:t>
+      </w:r>
+      <w:r>
+        <w:rPr>
+          <w:sz w:val="28"/>
+          <w:szCs w:val="28"/>
+          <w:lang w:bidi="ar-SY"/>
+        </w:rPr>
+        <w:t xml:space="preserve"> </w:t>
+      </w:r>
+      <w:r>
+        <w:rPr>
+          <w:sz w:val="28"/>
+          <w:szCs w:val="28"/>
+          <w:lang w:bidi="ar-SY"/>
+        </w:rPr>
+        <w:t>The system presents a list of absent records for teachers</w:t>
+      </w:r>
+    </w:p>
+    <w:p>
+      <w:pPr>
+        <w:rPr>
+          <w:sz w:val="28"/>
+          <w:szCs w:val="28"/>
+          <w:lang w:bidi="ar-SY"/>
+        </w:rPr>
+      </w:pPr>
+      <w:r>
+        <w:rPr>
+          <w:sz w:val="28"/>
+          <w:szCs w:val="28"/>
+          <w:lang w:bidi="ar-SY"/>
+        </w:rPr>
+        <w:t>3. T</w:t>
+      </w:r>
+      <w:r>
+        <w:rPr>
+          <w:sz w:val="28"/>
+          <w:szCs w:val="28"/>
+          <w:lang w:bidi="ar-SY"/>
+        </w:rPr>
+        <w:t>he manager selects one of the records to update it.</w:t>
+      </w:r>
+    </w:p>
+    <w:p>
+      <w:pPr>
+        <w:rPr>
+          <w:sz w:val="28"/>
+          <w:szCs w:val="28"/>
+          <w:lang w:bidi="ar-SY"/>
+        </w:rPr>
+      </w:pPr>
+      <w:r>
+        <w:rPr>
+          <w:b/>
+          <w:bCs/>
+          <w:sz w:val="28"/>
+          <w:szCs w:val="28"/>
+          <w:lang w:bidi="ar-SY"/>
+        </w:rPr>
+        <w:t>XREF:</w:t>
+      </w:r>
+      <w:r>
+        <w:rPr>
+          <w:sz w:val="28"/>
+          <w:szCs w:val="28"/>
+          <w:lang w:bidi="ar-SY"/>
+        </w:rPr>
+        <w:t xml:space="preserve">  3.2.5 Update an absent record</w:t>
+      </w:r>
+    </w:p>
+    <w:p>
+      <w:pPr>
+        <w:rPr>
+          <w:sz w:val="28"/>
+          <w:szCs w:val="28"/>
+          <w:lang w:bidi="ar-SY"/>
+        </w:rPr>
+      </w:pPr>
+      <w:r>
+        <w:rPr>
+          <w:b/>
+          <w:bCs/>
+          <w:sz w:val="28"/>
+          <w:szCs w:val="28"/>
+          <w:lang w:bidi="ar-SY"/>
+        </w:rPr>
+        <w:t>Use case:</w:t>
+      </w:r>
+      <w:r>
+        <w:rPr>
+          <w:sz w:val="28"/>
+          <w:szCs w:val="28"/>
+          <w:lang w:bidi="ar-SY"/>
+        </w:rPr>
+        <w:t xml:space="preserve"> update a student</w:t>
+      </w:r>
+    </w:p>
+    <w:p>
+      <w:pPr>
+        <w:rPr>
+          <w:b/>
+          <w:bCs/>
+          <w:sz w:val="28"/>
+          <w:szCs w:val="28"/>
+          <w:lang w:bidi="ar-SY"/>
+        </w:rPr>
+      </w:pPr>
+      <w:r>
+        <w:rPr>
+          <w:b/>
+          <w:bCs/>
+          <w:sz w:val="28"/>
+          <w:szCs w:val="28"/>
+          <w:lang w:bidi="ar-SY"/>
+        </w:rPr>
+        <w:t>Diagram</w:t>
+      </w:r>
+      <w:r>
+        <w:rPr>
+          <w:b/>
+          <w:bCs/>
+          <w:sz w:val="28"/>
+          <w:szCs w:val="28"/>
+          <w:lang w:bidi="ar-SY"/>
+        </w:rPr>
+        <w:t>:</w:t>
+      </w:r>
+    </w:p>
+    <w:p>
+      <w:pPr>
+        <w:spacing w:line="480" w:lineRule="auto"/>
+        <w:rPr>
+          <w:sz w:val="28"/>
+          <w:szCs w:val="28"/>
+        </w:rPr>
+      </w:pPr>
+      <w:r>
+        <w:rPr>
+          <w:b/>
+          <w:bCs/>
+          <w:noProof/>
+          <w:sz w:val="28"/>
+          <w:szCs w:val="28"/>
+        </w:rPr>
+        <w:drawing>
+          <wp:inline distT="0" distB="0" distL="0" distR="0" wp14:anchorId="6A179841" wp14:editId="2638E7BB">
+            <wp:extent cx="4267200" cy="1518082"/>
+            <wp:effectExtent l="0" t="0" r="0" b="0"/>
+            <wp:docPr id="14" name="Picture 14"/>
+            <wp:cNvGraphicFramePr>
+              <a:graphicFrameLocks xmlns:a="http://schemas.openxmlformats.org/drawingml/2006/main" noChangeAspect="1"/>
+            </wp:cNvGraphicFramePr>
+            <a:graphic xmlns:a="http://schemas.openxmlformats.org/drawingml/2006/main">
+              <a:graphicData uri="http://schemas.openxmlformats.org/drawingml/2006/picture">
+                <pic:pic xmlns:pic="http://schemas.openxmlformats.org/drawingml/2006/picture">
+                  <pic:nvPicPr>
+                    <pic:cNvPr id="14" name="m4.PNG"/>
+                    <pic:cNvPicPr/>
+                  </pic:nvPicPr>
+                  <pic:blipFill>
+                    <a:blip r:embed="rId10">
+                      <a:extLst>
+                        <a:ext uri="{28A0092B-C50C-407E-A947-70E740481C1C}">
+                          <a14:useLocalDpi xmlns:a14="http://schemas.microsoft.com/office/drawing/2010/main" val="0"/>
+                        </a:ext>
+                      </a:extLst>
+                    </a:blip>
+                    <a:stretch>
+                      <a:fillRect/>
+                    </a:stretch>
+                  </pic:blipFill>
+                  <pic:spPr>
+                    <a:xfrm>
+                      <a:off x="0" y="0"/>
+                      <a:ext cx="4285442" cy="1524572"/>
+                    </a:xfrm>
+                    <a:prstGeom prst="rect">
+                      <a:avLst/>
+                    </a:prstGeom>
+                  </pic:spPr>
+                </pic:pic>
+              </a:graphicData>
+            </a:graphic>
+          </wp:inline>
+        </w:drawing>
+      </w:r>
+    </w:p>
+    <w:p>
+      <w:pPr>
+        <w:rPr>
+          <w:b/>
+          <w:bCs/>
+          <w:sz w:val="28"/>
+          <w:szCs w:val="28"/>
+          <w:lang w:bidi="ar-SY"/>
+        </w:rPr>
+      </w:pPr>
+      <w:r>
+        <w:rPr>
+          <w:b/>
+          <w:bCs/>
+          <w:sz w:val="28"/>
+          <w:szCs w:val="28"/>
+          <w:lang w:bidi="ar-SY"/>
+        </w:rPr>
+        <w:lastRenderedPageBreak/>
+        <w:t>Brief description:</w:t>
+      </w:r>
+    </w:p>
+    <w:p>
+      <w:pPr>
+        <w:rPr>
+          <w:sz w:val="28"/>
+          <w:szCs w:val="28"/>
+        </w:rPr>
+      </w:pPr>
+      <w:r>
+        <w:rPr>
+          <w:sz w:val="28"/>
+          <w:szCs w:val="28"/>
+          <w:lang w:bidi="ar-SY"/>
+        </w:rPr>
+        <w:t>The manager enters a new student</w:t>
+      </w:r>
+      <w:r>
+        <w:rPr>
+          <w:sz w:val="28"/>
+          <w:szCs w:val="28"/>
+          <w:lang w:bidi="ar-SY"/>
+        </w:rPr>
+        <w:t xml:space="preserve"> or updates an existing one</w:t>
+      </w:r>
+      <w:r>
+        <w:rPr>
+          <w:b/>
+          <w:bCs/>
+          <w:sz w:val="28"/>
+          <w:szCs w:val="28"/>
+          <w:lang w:bidi="ar-SY"/>
+        </w:rPr>
+        <w:t>.</w:t>
+      </w:r>
+    </w:p>
+    <w:p>
+      <w:pPr>
+        <w:rPr>
+          <w:rFonts w:ascii="Times New Roman" w:hAnsi="Times New Roman"/>
+          <w:b/>
+          <w:bCs/>
+        </w:rPr>
+      </w:pPr>
+      <w:r>
+        <w:rPr>
+          <w:rFonts w:ascii="Times New Roman" w:hAnsi="Times New Roman"/>
+          <w:b/>
+          <w:bCs/>
+          <w:sz w:val="28"/>
+          <w:szCs w:val="28"/>
+        </w:rPr>
+        <w:t>Initial-step-by-step-description:</w:t>
+      </w:r>
+    </w:p>
+    <w:p>
+      <w:pPr>
+        <w:rPr>
+          <w:sz w:val="28"/>
+          <w:szCs w:val="28"/>
+          <w:lang w:bidi="ar-SY"/>
+        </w:rPr>
+      </w:pPr>
+      <w:r>
+        <w:rPr>
+          <w:sz w:val="28"/>
+          <w:szCs w:val="28"/>
+          <w:lang w:bidi="ar-SY"/>
+        </w:rPr>
+        <w:t>1. The manager selects to add/update a student</w:t>
+      </w:r>
+    </w:p>
+    <w:p>
+      <w:pPr>
+        <w:rPr>
+          <w:sz w:val="28"/>
+          <w:szCs w:val="28"/>
+          <w:lang w:bidi="ar-SY"/>
+        </w:rPr>
+      </w:pPr>
+      <w:r>
+        <w:rPr>
+          <w:sz w:val="28"/>
+          <w:szCs w:val="28"/>
+          <w:lang w:bidi="ar-SY"/>
+        </w:rPr>
+        <w:t>2. The system presents a choice of adding or updating</w:t>
+      </w:r>
+    </w:p>
+    <w:p>
+      <w:pPr>
+        <w:rPr>
+          <w:sz w:val="28"/>
+          <w:szCs w:val="28"/>
+          <w:lang w:bidi="ar-SY"/>
+        </w:rPr>
+      </w:pPr>
+      <w:r>
+        <w:rPr>
+          <w:sz w:val="28"/>
+          <w:szCs w:val="28"/>
+          <w:lang w:bidi="ar-SY"/>
+        </w:rPr>
+        <w:t>3. The manager chooses to add/update..</w:t>
+      </w:r>
+    </w:p>
+    <w:p>
+      <w:pPr>
+        <w:rPr>
+          <w:sz w:val="28"/>
+          <w:szCs w:val="28"/>
+          <w:lang w:bidi="ar-SY"/>
+        </w:rPr>
+      </w:pPr>
+      <w:r>
+        <w:rPr>
+          <w:sz w:val="28"/>
+          <w:szCs w:val="28"/>
+          <w:lang w:bidi="ar-SY"/>
+        </w:rPr>
+        <w:t>4. If the manager is updating a teacher, the system presents a list of teachers name to choose from and modify his information, else the system presents a blank grid.</w:t>
+      </w:r>
+    </w:p>
+    <w:p>
+      <w:pPr>
+        <w:rPr>
+          <w:sz w:val="28"/>
+          <w:szCs w:val="28"/>
+          <w:lang w:bidi="ar-SY"/>
+        </w:rPr>
+      </w:pPr>
+      <w:r>
+        <w:rPr>
+          <w:sz w:val="28"/>
+          <w:szCs w:val="28"/>
+          <w:lang w:bidi="ar-SY"/>
+        </w:rPr>
+        <w:t>5. The manager fills in the information and save form.</w:t>
+      </w:r>
+    </w:p>
+    <w:p>
+      <w:pPr>
+        <w:rPr>
+          <w:sz w:val="28"/>
+          <w:szCs w:val="28"/>
+          <w:lang w:bidi="ar-SY"/>
+        </w:rPr>
+      </w:pPr>
+      <w:r>
+        <w:rPr>
+          <w:b/>
+          <w:bCs/>
+          <w:sz w:val="28"/>
+          <w:szCs w:val="28"/>
+          <w:lang w:bidi="ar-SY"/>
+        </w:rPr>
+        <w:t>XREF:</w:t>
+      </w:r>
+      <w:r>
+        <w:rPr>
+          <w:sz w:val="28"/>
+          <w:szCs w:val="28"/>
+          <w:lang w:bidi="ar-SY"/>
+        </w:rPr>
+        <w:t xml:space="preserve"> 3.2.1 Update Person, 3.2.3 Add student</w:t>
+      </w:r>
+    </w:p>
+    <w:p>
+      <w:pPr>
+        <w:rPr>
+          <w:sz w:val="28"/>
+          <w:szCs w:val="28"/>
+          <w:lang w:bidi="ar-SY"/>
+        </w:rPr>
+      </w:pPr>
+    </w:p>
+    <w:p>
+      <w:pPr>
+        <w:rPr>
+          <w:sz w:val="28"/>
+          <w:szCs w:val="28"/>
+          <w:u w:val="single"/>
+          <w:lang w:bidi="ar-SY"/>
+        </w:rPr>
+      </w:pPr>
+      <w:r>
+        <w:rPr>
+          <w:sz w:val="28"/>
+          <w:szCs w:val="28"/>
+          <w:u w:val="single"/>
+          <w:lang w:bidi="ar-SY"/>
+        </w:rPr>
+        <w:t>2.2.2   Teacher Use Cases</w:t>
+      </w:r>
+    </w:p>
+    <w:p>
+      <w:pPr>
+        <w:rPr>
+          <w:sz w:val="28"/>
+          <w:szCs w:val="28"/>
+          <w:lang w:bidi="ar-SY"/>
+        </w:rPr>
+      </w:pPr>
+      <w:r>
+        <w:rPr>
+          <w:sz w:val="28"/>
+          <w:szCs w:val="28"/>
+          <w:lang w:bidi="ar-SY"/>
+        </w:rPr>
+        <w:t>The teacher also has multiple use cases.</w:t>
+      </w:r>
+    </w:p>
+    <w:p>
+      <w:pPr>
+        <w:rPr>
+          <w:sz w:val="28"/>
+          <w:szCs w:val="28"/>
+        </w:rPr>
+      </w:pPr>
+      <w:r>
+        <w:rPr>
+          <w:noProof/>
+          <w:sz w:val="28"/>
+          <w:szCs w:val="28"/>
+        </w:rPr>
+        <w:drawing>
+          <wp:inline distT="0" distB="0" distL="0" distR="0" wp14:anchorId="222BBE49" wp14:editId="032FAC8C">
+            <wp:extent cx="5473639" cy="2209800"/>
+            <wp:effectExtent l="0" t="0" r="0" b="0"/>
+            <wp:docPr id="3" name="Picture 3"/>
+            <wp:cNvGraphicFramePr>
+              <a:graphicFrameLocks xmlns:a="http://schemas.openxmlformats.org/drawingml/2006/main" noChangeAspect="1"/>
+            </wp:cNvGraphicFramePr>
+            <a:graphic xmlns:a="http://schemas.openxmlformats.org/drawingml/2006/main">
+              <a:graphicData uri="http://schemas.openxmlformats.org/drawingml/2006/picture">
+                <pic:pic xmlns:pic="http://schemas.openxmlformats.org/drawingml/2006/picture">
+                  <pic:nvPicPr>
+                    <pic:cNvPr id="3" name="2pic.PNG"/>
+                    <pic:cNvPicPr/>
+                  </pic:nvPicPr>
+                  <pic:blipFill>
+                    <a:blip r:embed="rId11">
+                      <a:extLst>
+                        <a:ext uri="{28A0092B-C50C-407E-A947-70E740481C1C}">
+                          <a14:useLocalDpi xmlns:a14="http://schemas.microsoft.com/office/drawing/2010/main" val="0"/>
+                        </a:ext>
+                      </a:extLst>
+                    </a:blip>
+                    <a:stretch>
+                      <a:fillRect/>
+                    </a:stretch>
+                  </pic:blipFill>
+                  <pic:spPr>
+                    <a:xfrm>
+                      <a:off x="0" y="0"/>
+                      <a:ext cx="5490551" cy="2216628"/>
+                    </a:xfrm>
+                    <a:prstGeom prst="rect">
+                      <a:avLst/>
+                    </a:prstGeom>
+                  </pic:spPr>
+                </pic:pic>
+              </a:graphicData>
+            </a:graphic>
+          </wp:inline>
+        </w:drawing>
+      </w:r>
+    </w:p>
+    <w:p>
+      <w:pPr>
+        <w:rPr>
+          <w:sz w:val="28"/>
+          <w:szCs w:val="28"/>
+        </w:rPr>
+      </w:pPr>
+    </w:p>
+    <w:p>
+      <w:pPr>
+        <w:rPr>
+          <w:sz w:val="28"/>
+          <w:szCs w:val="28"/>
+          <w:lang w:bidi="ar-SY"/>
+        </w:rPr>
+      </w:pPr>
+      <w:r>
+        <w:rPr>
+          <w:b/>
+          <w:bCs/>
+          <w:sz w:val="28"/>
+          <w:szCs w:val="28"/>
+          <w:lang w:bidi="ar-SY"/>
+        </w:rPr>
+        <w:t>Use case:</w:t>
+      </w:r>
+      <w:r>
+        <w:rPr>
+          <w:sz w:val="28"/>
+          <w:szCs w:val="28"/>
+          <w:lang w:bidi="ar-SY"/>
+        </w:rPr>
+        <w:t xml:space="preserve"> update marks record</w:t>
+      </w:r>
+    </w:p>
+    <w:p>
+      <w:pPr>
+        <w:rPr>
+          <w:b/>
+          <w:bCs/>
+          <w:sz w:val="28"/>
+          <w:szCs w:val="28"/>
+          <w:lang w:bidi="ar-SY"/>
+        </w:rPr>
+      </w:pPr>
+      <w:r>
+        <w:rPr>
+          <w:b/>
+          <w:bCs/>
+          <w:sz w:val="28"/>
+          <w:szCs w:val="28"/>
+          <w:lang w:bidi="ar-SY"/>
+        </w:rPr>
+        <w:lastRenderedPageBreak/>
+        <w:t>Diagram:</w:t>
+      </w:r>
+    </w:p>
+    <w:p>
+      <w:pPr>
+        <w:rPr>
+          <w:sz w:val="28"/>
+          <w:szCs w:val="28"/>
+        </w:rPr>
+      </w:pPr>
+      <w:r>
+        <w:rPr>
+          <w:b/>
+          <w:bCs/>
+          <w:noProof/>
+          <w:sz w:val="28"/>
+          <w:szCs w:val="28"/>
+        </w:rPr>
+        <w:drawing>
+          <wp:inline distT="0" distB="0" distL="0" distR="0" wp14:anchorId="36B74E84" wp14:editId="314BE270">
+            <wp:extent cx="4191585" cy="1343212"/>
+            <wp:effectExtent l="0" t="0" r="0" b="0"/>
+            <wp:docPr id="4" name="Picture 4"/>
+            <wp:cNvGraphicFramePr>
+              <a:graphicFrameLocks xmlns:a="http://schemas.openxmlformats.org/drawingml/2006/main" noChangeAspect="1"/>
+            </wp:cNvGraphicFramePr>
+            <a:graphic xmlns:a="http://schemas.openxmlformats.org/drawingml/2006/main">
+              <a:graphicData uri="http://schemas.openxmlformats.org/drawingml/2006/picture">
+                <pic:pic xmlns:pic="http://schemas.openxmlformats.org/drawingml/2006/picture">
+                  <pic:nvPicPr>
+                    <pic:cNvPr id="4" name="t1.PNG"/>
+                    <pic:cNvPicPr/>
+                  </pic:nvPicPr>
+                  <pic:blipFill>
+                    <a:blip r:embed="rId12">
+                      <a:extLst>
+                        <a:ext uri="{28A0092B-C50C-407E-A947-70E740481C1C}">
+                          <a14:useLocalDpi xmlns:a14="http://schemas.microsoft.com/office/drawing/2010/main" val="0"/>
+                        </a:ext>
+                      </a:extLst>
+                    </a:blip>
+                    <a:stretch>
+                      <a:fillRect/>
+                    </a:stretch>
+                  </pic:blipFill>
+                  <pic:spPr>
+                    <a:xfrm>
+                      <a:off x="0" y="0"/>
+                      <a:ext cx="4191585" cy="1343212"/>
+                    </a:xfrm>
+                    <a:prstGeom prst="rect">
+                      <a:avLst/>
+                    </a:prstGeom>
+                  </pic:spPr>
+                </pic:pic>
+              </a:graphicData>
+            </a:graphic>
+          </wp:inline>
+        </w:drawing>
+      </w:r>
+    </w:p>
+    <w:p>
+      <w:pPr>
+        <w:rPr>
+          <w:b/>
+          <w:bCs/>
+          <w:sz w:val="28"/>
+          <w:szCs w:val="28"/>
+          <w:lang w:bidi="ar-SY"/>
+        </w:rPr>
+      </w:pPr>
+      <w:r>
+        <w:rPr>
+          <w:b/>
+          <w:bCs/>
+          <w:sz w:val="28"/>
+          <w:szCs w:val="28"/>
+          <w:lang w:bidi="ar-SY"/>
+        </w:rPr>
+        <w:t>Brief Description:</w:t>
+      </w:r>
+    </w:p>
+    <w:p>
+      <w:pPr>
+        <w:rPr>
+          <w:sz w:val="28"/>
+          <w:szCs w:val="28"/>
+          <w:lang w:bidi="ar-SY"/>
+        </w:rPr>
+      </w:pPr>
+      <w:r>
+        <w:rPr>
+          <w:sz w:val="28"/>
+          <w:szCs w:val="28"/>
+          <w:lang w:bidi="ar-SY"/>
+        </w:rPr>
+        <w:t>The teacher enters marks for each student</w:t>
+      </w:r>
+    </w:p>
+    <w:p>
+      <w:pPr>
+        <w:rPr>
+          <w:b/>
+          <w:bCs/>
+          <w:sz w:val="28"/>
+          <w:szCs w:val="28"/>
+          <w:lang w:bidi="ar-SY"/>
+        </w:rPr>
+      </w:pPr>
+      <w:r>
+        <w:rPr>
+          <w:b/>
+          <w:bCs/>
+          <w:sz w:val="28"/>
+          <w:szCs w:val="28"/>
+          <w:lang w:bidi="ar-SY"/>
+        </w:rPr>
+        <w:t>Initial-step-by-step-description:</w:t>
+      </w:r>
+    </w:p>
+    <w:p>
+      <w:pPr>
+        <w:rPr>
+          <w:sz w:val="28"/>
+          <w:szCs w:val="28"/>
+          <w:lang w:bidi="ar-SY"/>
+        </w:rPr>
+      </w:pPr>
+      <w:r>
+        <w:rPr>
+          <w:sz w:val="28"/>
+          <w:szCs w:val="28"/>
+          <w:lang w:bidi="ar-SY"/>
+        </w:rPr>
+        <w:t>1. The teacher selects to update</w:t>
+      </w:r>
+      <w:r>
+        <w:rPr>
+          <w:sz w:val="28"/>
+          <w:szCs w:val="28"/>
+          <w:lang w:bidi="ar-SY"/>
+        </w:rPr>
+        <w:t xml:space="preserve"> marks</w:t>
+      </w:r>
+      <w:r>
+        <w:rPr>
+          <w:sz w:val="28"/>
+          <w:szCs w:val="28"/>
+          <w:lang w:bidi="ar-SY"/>
+        </w:rPr>
+        <w:t xml:space="preserve"> record</w:t>
+      </w:r>
+    </w:p>
+    <w:p>
+      <w:pPr>
+        <w:rPr>
+          <w:sz w:val="28"/>
+          <w:szCs w:val="28"/>
+          <w:lang w:bidi="ar-SY"/>
+        </w:rPr>
+      </w:pPr>
+      <w:r>
+        <w:rPr>
+          <w:sz w:val="28"/>
+          <w:szCs w:val="28"/>
+          <w:lang w:bidi="ar-SY"/>
+        </w:rPr>
+        <w:t xml:space="preserve">2. The system present a list of mark records </w:t>
+      </w:r>
+    </w:p>
+    <w:p>
+      <w:pPr>
+        <w:rPr>
+          <w:sz w:val="28"/>
+          <w:szCs w:val="28"/>
+          <w:lang w:bidi="ar-SY"/>
+        </w:rPr>
+      </w:pPr>
+      <w:r>
+        <w:rPr>
+          <w:sz w:val="28"/>
+          <w:szCs w:val="28"/>
+          <w:lang w:bidi="ar-SY"/>
+        </w:rPr>
+        <w:t>3. The teacher chooses a record to modify it</w:t>
+      </w:r>
+    </w:p>
+    <w:p>
+      <w:pPr>
+        <w:rPr>
+          <w:sz w:val="28"/>
+          <w:szCs w:val="28"/>
+          <w:lang w:bidi="ar-SY"/>
+        </w:rPr>
+      </w:pPr>
+      <w:r>
+        <w:rPr>
+          <w:b/>
+          <w:bCs/>
+          <w:sz w:val="28"/>
+          <w:szCs w:val="28"/>
+          <w:lang w:bidi="ar-SY"/>
+        </w:rPr>
+        <w:t>XREF:</w:t>
+      </w:r>
+      <w:r>
+        <w:rPr>
+          <w:sz w:val="28"/>
+          <w:szCs w:val="28"/>
+          <w:lang w:bidi="ar-SY"/>
+        </w:rPr>
+        <w:t xml:space="preserve"> 3.2.6 Update mark record</w:t>
+      </w:r>
+    </w:p>
+    <w:p>
+      <w:pPr>
+        <w:rPr>
+          <w:sz w:val="28"/>
+          <w:szCs w:val="28"/>
+          <w:lang w:bidi="ar-SY"/>
+        </w:rPr>
+      </w:pPr>
+      <w:r>
+        <w:rPr>
+          <w:b/>
+          <w:bCs/>
+          <w:sz w:val="28"/>
+          <w:szCs w:val="28"/>
+          <w:lang w:bidi="ar-SY"/>
+        </w:rPr>
+        <w:t>Use</w:t>
+      </w:r>
+      <w:r>
+        <w:rPr>
+          <w:b/>
+          <w:bCs/>
+          <w:sz w:val="28"/>
+          <w:szCs w:val="28"/>
+          <w:lang w:bidi="ar-SY"/>
+        </w:rPr>
+        <w:t xml:space="preserve"> </w:t>
+      </w:r>
+      <w:r>
+        <w:rPr>
+          <w:b/>
+          <w:bCs/>
+          <w:sz w:val="28"/>
+          <w:szCs w:val="28"/>
+          <w:lang w:bidi="ar-SY"/>
+        </w:rPr>
+        <w:t>case:</w:t>
+      </w:r>
+      <w:r>
+        <w:rPr>
+          <w:sz w:val="28"/>
+          <w:szCs w:val="28"/>
+          <w:lang w:bidi="ar-SY"/>
+        </w:rPr>
+        <w:t xml:space="preserve"> send an alarm</w:t>
+      </w:r>
+    </w:p>
+    <w:p>
+      <w:pPr>
+        <w:rPr>
+          <w:b/>
+          <w:bCs/>
+          <w:sz w:val="28"/>
+          <w:szCs w:val="28"/>
+          <w:lang w:bidi="ar-SY"/>
+        </w:rPr>
+      </w:pPr>
+      <w:r>
+        <w:rPr>
+          <w:b/>
+          <w:bCs/>
+          <w:sz w:val="28"/>
+          <w:szCs w:val="28"/>
+          <w:lang w:bidi="ar-SY"/>
+        </w:rPr>
+        <w:t>Diagram:</w:t>
+      </w:r>
+    </w:p>
+    <w:p>
+      <w:pPr>
+        <w:rPr>
+          <w:b/>
+          <w:bCs/>
+          <w:sz w:val="28"/>
+          <w:szCs w:val="28"/>
+          <w:lang w:bidi="ar-SY"/>
+        </w:rPr>
+      </w:pPr>
+      <w:r>
+        <w:rPr>
+          <w:b/>
+          <w:bCs/>
+          <w:noProof/>
+          <w:sz w:val="28"/>
+          <w:szCs w:val="28"/>
+        </w:rPr>
+        <w:drawing>
+          <wp:inline distT="0" distB="0" distL="0" distR="0" wp14:anchorId="251ED8CA" wp14:editId="2B6F7C40">
+            <wp:extent cx="4172532" cy="1257475"/>
+            <wp:effectExtent l="0" t="0" r="0" b="0"/>
+            <wp:docPr id="5" name="Picture 5"/>
+            <wp:cNvGraphicFramePr>
+              <a:graphicFrameLocks xmlns:a="http://schemas.openxmlformats.org/drawingml/2006/main" noChangeAspect="1"/>
+            </wp:cNvGraphicFramePr>
+            <a:graphic xmlns:a="http://schemas.openxmlformats.org/drawingml/2006/main">
+              <a:graphicData uri="http://schemas.openxmlformats.org/drawingml/2006/picture">
+                <pic:pic xmlns:pic="http://schemas.openxmlformats.org/drawingml/2006/picture">
+                  <pic:nvPicPr>
+                    <pic:cNvPr id="5" name="t2.PNG"/>
+                    <pic:cNvPicPr/>
+                  </pic:nvPicPr>
+                  <pic:blipFill>
+                    <a:blip r:embed="rId13">
+                      <a:extLst>
+                        <a:ext uri="{28A0092B-C50C-407E-A947-70E740481C1C}">
+                          <a14:useLocalDpi xmlns:a14="http://schemas.microsoft.com/office/drawing/2010/main" val="0"/>
+                        </a:ext>
+                      </a:extLst>
+                    </a:blip>
+                    <a:stretch>
+                      <a:fillRect/>
+                    </a:stretch>
+                  </pic:blipFill>
+                  <pic:spPr>
+                    <a:xfrm>
+                      <a:off x="0" y="0"/>
+                      <a:ext cx="4172532" cy="1257475"/>
+                    </a:xfrm>
+                    <a:prstGeom prst="rect">
+                      <a:avLst/>
+                    </a:prstGeom>
+                  </pic:spPr>
+                </pic:pic>
+              </a:graphicData>
+            </a:graphic>
+          </wp:inline>
+        </w:drawing>
+      </w:r>
+    </w:p>
+    <w:p>
+      <w:pPr>
+        <w:rPr>
+          <w:b/>
+          <w:bCs/>
+          <w:sz w:val="28"/>
+          <w:szCs w:val="28"/>
+          <w:lang w:bidi="ar-SY"/>
+        </w:rPr>
+      </w:pPr>
+      <w:r>
+        <w:rPr>
+          <w:b/>
+          <w:bCs/>
+          <w:sz w:val="28"/>
+          <w:szCs w:val="28"/>
+          <w:lang w:bidi="ar-SY"/>
+        </w:rPr>
+        <w:t>Brief description:</w:t>
+      </w:r>
+    </w:p>
+    <w:p>
+      <w:pPr>
+        <w:rPr>
+          <w:sz w:val="28"/>
+          <w:szCs w:val="28"/>
+          <w:lang w:bidi="ar-SY"/>
+        </w:rPr>
+      </w:pPr>
+      <w:r>
+        <w:rPr>
+          <w:sz w:val="28"/>
+          <w:szCs w:val="28"/>
+          <w:lang w:bidi="ar-SY"/>
+        </w:rPr>
+        <w:t>The Teacher sends an alarm to parent</w:t>
+      </w:r>
+    </w:p>
+    <w:p>
+      <w:pPr>
+        <w:rPr>
+          <w:b/>
+          <w:bCs/>
+          <w:sz w:val="28"/>
+          <w:szCs w:val="28"/>
+          <w:lang w:bidi="ar-SY"/>
+        </w:rPr>
+      </w:pPr>
+      <w:r>
+        <w:rPr>
+          <w:b/>
+          <w:bCs/>
+          <w:sz w:val="28"/>
+          <w:szCs w:val="28"/>
+          <w:lang w:bidi="ar-SY"/>
+        </w:rPr>
+        <w:t>Initial-step-by-step-description:</w:t>
+      </w:r>
+    </w:p>
+    <w:p>
+      <w:pPr>
+        <w:rPr>
+          <w:sz w:val="28"/>
+          <w:szCs w:val="28"/>
+          <w:lang w:bidi="ar-SY"/>
+        </w:rPr>
+      </w:pPr>
+      <w:r>
+        <w:rPr>
+          <w:sz w:val="28"/>
+          <w:szCs w:val="28"/>
+          <w:lang w:bidi="ar-SY"/>
+        </w:rPr>
+        <w:t>1 .The Teacher selects to send an alarm</w:t>
+      </w:r>
+    </w:p>
+    <w:p>
+      <w:pPr>
+        <w:rPr>
+          <w:sz w:val="28"/>
+          <w:szCs w:val="28"/>
+          <w:lang w:bidi="ar-SY"/>
+        </w:rPr>
+      </w:pPr>
+      <w:r>
+        <w:rPr>
+          <w:sz w:val="28"/>
+          <w:szCs w:val="28"/>
+          <w:lang w:bidi="ar-SY"/>
+        </w:rPr>
+        <w:lastRenderedPageBreak/>
+        <w:t xml:space="preserve">2. The system calls email system </w:t>
+      </w:r>
+    </w:p>
+    <w:p>
+      <w:pPr>
+        <w:rPr>
+          <w:sz w:val="28"/>
+          <w:szCs w:val="28"/>
+          <w:lang w:bidi="ar-SY"/>
+        </w:rPr>
+      </w:pPr>
+      <w:r>
+        <w:rPr>
+          <w:sz w:val="28"/>
+          <w:szCs w:val="28"/>
+          <w:lang w:bidi="ar-SY"/>
+        </w:rPr>
+        <w:t>3. The teacher enters the parent e-mail address in the recipient line</w:t>
+      </w:r>
+    </w:p>
+    <w:p>
+      <w:pPr>
+        <w:rPr>
+          <w:sz w:val="28"/>
+          <w:szCs w:val="28"/>
+          <w:lang w:bidi="ar-SY"/>
+        </w:rPr>
+      </w:pPr>
+      <w:r>
+        <w:rPr>
+          <w:sz w:val="28"/>
+          <w:szCs w:val="28"/>
+          <w:lang w:bidi="ar-SY"/>
+        </w:rPr>
+        <w:t>4. The teacher fills out the warning message and sends it</w:t>
+      </w:r>
+    </w:p>
+    <w:p>
+      <w:pPr>
+        <w:rPr>
+          <w:sz w:val="28"/>
+          <w:szCs w:val="28"/>
+          <w:lang w:bidi="ar-SY"/>
+        </w:rPr>
+      </w:pPr>
+      <w:r>
+        <w:rPr>
+          <w:b/>
+          <w:bCs/>
+          <w:sz w:val="28"/>
+          <w:szCs w:val="28"/>
+          <w:lang w:bidi="ar-SY"/>
+        </w:rPr>
+        <w:t>XREF:</w:t>
+      </w:r>
+      <w:r>
+        <w:rPr>
+          <w:sz w:val="28"/>
+          <w:szCs w:val="28"/>
+          <w:lang w:bidi="ar-SY"/>
+        </w:rPr>
+        <w:t xml:space="preserve"> 3.2.7 Send alarm</w:t>
+      </w:r>
+    </w:p>
+    <w:p>
+      <w:pPr>
+        <w:rPr>
+          <w:sz w:val="28"/>
+          <w:szCs w:val="28"/>
+          <w:lang w:bidi="ar-SY"/>
+        </w:rPr>
+      </w:pPr>
+    </w:p>
+    <w:p>
+      <w:pPr>
+        <w:rPr>
+          <w:sz w:val="28"/>
+          <w:szCs w:val="28"/>
+          <w:u w:val="single"/>
+          <w:lang w:bidi="ar-SY"/>
+        </w:rPr>
+      </w:pPr>
+      <w:r>
+        <w:rPr>
+          <w:sz w:val="28"/>
+          <w:szCs w:val="28"/>
+          <w:u w:val="single"/>
+          <w:lang w:bidi="ar-SY"/>
+        </w:rPr>
+        <w:t>2.2.3 Student Use Case</w:t>
+      </w:r>
+    </w:p>
+    <w:p>
+      <w:pPr>
+        <w:rPr>
+          <w:sz w:val="28"/>
+          <w:szCs w:val="28"/>
+          <w:lang w:bidi="ar-SY"/>
+        </w:rPr>
+      </w:pPr>
+      <w:r>
+        <w:rPr>
+          <w:sz w:val="28"/>
+          <w:szCs w:val="28"/>
+          <w:lang w:bidi="ar-SY"/>
+        </w:rPr>
+        <w:t>The student has at least two use cases</w:t>
+      </w:r>
+    </w:p>
+    <w:p>
+      <w:pPr>
+        <w:rPr>
+          <w:sz w:val="28"/>
+          <w:szCs w:val="28"/>
+          <w:lang w:bidi="ar-SY"/>
+        </w:rPr>
+      </w:pPr>
+      <w:r>
+        <w:rPr>
+          <w:noProof/>
+          <w:sz w:val="28"/>
+          <w:szCs w:val="28"/>
+        </w:rPr>
+        <w:drawing>
+          <wp:inline distT="0" distB="0" distL="0" distR="0" wp14:anchorId="0FD7D723" wp14:editId="66651308">
+            <wp:extent cx="5630061" cy="1848108"/>
+            <wp:effectExtent l="0" t="0" r="0" b="0"/>
+            <wp:docPr id="6" name="Picture 6"/>
+            <wp:cNvGraphicFramePr>
+              <a:graphicFrameLocks xmlns:a="http://schemas.openxmlformats.org/drawingml/2006/main" noChangeAspect="1"/>
+            </wp:cNvGraphicFramePr>
+            <a:graphic xmlns:a="http://schemas.openxmlformats.org/drawingml/2006/main">
+              <a:graphicData uri="http://schemas.openxmlformats.org/drawingml/2006/picture">
+                <pic:pic xmlns:pic="http://schemas.openxmlformats.org/drawingml/2006/picture">
+                  <pic:nvPicPr>
+                    <pic:cNvPr id="6" name="3pic.PNG"/>
+                    <pic:cNvPicPr/>
+                  </pic:nvPicPr>
+                  <pic:blipFill>
+                    <a:blip r:embed="rId14">
+                      <a:extLst>
+                        <a:ext uri="{28A0092B-C50C-407E-A947-70E740481C1C}">
+                          <a14:useLocalDpi xmlns:a14="http://schemas.microsoft.com/office/drawing/2010/main" val="0"/>
+                        </a:ext>
+                      </a:extLst>
+                    </a:blip>
+                    <a:stretch>
+                      <a:fillRect/>
+                    </a:stretch>
+                  </pic:blipFill>
+                  <pic:spPr>
+                    <a:xfrm>
+                      <a:off x="0" y="0"/>
+                      <a:ext cx="5630061" cy="1848108"/>
+                    </a:xfrm>
+                    <a:prstGeom prst="rect">
+                      <a:avLst/>
+                    </a:prstGeom>
+                  </pic:spPr>
+                </pic:pic>
+              </a:graphicData>
+            </a:graphic>
+          </wp:inline>
+        </w:drawing>
+      </w:r>
+    </w:p>
+    <w:p>
+      <w:pPr>
+        <w:rPr>
+          <w:sz w:val="28"/>
+          <w:szCs w:val="28"/>
+          <w:lang w:bidi="ar-SY"/>
+        </w:rPr>
+      </w:pPr>
+      <w:r>
+        <w:rPr>
+          <w:b/>
+          <w:bCs/>
+          <w:sz w:val="28"/>
+          <w:szCs w:val="28"/>
+          <w:lang w:bidi="ar-SY"/>
+        </w:rPr>
+        <w:t>Use case:</w:t>
+      </w:r>
+      <w:r>
+        <w:rPr>
+          <w:sz w:val="28"/>
+          <w:szCs w:val="28"/>
+          <w:lang w:bidi="ar-SY"/>
+        </w:rPr>
+        <w:t xml:space="preserve"> View marks</w:t>
+      </w:r>
+    </w:p>
+    <w:p>
+      <w:pPr>
+        <w:rPr>
+          <w:b/>
+          <w:bCs/>
+          <w:sz w:val="28"/>
+          <w:szCs w:val="28"/>
+          <w:lang w:bidi="ar-SY"/>
+        </w:rPr>
+      </w:pPr>
+      <w:r>
+        <w:rPr>
+          <w:b/>
+          <w:bCs/>
+          <w:sz w:val="28"/>
+          <w:szCs w:val="28"/>
+          <w:lang w:bidi="ar-SY"/>
+        </w:rPr>
+        <w:t>Diagram</w:t>
+      </w:r>
+      <w:r>
+        <w:rPr>
+          <w:b/>
+          <w:bCs/>
+          <w:sz w:val="28"/>
+          <w:szCs w:val="28"/>
+          <w:lang w:bidi="ar-SY"/>
+        </w:rPr>
+        <w:t>:</w:t>
+      </w:r>
+    </w:p>
+    <w:p>
+      <w:pPr>
+        <w:rPr>
+          <w:b/>
+          <w:bCs/>
+          <w:sz w:val="28"/>
+          <w:szCs w:val="28"/>
+          <w:lang w:bidi="ar-SY"/>
+        </w:rPr>
+      </w:pPr>
+      <w:r>
+        <w:rPr>
+          <w:b/>
+          <w:bCs/>
+          <w:noProof/>
+          <w:sz w:val="28"/>
+          <w:szCs w:val="28"/>
+        </w:rPr>
+        <w:drawing>
+          <wp:inline distT="0" distB="0" distL="0" distR="0" wp14:anchorId="294EEC5B" wp14:editId="53CE1A40">
+            <wp:extent cx="4220164" cy="1400370"/>
+            <wp:effectExtent l="0" t="0" r="0" b="0"/>
+            <wp:docPr id="7" name="Picture 7"/>
+            <wp:cNvGraphicFramePr>
+              <a:graphicFrameLocks xmlns:a="http://schemas.openxmlformats.org/drawingml/2006/main" noChangeAspect="1"/>
+            </wp:cNvGraphicFramePr>
+            <a:graphic xmlns:a="http://schemas.openxmlformats.org/drawingml/2006/main">
+              <a:graphicData uri="http://schemas.openxmlformats.org/drawingml/2006/picture">
+                <pic:pic xmlns:pic="http://schemas.openxmlformats.org/drawingml/2006/picture">
+                  <pic:nvPicPr>
+                    <pic:cNvPr id="7" name="s1.PNG"/>
+                    <pic:cNvPicPr/>
+                  </pic:nvPicPr>
+                  <pic:blipFill>
+                    <a:blip r:embed="rId15">
+                      <a:extLst>
+                        <a:ext uri="{28A0092B-C50C-407E-A947-70E740481C1C}">
+                          <a14:useLocalDpi xmlns:a14="http://schemas.microsoft.com/office/drawing/2010/main" val="0"/>
+                        </a:ext>
+                      </a:extLst>
+                    </a:blip>
+                    <a:stretch>
+                      <a:fillRect/>
+                    </a:stretch>
+                  </pic:blipFill>
+                  <pic:spPr>
+                    <a:xfrm>
+                      <a:off x="0" y="0"/>
+                      <a:ext cx="4220164" cy="1400370"/>
+                    </a:xfrm>
+                    <a:prstGeom prst="rect">
+                      <a:avLst/>
+                    </a:prstGeom>
+                  </pic:spPr>
+                </pic:pic>
+              </a:graphicData>
+            </a:graphic>
+          </wp:inline>
+        </w:drawing>
+      </w:r>
+    </w:p>
+    <w:p>
+      <w:pPr>
+        <w:rPr>
+          <w:b/>
+          <w:bCs/>
+          <w:sz w:val="28"/>
+          <w:szCs w:val="28"/>
+          <w:lang w:bidi="ar-SY"/>
+        </w:rPr>
+      </w:pPr>
+      <w:r>
+        <w:rPr>
+          <w:b/>
+          <w:bCs/>
+          <w:sz w:val="28"/>
+          <w:szCs w:val="28"/>
+          <w:lang w:bidi="ar-SY"/>
+        </w:rPr>
+        <w:t>Brief description:</w:t>
+      </w:r>
+    </w:p>
+    <w:p>
+      <w:pPr>
+        <w:rPr>
+          <w:sz w:val="28"/>
+          <w:szCs w:val="28"/>
+          <w:lang w:bidi="ar-SY"/>
+        </w:rPr>
+      </w:pPr>
+      <w:r>
+        <w:rPr>
+          <w:sz w:val="28"/>
+          <w:szCs w:val="28"/>
+          <w:lang w:bidi="ar-SY"/>
+        </w:rPr>
+        <w:t>The student views his mark record</w:t>
+      </w:r>
+    </w:p>
+    <w:p>
+      <w:pPr>
+        <w:rPr>
+          <w:b/>
+          <w:bCs/>
+          <w:sz w:val="28"/>
+          <w:szCs w:val="28"/>
+          <w:lang w:bidi="ar-SY"/>
+        </w:rPr>
+      </w:pPr>
+      <w:r>
+        <w:rPr>
+          <w:b/>
+          <w:bCs/>
+          <w:sz w:val="28"/>
+          <w:szCs w:val="28"/>
+          <w:lang w:bidi="ar-SY"/>
+        </w:rPr>
+        <w:t>Initial-step-by-step-description:</w:t>
+      </w:r>
+    </w:p>
+    <w:p>
+      <w:pPr>
+        <w:rPr>
+          <w:sz w:val="28"/>
+          <w:szCs w:val="28"/>
+          <w:lang w:bidi="ar-SY"/>
+        </w:rPr>
+      </w:pPr>
+      <w:r>
+        <w:rPr>
+          <w:sz w:val="28"/>
+          <w:szCs w:val="28"/>
+          <w:lang w:bidi="ar-SY"/>
+        </w:rPr>
+        <w:lastRenderedPageBreak/>
+        <w:t>1 .The student selects to view his mark record by id</w:t>
+      </w:r>
+    </w:p>
+    <w:p>
+      <w:pPr>
+        <w:rPr>
+          <w:sz w:val="28"/>
+          <w:szCs w:val="28"/>
+          <w:lang w:bidi="ar-SY"/>
+        </w:rPr>
+      </w:pPr>
+      <w:r>
+        <w:rPr>
+          <w:sz w:val="28"/>
+          <w:szCs w:val="28"/>
+          <w:lang w:bidi="ar-SY"/>
+        </w:rPr>
+        <w:t>2. The system shows his mark record.</w:t>
+      </w:r>
+    </w:p>
+    <w:p>
+      <w:pPr>
+        <w:rPr>
+          <w:sz w:val="28"/>
+          <w:szCs w:val="28"/>
+          <w:lang w:bidi="ar-SY"/>
+        </w:rPr>
+      </w:pPr>
+      <w:r>
+        <w:rPr>
+          <w:sz w:val="28"/>
+          <w:szCs w:val="28"/>
+          <w:lang w:bidi="ar-SY"/>
+        </w:rPr>
+        <w:t>3. The student presses “download” button if he wants to download his mark record</w:t>
+      </w:r>
+    </w:p>
+    <w:p>
+      <w:pPr>
+        <w:rPr>
+          <w:sz w:val="28"/>
+          <w:szCs w:val="28"/>
+          <w:lang w:bidi="ar-SY"/>
+        </w:rPr>
+      </w:pPr>
+      <w:r>
+        <w:rPr>
+          <w:b/>
+          <w:bCs/>
+          <w:sz w:val="28"/>
+          <w:szCs w:val="28"/>
+          <w:lang w:bidi="ar-SY"/>
+        </w:rPr>
+        <w:t>XREF:</w:t>
+      </w:r>
+      <w:r>
+        <w:rPr>
+          <w:sz w:val="28"/>
+          <w:szCs w:val="28"/>
+          <w:lang w:bidi="ar-SY"/>
+        </w:rPr>
+        <w:t xml:space="preserve"> 3.2.9 View Mark Record</w:t>
+      </w:r>
+    </w:p>
+    <w:p>
+      <w:pPr>
+        <w:rPr>
+          <w:sz w:val="28"/>
+          <w:szCs w:val="28"/>
+          <w:lang w:bidi="ar-SY"/>
+        </w:rPr>
+      </w:pPr>
+    </w:p>
+    <w:p>
+      <w:pPr>
+        <w:rPr>
+          <w:sz w:val="28"/>
+          <w:szCs w:val="28"/>
+          <w:lang w:bidi="ar-SY"/>
+        </w:rPr>
+      </w:pPr>
+      <w:r>
+        <w:rPr>
+          <w:b/>
+          <w:bCs/>
+          <w:sz w:val="28"/>
+          <w:szCs w:val="28"/>
+          <w:lang w:bidi="ar-SY"/>
+        </w:rPr>
+        <w:t>Use</w:t>
+      </w:r>
+      <w:r>
+        <w:rPr>
+          <w:b/>
+          <w:bCs/>
+          <w:sz w:val="28"/>
+          <w:szCs w:val="28"/>
+          <w:lang w:bidi="ar-SY"/>
+        </w:rPr>
+        <w:t xml:space="preserve"> </w:t>
+      </w:r>
+      <w:r>
+        <w:rPr>
+          <w:b/>
+          <w:bCs/>
+          <w:sz w:val="28"/>
+          <w:szCs w:val="28"/>
+          <w:lang w:bidi="ar-SY"/>
+        </w:rPr>
+        <w:t>case:</w:t>
+      </w:r>
+      <w:r>
+        <w:rPr>
+          <w:b/>
+          <w:bCs/>
+          <w:sz w:val="28"/>
+          <w:szCs w:val="28"/>
+          <w:lang w:bidi="ar-SY"/>
+        </w:rPr>
+        <w:t xml:space="preserve"> </w:t>
+      </w:r>
+      <w:r>
+        <w:rPr>
+          <w:sz w:val="28"/>
+          <w:szCs w:val="28"/>
+          <w:lang w:bidi="ar-SY"/>
+        </w:rPr>
+        <w:t>View time table</w:t>
+      </w:r>
+    </w:p>
+    <w:p>
+      <w:pPr>
+        <w:rPr>
+          <w:b/>
+          <w:bCs/>
+          <w:sz w:val="28"/>
+          <w:szCs w:val="28"/>
+          <w:lang w:bidi="ar-SY"/>
+        </w:rPr>
+      </w:pPr>
+      <w:r>
+        <w:rPr>
+          <w:b/>
+          <w:bCs/>
+          <w:sz w:val="28"/>
+          <w:szCs w:val="28"/>
+          <w:lang w:bidi="ar-SY"/>
+        </w:rPr>
+        <w:t>Diagram:</w:t>
+      </w:r>
+    </w:p>
+    <w:p>
+      <w:pPr>
+        <w:rPr>
+          <w:b/>
+          <w:bCs/>
+          <w:sz w:val="28"/>
+          <w:szCs w:val="28"/>
+          <w:lang w:bidi="ar-SY"/>
+        </w:rPr>
+      </w:pPr>
+      <w:r>
+        <w:rPr>
+          <w:b/>
+          <w:bCs/>
+          <w:noProof/>
+          <w:sz w:val="28"/>
+          <w:szCs w:val="28"/>
+        </w:rPr>
+        <w:drawing>
+          <wp:inline distT="0" distB="0" distL="0" distR="0" wp14:anchorId="116D731C" wp14:editId="2EE5BE55">
+            <wp:extent cx="4286848" cy="1333686"/>
+            <wp:effectExtent l="0" t="0" r="0" b="0"/>
+            <wp:docPr id="8" name="Picture 8"/>
+            <wp:cNvGraphicFramePr>
+              <a:graphicFrameLocks xmlns:a="http://schemas.openxmlformats.org/drawingml/2006/main" noChangeAspect="1"/>
+            </wp:cNvGraphicFramePr>
+            <a:graphic xmlns:a="http://schemas.openxmlformats.org/drawingml/2006/main">
+              <a:graphicData uri="http://schemas.openxmlformats.org/drawingml/2006/picture">
+                <pic:pic xmlns:pic="http://schemas.openxmlformats.org/drawingml/2006/picture">
+                  <pic:nvPicPr>
+                    <pic:cNvPr id="8" name="s2.PNG"/>
+                    <pic:cNvPicPr/>
+                  </pic:nvPicPr>
+                  <pic:blipFill>
+                    <a:blip r:embed="rId16">
+                      <a:extLst>
+                        <a:ext uri="{28A0092B-C50C-407E-A947-70E740481C1C}">
+                          <a14:useLocalDpi xmlns:a14="http://schemas.microsoft.com/office/drawing/2010/main" val="0"/>
+                        </a:ext>
+                      </a:extLst>
+                    </a:blip>
+                    <a:stretch>
+                      <a:fillRect/>
+                    </a:stretch>
+                  </pic:blipFill>
+                  <pic:spPr>
+                    <a:xfrm>
+                      <a:off x="0" y="0"/>
+                      <a:ext cx="4286848" cy="1333686"/>
+                    </a:xfrm>
+                    <a:prstGeom prst="rect">
+                      <a:avLst/>
+                    </a:prstGeom>
+                  </pic:spPr>
+                </pic:pic>
+              </a:graphicData>
+            </a:graphic>
+          </wp:inline>
+        </w:drawing>
+      </w:r>
+    </w:p>
+    <w:p>
+      <w:pPr>
+        <w:rPr>
+          <w:b/>
+          <w:bCs/>
+          <w:sz w:val="28"/>
+          <w:szCs w:val="28"/>
+          <w:lang w:bidi="ar-SY"/>
+        </w:rPr>
+      </w:pPr>
+      <w:r>
+        <w:rPr>
+          <w:b/>
+          <w:bCs/>
+          <w:sz w:val="28"/>
+          <w:szCs w:val="28"/>
+          <w:lang w:bidi="ar-SY"/>
+        </w:rPr>
+        <w:t>Brief description:</w:t>
+      </w:r>
+    </w:p>
+    <w:p>
+      <w:pPr>
+        <w:rPr>
+          <w:sz w:val="28"/>
+          <w:szCs w:val="28"/>
+          <w:rtl/>
+          <w:lang w:bidi="ar-SY"/>
+        </w:rPr>
+      </w:pPr>
+      <w:r>
+        <w:rPr>
+          <w:sz w:val="28"/>
+          <w:szCs w:val="28"/>
+          <w:lang w:bidi="ar-SY"/>
+        </w:rPr>
+        <w:t>The student views his time table</w:t>
+      </w:r>
+    </w:p>
+    <w:p>
+      <w:pPr>
+        <w:rPr>
+          <w:b/>
+          <w:bCs/>
+          <w:sz w:val="28"/>
+          <w:szCs w:val="28"/>
+          <w:lang w:bidi="ar-SY"/>
+        </w:rPr>
+      </w:pPr>
+      <w:r>
+        <w:rPr>
+          <w:b/>
+          <w:bCs/>
+          <w:sz w:val="28"/>
+          <w:szCs w:val="28"/>
+          <w:lang w:bidi="ar-SY"/>
+        </w:rPr>
+        <w:t>Initial-step-by-step-description:</w:t>
+      </w:r>
+    </w:p>
+    <w:p>
+      <w:pPr>
+        <w:rPr>
+          <w:sz w:val="28"/>
+          <w:szCs w:val="28"/>
+          <w:lang w:bidi="ar-SY"/>
+        </w:rPr>
+      </w:pPr>
+      <w:r>
+        <w:rPr>
+          <w:sz w:val="28"/>
+          <w:szCs w:val="28"/>
+          <w:lang w:bidi="ar-SY"/>
+        </w:rPr>
+        <w:t>1 .The student selects to view time table</w:t>
+      </w:r>
+    </w:p>
+    <w:p>
+      <w:pPr>
+        <w:rPr>
+          <w:sz w:val="28"/>
+          <w:szCs w:val="28"/>
+          <w:lang w:bidi="ar-SY"/>
+        </w:rPr>
+      </w:pPr>
+      <w:r>
+        <w:rPr>
+          <w:sz w:val="28"/>
+          <w:szCs w:val="28"/>
+          <w:lang w:bidi="ar-SY"/>
+        </w:rPr>
+        <w:t xml:space="preserve">2. The system shows a list of time table </w:t>
+      </w:r>
+    </w:p>
+    <w:p>
+      <w:pPr>
+        <w:rPr>
+          <w:sz w:val="28"/>
+          <w:szCs w:val="28"/>
+          <w:lang w:bidi="ar-SY"/>
+        </w:rPr>
+      </w:pPr>
+      <w:r>
+        <w:rPr>
+          <w:sz w:val="28"/>
+          <w:szCs w:val="28"/>
+          <w:lang w:bidi="ar-SY"/>
+        </w:rPr>
+        <w:t>3. The student enters to his time table</w:t>
+      </w:r>
+    </w:p>
+    <w:p>
+      <w:pPr>
+        <w:rPr>
+          <w:sz w:val="28"/>
+          <w:szCs w:val="28"/>
+          <w:lang w:bidi="ar-SY"/>
+        </w:rPr>
+      </w:pPr>
+      <w:r>
+        <w:rPr>
+          <w:sz w:val="28"/>
+          <w:szCs w:val="28"/>
+          <w:lang w:bidi="ar-SY"/>
+        </w:rPr>
+        <w:t xml:space="preserve">4. The student press “download” button if he wants to download his time table </w:t>
+      </w:r>
+    </w:p>
+    <w:p>
+      <w:pPr>
+        <w:rPr>
+          <w:sz w:val="28"/>
+          <w:szCs w:val="28"/>
+          <w:lang w:bidi="ar-SY"/>
+        </w:rPr>
+      </w:pPr>
+      <w:r>
+        <w:rPr>
+          <w:b/>
+          <w:bCs/>
+          <w:sz w:val="28"/>
+          <w:szCs w:val="28"/>
+          <w:lang w:bidi="ar-SY"/>
+        </w:rPr>
+        <w:t>XREF:</w:t>
+      </w:r>
+      <w:r>
+        <w:rPr>
+          <w:sz w:val="28"/>
+          <w:szCs w:val="28"/>
+          <w:lang w:bidi="ar-SY"/>
+        </w:rPr>
+        <w:t xml:space="preserve"> 3.2.10 View Time Table</w:t>
+      </w:r>
+    </w:p>
+    <w:p>
+      <w:pPr>
+        <w:rPr>
+          <w:sz w:val="28"/>
+          <w:szCs w:val="28"/>
+          <w:u w:val="single"/>
+          <w:lang w:bidi="ar-SY"/>
+        </w:rPr>
+      </w:pPr>
+      <w:r>
+        <w:rPr>
+          <w:sz w:val="28"/>
+          <w:szCs w:val="28"/>
+          <w:u w:val="single"/>
+          <w:lang w:bidi="ar-SY"/>
+        </w:rPr>
+        <w:t>2.2.4</w:t>
+      </w:r>
+      <w:r>
+        <w:rPr>
+          <w:sz w:val="28"/>
+          <w:szCs w:val="28"/>
+          <w:u w:val="single"/>
+          <w:lang w:bidi="ar-SY"/>
+        </w:rPr>
+        <w:t xml:space="preserve"> </w:t>
+      </w:r>
+      <w:r>
+        <w:rPr>
+          <w:sz w:val="28"/>
+          <w:szCs w:val="28"/>
+          <w:u w:val="single"/>
+          <w:lang w:bidi="ar-SY"/>
+        </w:rPr>
+        <w:t>Parent</w:t>
+      </w:r>
+      <w:r>
+        <w:rPr>
+          <w:sz w:val="28"/>
+          <w:szCs w:val="28"/>
+          <w:u w:val="single"/>
+          <w:lang w:bidi="ar-SY"/>
+        </w:rPr>
+        <w:t xml:space="preserve"> Use Case</w:t>
+      </w:r>
+    </w:p>
+    <w:p>
+      <w:pPr>
+        <w:rPr>
+          <w:sz w:val="28"/>
+          <w:szCs w:val="28"/>
+          <w:lang w:bidi="ar-SY"/>
+        </w:rPr>
+      </w:pPr>
+      <w:r>
+        <w:rPr>
+          <w:b/>
+          <w:bCs/>
+          <w:sz w:val="28"/>
+          <w:szCs w:val="28"/>
+          <w:lang w:bidi="ar-SY"/>
+        </w:rPr>
+        <w:t>Use case:</w:t>
+      </w:r>
+      <w:r>
+        <w:rPr>
+          <w:sz w:val="28"/>
+          <w:szCs w:val="28"/>
+          <w:lang w:bidi="ar-SY"/>
+        </w:rPr>
+        <w:t xml:space="preserve"> connect with school</w:t>
+      </w:r>
+    </w:p>
+    <w:p>
+      <w:pPr>
+        <w:rPr>
+          <w:b/>
+          <w:bCs/>
+          <w:sz w:val="28"/>
+          <w:szCs w:val="28"/>
+          <w:lang w:bidi="ar-SY"/>
+        </w:rPr>
+      </w:pPr>
+      <w:r>
+        <w:rPr>
+          <w:b/>
+          <w:bCs/>
+          <w:sz w:val="28"/>
+          <w:szCs w:val="28"/>
+          <w:lang w:bidi="ar-SY"/>
+        </w:rPr>
+        <w:lastRenderedPageBreak/>
+        <w:t>Diagram:</w:t>
+      </w:r>
+    </w:p>
+    <w:p>
+      <w:pPr>
+        <w:rPr>
+          <w:b/>
+          <w:bCs/>
+          <w:sz w:val="28"/>
+          <w:szCs w:val="28"/>
+          <w:lang w:bidi="ar-SY"/>
+        </w:rPr>
+      </w:pPr>
+      <w:r>
+        <w:rPr>
+          <w:b/>
+          <w:bCs/>
+          <w:noProof/>
+          <w:sz w:val="28"/>
+          <w:szCs w:val="28"/>
+        </w:rPr>
+        <w:drawing>
+          <wp:inline distT="0" distB="0" distL="0" distR="0" wp14:anchorId="6F5528C9" wp14:editId="310A9C0F">
+            <wp:extent cx="4191585" cy="1324160"/>
+            <wp:effectExtent l="0" t="0" r="0" b="0"/>
+            <wp:docPr id="9" name="Picture 9"/>
+            <wp:cNvGraphicFramePr>
+              <a:graphicFrameLocks xmlns:a="http://schemas.openxmlformats.org/drawingml/2006/main" noChangeAspect="1"/>
+            </wp:cNvGraphicFramePr>
+            <a:graphic xmlns:a="http://schemas.openxmlformats.org/drawingml/2006/main">
+              <a:graphicData uri="http://schemas.openxmlformats.org/drawingml/2006/picture">
+                <pic:pic xmlns:pic="http://schemas.openxmlformats.org/drawingml/2006/picture">
+                  <pic:nvPicPr>
+                    <pic:cNvPr id="9" name="p1.PNG"/>
+                    <pic:cNvPicPr/>
+                  </pic:nvPicPr>
+                  <pic:blipFill>
+                    <a:blip r:embed="rId17">
+                      <a:extLst>
+                        <a:ext uri="{28A0092B-C50C-407E-A947-70E740481C1C}">
+                          <a14:useLocalDpi xmlns:a14="http://schemas.microsoft.com/office/drawing/2010/main" val="0"/>
+                        </a:ext>
+                      </a:extLst>
+                    </a:blip>
+                    <a:stretch>
+                      <a:fillRect/>
+                    </a:stretch>
+                  </pic:blipFill>
+                  <pic:spPr>
+                    <a:xfrm>
+                      <a:off x="0" y="0"/>
+                      <a:ext cx="4191585" cy="1324160"/>
+                    </a:xfrm>
+                    <a:prstGeom prst="rect">
+                      <a:avLst/>
+                    </a:prstGeom>
+                  </pic:spPr>
+                </pic:pic>
+              </a:graphicData>
+            </a:graphic>
+          </wp:inline>
+        </w:drawing>
+      </w:r>
+    </w:p>
+    <w:p>
+      <w:pPr>
+        <w:rPr>
+          <w:b/>
+          <w:bCs/>
+          <w:sz w:val="28"/>
+          <w:szCs w:val="28"/>
+          <w:lang w:bidi="ar-SY"/>
+        </w:rPr>
+      </w:pPr>
+      <w:r>
+        <w:rPr>
+          <w:b/>
+          <w:bCs/>
+          <w:sz w:val="28"/>
+          <w:szCs w:val="28"/>
+          <w:lang w:bidi="ar-SY"/>
+        </w:rPr>
+        <w:t>Brief description:</w:t>
+      </w:r>
+    </w:p>
+    <w:p>
+      <w:pPr>
+        <w:rPr>
+          <w:sz w:val="28"/>
+          <w:szCs w:val="28"/>
+          <w:lang w:bidi="ar-SY"/>
+        </w:rPr>
+      </w:pPr>
+      <w:r>
+        <w:rPr>
+          <w:sz w:val="28"/>
+          <w:szCs w:val="28"/>
+          <w:lang w:bidi="ar-SY"/>
+        </w:rPr>
+        <w:t>Parents connect with school to follow their children in school</w:t>
+      </w:r>
+    </w:p>
+    <w:p>
+      <w:pPr>
+        <w:rPr>
+          <w:b/>
+          <w:bCs/>
+          <w:sz w:val="28"/>
+          <w:szCs w:val="28"/>
+          <w:rtl/>
+          <w:lang w:bidi="ar-SY"/>
+        </w:rPr>
+      </w:pPr>
+      <w:r>
+        <w:rPr>
+          <w:b/>
+          <w:bCs/>
+          <w:sz w:val="28"/>
+          <w:szCs w:val="28"/>
+          <w:lang w:bidi="ar-SY"/>
+        </w:rPr>
+        <w:t>Initial-step-by-step-description:</w:t>
+      </w:r>
+    </w:p>
+    <w:p>
+      <w:pPr>
+        <w:rPr>
+          <w:sz w:val="28"/>
+          <w:szCs w:val="28"/>
+          <w:lang w:bidi="ar-SY"/>
+        </w:rPr>
+      </w:pPr>
+      <w:r>
+        <w:rPr>
+          <w:sz w:val="28"/>
+          <w:szCs w:val="28"/>
+          <w:lang w:bidi="ar-SY"/>
+        </w:rPr>
+        <w:t xml:space="preserve">1. </w:t>
+      </w:r>
+      <w:r>
+        <w:rPr>
+          <w:sz w:val="28"/>
+          <w:szCs w:val="28"/>
+          <w:lang w:bidi="ar-SY"/>
+        </w:rPr>
+        <w:t>The parent chooses to connect with school</w:t>
+      </w:r>
+    </w:p>
+    <w:p>
+      <w:pPr>
+        <w:rPr>
+          <w:sz w:val="28"/>
+          <w:szCs w:val="28"/>
+          <w:lang w:bidi="ar-SY"/>
+        </w:rPr>
+      </w:pPr>
+      <w:r>
+        <w:rPr>
+          <w:sz w:val="28"/>
+          <w:szCs w:val="28"/>
+          <w:lang w:bidi="ar-SY"/>
+        </w:rPr>
+        <w:t xml:space="preserve">2. </w:t>
+      </w:r>
+      <w:r>
+        <w:rPr>
+          <w:sz w:val="28"/>
+          <w:szCs w:val="28"/>
+          <w:lang w:bidi="ar-SY"/>
+        </w:rPr>
+        <w:t>The</w:t>
+      </w:r>
+      <w:r>
+        <w:rPr>
+          <w:sz w:val="28"/>
+          <w:szCs w:val="28"/>
+          <w:lang w:bidi="ar-SY"/>
+        </w:rPr>
+        <w:t xml:space="preserve"> system calls the email system.</w:t>
+      </w:r>
+    </w:p>
+    <w:p>
+      <w:pPr>
+        <w:rPr>
+          <w:sz w:val="28"/>
+          <w:szCs w:val="28"/>
+          <w:lang w:bidi="ar-SY"/>
+        </w:rPr>
+      </w:pPr>
+      <w:r>
+        <w:rPr>
+          <w:sz w:val="28"/>
+          <w:szCs w:val="28"/>
+          <w:lang w:bidi="ar-SY"/>
+        </w:rPr>
+        <w:t>3.</w:t>
+      </w:r>
+      <w:r>
+        <w:rPr>
+          <w:sz w:val="28"/>
+          <w:szCs w:val="28"/>
+          <w:lang w:bidi="ar-SY"/>
+        </w:rPr>
+        <w:t xml:space="preserve"> Parent enter</w:t>
+      </w:r>
+      <w:r>
+        <w:rPr>
+          <w:sz w:val="28"/>
+          <w:szCs w:val="28"/>
+          <w:lang w:bidi="ar-SY"/>
+        </w:rPr>
+        <w:t xml:space="preserve">s the teacher e-mail and the message </w:t>
+      </w:r>
+    </w:p>
+    <w:p>
+      <w:pPr>
+        <w:rPr>
+          <w:sz w:val="28"/>
+          <w:szCs w:val="28"/>
+          <w:lang w:bidi="ar-SY"/>
+        </w:rPr>
+      </w:pPr>
+      <w:r>
+        <w:rPr>
+          <w:sz w:val="28"/>
+          <w:szCs w:val="28"/>
+          <w:lang w:bidi="ar-SY"/>
+        </w:rPr>
+        <w:t xml:space="preserve">4. Finally, he sends the message </w:t>
+      </w:r>
+    </w:p>
+    <w:p>
+      <w:pPr>
+        <w:rPr>
+          <w:sz w:val="28"/>
+          <w:szCs w:val="28"/>
+          <w:lang w:bidi="ar-SY"/>
+        </w:rPr>
+      </w:pPr>
+      <w:r>
+        <w:rPr>
+          <w:b/>
+          <w:bCs/>
+          <w:sz w:val="28"/>
+          <w:szCs w:val="28"/>
+          <w:lang w:bidi="ar-SY"/>
+        </w:rPr>
+        <w:t>XREF:</w:t>
+      </w:r>
+      <w:r>
+        <w:rPr>
+          <w:sz w:val="28"/>
+          <w:szCs w:val="28"/>
+          <w:lang w:bidi="ar-SY"/>
+        </w:rPr>
+        <w:t xml:space="preserve"> 3.2.8 Connect With School</w:t>
+      </w:r>
+    </w:p>
+    <w:p>
+      <w:pPr>
+        <w:pStyle w:val="Heading2"/>
+        <w:spacing w:line="480" w:lineRule="auto"/>
+        <w:rPr>
+          <w:rFonts w:ascii="Times New Roman" w:hAnsi="Times New Roman"/>
+          <w:sz w:val="36"/>
+          <w:szCs w:val="36"/>
+        </w:rPr>
+      </w:pPr>
+      <w:bookmarkStart w:id="17" w:name="_Toc77487648"/>
+      <w:r>
+        <w:rPr>
+          <w:rFonts w:ascii="Times New Roman" w:hAnsi="Times New Roman"/>
+          <w:sz w:val="36"/>
+          <w:szCs w:val="36"/>
+        </w:rPr>
+        <w:t>2.3</w:t>
+      </w:r>
+      <w:r>
+        <w:rPr>
+          <w:rFonts w:ascii="Times New Roman" w:hAnsi="Times New Roman"/>
+          <w:sz w:val="36"/>
+          <w:szCs w:val="36"/>
+        </w:rPr>
+        <w:tab/>
+        <w:t>User</w:t>
+      </w:r>
+      <w:r>
+        <w:rPr>
+          <w:rFonts w:ascii="Times New Roman" w:hAnsi="Times New Roman"/>
+          <w:sz w:val="36"/>
+          <w:szCs w:val="36"/>
+        </w:rPr>
+        <w:fldChar w:fldCharType="begin"/>
+      </w:r>
+      <w:r>
+        <w:rPr>
+          <w:rFonts w:ascii="Times New Roman" w:hAnsi="Times New Roman"/>
+          <w:sz w:val="36"/>
+          <w:szCs w:val="36"/>
+        </w:rPr>
+        <w:instrText xml:space="preserve"> XE "</w:instrText>
+      </w:r>
+      <w:r>
+        <w:rPr>
+          <w:sz w:val="36"/>
+          <w:szCs w:val="36"/>
+        </w:rPr>
+        <w:instrText>User"</w:instrText>
+      </w:r>
+      <w:r>
+        <w:rPr>
+          <w:rFonts w:ascii="Times New Roman" w:hAnsi="Times New Roman"/>
+          <w:sz w:val="36"/>
+          <w:szCs w:val="36"/>
+        </w:rPr>
+        <w:instrText xml:space="preserve"> </w:instrText>
+      </w:r>
+      <w:r>
+        <w:rPr>
+          <w:rFonts w:ascii="Times New Roman" w:hAnsi="Times New Roman"/>
+          <w:sz w:val="36"/>
+          <w:szCs w:val="36"/>
+        </w:rPr>
+        <w:fldChar w:fldCharType="end"/>
+      </w:r>
+      <w:r>
+        <w:rPr>
+          <w:rFonts w:ascii="Times New Roman" w:hAnsi="Times New Roman"/>
+          <w:sz w:val="36"/>
+          <w:szCs w:val="36"/>
+        </w:rPr>
+        <w:t xml:space="preserve"> Characteristics</w:t>
+      </w:r>
+      <w:bookmarkEnd w:id="17"/>
+      <w:r>
+        <w:rPr>
+          <w:rFonts w:ascii="Times New Roman" w:hAnsi="Times New Roman"/>
+          <w:sz w:val="36"/>
+          <w:szCs w:val="36"/>
+        </w:rPr>
+        <w:t>:</w:t>
+      </w:r>
+    </w:p>
+    <w:p>
+      <w:pPr>
+        <w:rPr>
+          <w:sz w:val="32"/>
+          <w:szCs w:val="32"/>
+          <w:lang w:bidi="ar-SY"/>
+        </w:rPr>
+      </w:pPr>
+      <w:r>
+        <w:rPr>
+          <w:sz w:val="32"/>
+          <w:szCs w:val="32"/>
+          <w:lang w:bidi="ar-SY"/>
+        </w:rPr>
+        <w:t>The manager is expected to be able to fully manage and control the system, so he can assign permissi</w:t>
+      </w:r>
+      <w:r>
+        <w:rPr>
+          <w:sz w:val="32"/>
+          <w:szCs w:val="32"/>
+          <w:lang w:bidi="ar-SY"/>
+        </w:rPr>
+        <w:t>o</w:t>
+      </w:r>
+      <w:r>
+        <w:rPr>
+          <w:sz w:val="32"/>
+          <w:szCs w:val="32"/>
+          <w:lang w:bidi="ar-SY"/>
+        </w:rPr>
+        <w:t>ns to another users.</w:t>
+      </w:r>
+    </w:p>
+    <w:p>
+      <w:pPr>
+        <w:rPr>
+          <w:sz w:val="32"/>
+          <w:szCs w:val="32"/>
+          <w:lang w:bidi="ar-SY"/>
+        </w:rPr>
+      </w:pPr>
+      <w:r>
+        <w:rPr>
+          <w:sz w:val="32"/>
+          <w:szCs w:val="32"/>
+          <w:lang w:bidi="ar-SY"/>
+        </w:rPr>
+        <w:t>Teacher,</w:t>
+      </w:r>
+      <w:r>
+        <w:rPr>
+          <w:sz w:val="32"/>
+          <w:szCs w:val="32"/>
+          <w:lang w:bidi="ar-SY"/>
+        </w:rPr>
+        <w:t xml:space="preserve"> Student and Parent are expected to be able to use e-mail with attachments.</w:t>
+      </w:r>
+    </w:p>
+    <w:p>
+      <w:pPr>
+        <w:pStyle w:val="Heading2"/>
+        <w:spacing w:line="480" w:lineRule="auto"/>
+        <w:rPr>
+          <w:rFonts w:ascii="Times New Roman" w:hAnsi="Times New Roman"/>
+          <w:sz w:val="36"/>
+          <w:szCs w:val="36"/>
+        </w:rPr>
+      </w:pPr>
+      <w:bookmarkStart w:id="18" w:name="_Toc77487649"/>
+      <w:r>
+        <w:rPr>
+          <w:rFonts w:ascii="Times New Roman" w:hAnsi="Times New Roman"/>
+          <w:sz w:val="36"/>
+          <w:szCs w:val="36"/>
+        </w:rPr>
+        <w:lastRenderedPageBreak/>
+        <w:t>2.4</w:t>
+      </w:r>
+      <w:r>
+        <w:rPr>
+          <w:rFonts w:ascii="Times New Roman" w:hAnsi="Times New Roman"/>
+          <w:sz w:val="36"/>
+          <w:szCs w:val="36"/>
+        </w:rPr>
+        <w:tab/>
+        <w:t>Non-Functional Requirements</w:t>
+      </w:r>
+      <w:bookmarkEnd w:id="18"/>
+      <w:r>
+        <w:rPr>
+          <w:rFonts w:ascii="Times New Roman" w:hAnsi="Times New Roman"/>
+          <w:sz w:val="36"/>
+          <w:szCs w:val="36"/>
+        </w:rPr>
+        <w:t>:</w:t>
+      </w:r>
+    </w:p>
+    <w:p>
+      <w:pPr>
+        <w:rPr>
+          <w:sz w:val="36"/>
+          <w:szCs w:val="36"/>
+          <w:lang w:bidi="ar-SY"/>
+        </w:rPr>
+      </w:pPr>
+      <w:r>
+        <w:rPr>
+          <w:sz w:val="36"/>
+          <w:szCs w:val="36"/>
+          <w:lang w:bidi="ar-SY"/>
+        </w:rPr>
+        <w:t xml:space="preserve">The System must be easy to use, </w:t>
+      </w:r>
+      <w:r>
+        <w:rPr>
+          <w:sz w:val="36"/>
+          <w:szCs w:val="36"/>
+          <w:lang w:bidi="ar-SY"/>
+        </w:rPr>
+        <w:t>characterized by fast processing and high</w:t>
+      </w:r>
+      <w:r>
+        <w:rPr>
+          <w:sz w:val="36"/>
+          <w:szCs w:val="36"/>
+          <w:lang w:bidi="ar-SY"/>
+        </w:rPr>
+        <w:t xml:space="preserve"> reability in data preservation</w:t>
+      </w:r>
+      <w:r>
+        <w:rPr>
+          <w:sz w:val="36"/>
+          <w:szCs w:val="36"/>
+          <w:lang w:bidi="ar-SY"/>
+        </w:rPr>
+        <w:t>,</w:t>
+      </w:r>
+      <w:r>
+        <w:rPr>
+          <w:sz w:val="36"/>
+          <w:szCs w:val="36"/>
+          <w:lang w:bidi="ar-SY"/>
+        </w:rPr>
+        <w:t xml:space="preserve"> and has a high security system</w:t>
+      </w:r>
+      <w:r>
+        <w:rPr>
+          <w:sz w:val="36"/>
+          <w:szCs w:val="36"/>
+          <w:lang w:bidi="ar-SY"/>
+        </w:rPr>
+        <w:t>.</w:t>
+      </w:r>
+    </w:p>
+    <w:p>
+      <w:pPr>
+        <w:rPr>
+          <w:sz w:val="28"/>
+          <w:szCs w:val="28"/>
+          <w:lang w:bidi="ar-SY"/>
+        </w:rPr>
+      </w:pPr>
+      <w:r>
+        <w:rPr>
+          <w:sz w:val="36"/>
+          <w:szCs w:val="36"/>
+          <w:lang w:bidi="ar-SY"/>
+        </w:rPr>
+        <w:t>It must be equipped with a high performance server for the ability to download files</w:t>
+      </w:r>
+    </w:p>
+    <w:p>
+      <w:pPr>
+        <w:rPr>
+          <w:b/>
+          <w:bCs/>
+          <w:sz w:val="28"/>
+          <w:szCs w:val="28"/>
+          <w:lang w:bidi="ar-SY"/>
+        </w:rPr>
+      </w:pPr>
+    </w:p>
+    <w:p>
+      <w:pPr>
+        <w:rPr>
+          <w:b/>
+          <w:bCs/>
+          <w:sz w:val="28"/>
+          <w:szCs w:val="28"/>
+          <w:lang w:bidi="ar-SY"/>
+        </w:rPr>
+      </w:pPr>
+    </w:p>
+    <w:p>
+      <w:pPr>
+        <w:rPr>
+          <w:sz w:val="28"/>
+          <w:szCs w:val="28"/>
+          <w:lang w:bidi="ar-SY"/>
+        </w:rPr>
+      </w:pPr>
+    </w:p>
+    <w:p>
+      <w:pPr>
+        <w:rPr>
+          <w:sz w:val="28"/>
+          <w:szCs w:val="28"/>
+        </w:rPr>
+      </w:pPr>
     </w:p>
     <w:sectPr>
       <w:pgSz w:w="12240" w:h="15840"/>
@@ -2298,8 +6109,8 @@
 </file>
 
 <file path=word/endnotes.xml><?xml version="1.0" encoding="utf-8"?>
-<w:endnotes xmlns:ve="http://schemas.openxmlformats.org/markup-compatibility/2006" xmlns:o="urn:schemas-microsoft-com:office:office" xmlns:r="http://schemas.openxmlformats.org/officeDocument/2006/relationships" xmlns:m="http://schemas.openxmlformats.org/officeDocument/2006/math" xmlns:v="urn:schemas-microsoft-com:vml" xmlns:wp="http://schemas.openxmlformats.org/drawingml/2006/wordprocessingDrawing" xmlns:w10="urn:schemas-microsoft-com:office:word" xmlns:w="http://schemas.openxmlformats.org/wordprocessingml/2006/main" xmlns:wne="http://schemas.microsoft.com/office/word/2006/wordml">
-  <w:endnote w:type="separator" w:id="0">
+<w:endnotes xmlns:wpc="http://schemas.microsoft.com/office/word/2010/wordprocessingCanvas" xmlns:mc="http://schemas.openxmlformats.org/markup-compatibility/2006" xmlns:o="urn:schemas-microsoft-com:office:office" xmlns:r="http://schemas.openxmlformats.org/officeDocument/2006/relationships" xmlns:m="http://schemas.openxmlformats.org/officeDocument/2006/math" xmlns:v="urn:schemas-microsoft-com:vml" xmlns:wp14="http://schemas.microsoft.com/office/word/2010/wordprocessingDrawing" xmlns:wp="http://schemas.openxmlformats.org/drawingml/2006/wordprocessingDrawing" xmlns:w10="urn:schemas-microsoft-com:office:word" xmlns:w="http://schemas.openxmlformats.org/wordprocessingml/2006/main" xmlns:w14="http://schemas.microsoft.com/office/word/2010/wordml" xmlns:w15="http://schemas.microsoft.com/office/word/2012/wordml" xmlns:wpg="http://schemas.microsoft.com/office/word/2010/wordprocessingGroup" xmlns:wpi="http://schemas.microsoft.com/office/word/2010/wordprocessingInk" xmlns:wne="http://schemas.microsoft.com/office/word/2006/wordml" xmlns:wps="http://schemas.microsoft.com/office/word/2010/wordprocessingShape" mc:Ignorable="w14 w15 wp14">
+  <w:endnote w:type="separator" w:id="-1">
     <w:p>
       <w:pPr>
         <w:spacing w:after="0" w:line="240" w:lineRule="auto"/>
@@ -2309,7 +6120,7 @@
       </w:r>
     </w:p>
   </w:endnote>
-  <w:endnote w:type="continuationSeparator" w:id="1">
+  <w:endnote w:type="continuationSeparator" w:id="0">
     <w:p>
       <w:pPr>
         <w:spacing w:after="0" w:line="240" w:lineRule="auto"/>
@@ -2323,8 +6134,8 @@
 </file>
 
 <file path=word/footnotes.xml><?xml version="1.0" encoding="utf-8"?>
-<w:footnotes xmlns:ve="http://schemas.openxmlformats.org/markup-compatibility/2006" xmlns:o="urn:schemas-microsoft-com:office:office" xmlns:r="http://schemas.openxmlformats.org/officeDocument/2006/relationships" xmlns:m="http://schemas.openxmlformats.org/officeDocument/2006/math" xmlns:v="urn:schemas-microsoft-com:vml" xmlns:wp="http://schemas.openxmlformats.org/drawingml/2006/wordprocessingDrawing" xmlns:w10="urn:schemas-microsoft-com:office:word" xmlns:w="http://schemas.openxmlformats.org/wordprocessingml/2006/main" xmlns:wne="http://schemas.microsoft.com/office/word/2006/wordml">
-  <w:footnote w:type="separator" w:id="0">
+<w:footnotes xmlns:wpc="http://schemas.microsoft.com/office/word/2010/wordprocessingCanvas" xmlns:mc="http://schemas.openxmlformats.org/markup-compatibility/2006" xmlns:o="urn:schemas-microsoft-com:office:office" xmlns:r="http://schemas.openxmlformats.org/officeDocument/2006/relationships" xmlns:m="http://schemas.openxmlformats.org/officeDocument/2006/math" xmlns:v="urn:schemas-microsoft-com:vml" xmlns:wp14="http://schemas.microsoft.com/office/word/2010/wordprocessingDrawing" xmlns:wp="http://schemas.openxmlformats.org/drawingml/2006/wordprocessingDrawing" xmlns:w10="urn:schemas-microsoft-com:office:word" xmlns:w="http://schemas.openxmlformats.org/wordprocessingml/2006/main" xmlns:w14="http://schemas.microsoft.com/office/word/2010/wordml" xmlns:w15="http://schemas.microsoft.com/office/word/2012/wordml" xmlns:wpg="http://schemas.microsoft.com/office/word/2010/wordprocessingGroup" xmlns:wpi="http://schemas.microsoft.com/office/word/2010/wordprocessingInk" xmlns:wne="http://schemas.microsoft.com/office/word/2006/wordml" xmlns:wps="http://schemas.microsoft.com/office/word/2010/wordprocessingShape" mc:Ignorable="w14 w15 wp14">
+  <w:footnote w:type="separator" w:id="-1">
     <w:p>
       <w:pPr>
         <w:spacing w:after="0" w:line="240" w:lineRule="auto"/>
@@ -2334,7 +6145,7 @@
       </w:r>
     </w:p>
   </w:footnote>
-  <w:footnote w:type="continuationSeparator" w:id="1">
+  <w:footnote w:type="continuationSeparator" w:id="0">
     <w:p>
       <w:pPr>
         <w:spacing w:after="0" w:line="240" w:lineRule="auto"/>
@@ -2348,7 +6159,7 @@
 </file>
 
 <file path=word/styles.xml><?xml version="1.0" encoding="utf-8"?>
-<w:styles xmlns:r="http://schemas.openxmlformats.org/officeDocument/2006/relationships" xmlns:w="http://schemas.openxmlformats.org/wordprocessingml/2006/main">
+<w:styles xmlns:mc="http://schemas.openxmlformats.org/markup-compatibility/2006" xmlns:r="http://schemas.openxmlformats.org/officeDocument/2006/relationships" xmlns:w="http://schemas.openxmlformats.org/wordprocessingml/2006/main" xmlns:w14="http://schemas.microsoft.com/office/word/2010/wordml" xmlns:w15="http://schemas.microsoft.com/office/word/2012/wordml" mc:Ignorable="w14 w15">
   <w:docDefaults>
     <w:rPrDefault>
       <w:rPr>
@@ -2364,147 +6175,378 @@
       </w:pPr>
     </w:pPrDefault>
   </w:docDefaults>
-  <w:latentStyles w:defLockedState="0" w:defUIPriority="99" w:defSemiHidden="1" w:defUnhideWhenUsed="1" w:defQFormat="0" w:count="267">
-    <w:lsdException w:name="Normal" w:semiHidden="0" w:uiPriority="0" w:unhideWhenUsed="0" w:qFormat="1"/>
-    <w:lsdException w:name="heading 1" w:semiHidden="0" w:uiPriority="0" w:unhideWhenUsed="0" w:qFormat="1"/>
-    <w:lsdException w:name="heading 2" w:uiPriority="9" w:qFormat="1"/>
-    <w:lsdException w:name="heading 3" w:uiPriority="9" w:qFormat="1"/>
-    <w:lsdException w:name="heading 4" w:uiPriority="9" w:qFormat="1"/>
-    <w:lsdException w:name="heading 5" w:uiPriority="9" w:qFormat="1"/>
-    <w:lsdException w:name="heading 6" w:uiPriority="9" w:qFormat="1"/>
-    <w:lsdException w:name="heading 7" w:uiPriority="9" w:qFormat="1"/>
-    <w:lsdException w:name="heading 8" w:uiPriority="9" w:qFormat="1"/>
-    <w:lsdException w:name="heading 9" w:uiPriority="9" w:qFormat="1"/>
-    <w:lsdException w:name="toc 1" w:uiPriority="0"/>
-    <w:lsdException w:name="toc 2" w:uiPriority="0"/>
-    <w:lsdException w:name="toc 3" w:uiPriority="0"/>
-    <w:lsdException w:name="toc 4" w:uiPriority="0"/>
-    <w:lsdException w:name="toc 5" w:uiPriority="39"/>
-    <w:lsdException w:name="toc 6" w:uiPriority="39"/>
-    <w:lsdException w:name="toc 7" w:uiPriority="39"/>
-    <w:lsdException w:name="toc 8" w:uiPriority="39"/>
-    <w:lsdException w:name="toc 9" w:uiPriority="39"/>
-    <w:lsdException w:name="caption" w:uiPriority="35" w:qFormat="1"/>
-    <w:lsdException w:name="table of figures" w:uiPriority="0"/>
-    <w:lsdException w:name="Title" w:semiHidden="0" w:uiPriority="10" w:unhideWhenUsed="0" w:qFormat="1"/>
-    <w:lsdException w:name="Default Paragraph Font" w:uiPriority="1"/>
-    <w:lsdException w:name="Body Text" w:uiPriority="0"/>
-    <w:lsdException w:name="Subtitle" w:semiHidden="0" w:uiPriority="11" w:unhideWhenUsed="0" w:qFormat="1"/>
-    <w:lsdException w:name="Hyperlink" w:uiPriority="0"/>
-    <w:lsdException w:name="Strong" w:semiHidden="0" w:uiPriority="22" w:unhideWhenUsed="0" w:qFormat="1"/>
-    <w:lsdException w:name="Emphasis" w:semiHidden="0" w:uiPriority="20" w:unhideWhenUsed="0" w:qFormat="1"/>
-    <w:lsdException w:name="Table Grid" w:semiHidden="0" w:uiPriority="59" w:unhideWhenUsed="0"/>
-    <w:lsdException w:name="Placeholder Text" w:unhideWhenUsed="0"/>
-    <w:lsdException w:name="No Spacing" w:semiHidden="0" w:uiPriority="1" w:unhideWhenUsed="0" w:qFormat="1"/>
-    <w:lsdException w:name="Light Shading" w:semiHidden="0" w:uiPriority="60" w:unhideWhenUsed="0"/>
-    <w:lsdException w:name="Light List" w:semiHidden="0" w:uiPriority="61" w:unhideWhenUsed="0"/>
-    <w:lsdException w:name="Light Grid" w:semiHidden="0" w:uiPriority="62" w:unhideWhenUsed="0"/>
-    <w:lsdException w:name="Medium Shading 1" w:semiHidden="0" w:uiPriority="63" w:unhideWhenUsed="0"/>
-    <w:lsdException w:name="Medium Shading 2" w:semiHidden="0" w:uiPriority="64" w:unhideWhenUsed="0"/>
-    <w:lsdException w:name="Medium List 1" w:semiHidden="0" w:uiPriority="65" w:unhideWhenUsed="0"/>
-    <w:lsdException w:name="Medium List 2" w:semiHidden="0" w:uiPriority="66" w:unhideWhenUsed="0"/>
-    <w:lsdException w:name="Medium Grid 1" w:semiHidden="0" w:uiPriority="67" w:unhideWhenUsed="0"/>
-    <w:lsdException w:name="Medium Grid 2" w:semiHidden="0" w:uiPriority="68" w:unhideWhenUsed="0"/>
-    <w:lsdException w:name="Medium Grid 3" w:semiHidden="0" w:uiPriority="69" w:unhideWhenUsed="0"/>
-    <w:lsdException w:name="Dark List" w:semiHidden="0" w:uiPriority="70" w:unhideWhenUsed="0"/>
-    <w:lsdException w:name="Colorful Shading" w:semiHidden="0" w:uiPriority="71" w:unhideWhenUsed="0"/>
-    <w:lsdException w:name="Colorful List" w:semiHidden="0" w:uiPriority="72" w:unhideWhenUsed="0"/>
-    <w:lsdException w:name="Colorful Grid" w:semiHidden="0" w:uiPriority="73" w:unhideWhenUsed="0"/>
-    <w:lsdException w:name="Light Shading Accent 1" w:semiHidden="0" w:uiPriority="60" w:unhideWhenUsed="0"/>
-    <w:lsdException w:name="Light List Accent 1" w:semiHidden="0" w:uiPriority="61" w:unhideWhenUsed="0"/>
-    <w:lsdException w:name="Light Grid Accent 1" w:semiHidden="0" w:uiPriority="62" w:unhideWhenUsed="0"/>
-    <w:lsdException w:name="Medium Shading 1 Accent 1" w:semiHidden="0" w:uiPriority="63" w:unhideWhenUsed="0"/>
-    <w:lsdException w:name="Medium Shading 2 Accent 1" w:semiHidden="0" w:uiPriority="64" w:unhideWhenUsed="0"/>
-    <w:lsdException w:name="Medium List 1 Accent 1" w:semiHidden="0" w:uiPriority="65" w:unhideWhenUsed="0"/>
-    <w:lsdException w:name="Revision" w:unhideWhenUsed="0"/>
-    <w:lsdException w:name="List Paragraph" w:semiHidden="0" w:uiPriority="34" w:unhideWhenUsed="0" w:qFormat="1"/>
-    <w:lsdException w:name="Quote" w:semiHidden="0" w:uiPriority="29" w:unhideWhenUsed="0" w:qFormat="1"/>
-    <w:lsdException w:name="Intense Quote" w:semiHidden="0" w:uiPriority="30" w:unhideWhenUsed="0" w:qFormat="1"/>
-    <w:lsdException w:name="Medium List 2 Accent 1" w:semiHidden="0" w:uiPriority="66" w:unhideWhenUsed="0"/>
-    <w:lsdException w:name="Medium Grid 1 Accent 1" w:semiHidden="0" w:uiPriority="67" w:unhideWhenUsed="0"/>
-    <w:lsdException w:name="Medium Grid 2 Accent 1" w:semiHidden="0" w:uiPriority="68" w:unhideWhenUsed="0"/>
-    <w:lsdException w:name="Medium Grid 3 Accent 1" w:semiHidden="0" w:uiPriority="69" w:unhideWhenUsed="0"/>
-    <w:lsdException w:name="Dark List Accent 1" w:semiHidden="0" w:uiPriority="70" w:unhideWhenUsed="0"/>
-    <w:lsdException w:name="Colorful Shading Accent 1" w:semiHidden="0" w:uiPriority="71" w:unhideWhenUsed="0"/>
-    <w:lsdException w:name="Colorful List Accent 1" w:semiHidden="0" w:uiPriority="72" w:unhideWhenUsed="0"/>
-    <w:lsdException w:name="Colorful Grid Accent 1" w:semiHidden="0" w:uiPriority="73" w:unhideWhenUsed="0"/>
-    <w:lsdException w:name="Light Shading Accent 2" w:semiHidden="0" w:uiPriority="60" w:unhideWhenUsed="0"/>
-    <w:lsdException w:name="Light List Accent 2" w:semiHidden="0" w:uiPriority="61" w:unhideWhenUsed="0"/>
-    <w:lsdException w:name="Light Grid Accent 2" w:semiHidden="0" w:uiPriority="62" w:unhideWhenUsed="0"/>
-    <w:lsdException w:name="Medium Shading 1 Accent 2" w:semiHidden="0" w:uiPriority="63" w:unhideWhenUsed="0"/>
-    <w:lsdException w:name="Medium Shading 2 Accent 2" w:semiHidden="0" w:uiPriority="64" w:unhideWhenUsed="0"/>
-    <w:lsdException w:name="Medium List 1 Accent 2" w:semiHidden="0" w:uiPriority="65" w:unhideWhenUsed="0"/>
-    <w:lsdException w:name="Medium List 2 Accent 2" w:semiHidden="0" w:uiPriority="66" w:unhideWhenUsed="0"/>
-    <w:lsdException w:name="Medium Grid 1 Accent 2" w:semiHidden="0" w:uiPriority="67" w:unhideWhenUsed="0"/>
-    <w:lsdException w:name="Medium Grid 2 Accent 2" w:semiHidden="0" w:uiPriority="68" w:unhideWhenUsed="0"/>
-    <w:lsdException w:name="Medium Grid 3 Accent 2" w:semiHidden="0" w:uiPriority="69" w:unhideWhenUsed="0"/>
-    <w:lsdException w:name="Dark List Accent 2" w:semiHidden="0" w:uiPriority="70" w:unhideWhenUsed="0"/>
-    <w:lsdException w:name="Colorful Shading Accent 2" w:semiHidden="0" w:uiPriority="71" w:unhideWhenUsed="0"/>
-    <w:lsdException w:name="Colorful List Accent 2" w:semiHidden="0" w:uiPriority="72" w:unhideWhenUsed="0"/>
-    <w:lsdException w:name="Colorful Grid Accent 2" w:semiHidden="0" w:uiPriority="73" w:unhideWhenUsed="0"/>
-    <w:lsdException w:name="Light Shading Accent 3" w:semiHidden="0" w:uiPriority="60" w:unhideWhenUsed="0"/>
-    <w:lsdException w:name="Light List Accent 3" w:semiHidden="0" w:uiPriority="61" w:unhideWhenUsed="0"/>
-    <w:lsdException w:name="Light Grid Accent 3" w:semiHidden="0" w:uiPriority="62" w:unhideWhenUsed="0"/>
-    <w:lsdException w:name="Medium Shading 1 Accent 3" w:semiHidden="0" w:uiPriority="63" w:unhideWhenUsed="0"/>
-    <w:lsdException w:name="Medium Shading 2 Accent 3" w:semiHidden="0" w:uiPriority="64" w:unhideWhenUsed="0"/>
-    <w:lsdException w:name="Medium List 1 Accent 3" w:semiHidden="0" w:uiPriority="65" w:unhideWhenUsed="0"/>
-    <w:lsdException w:name="Medium List 2 Accent 3" w:semiHidden="0" w:uiPriority="66" w:unhideWhenUsed="0"/>
-    <w:lsdException w:name="Medium Grid 1 Accent 3" w:semiHidden="0" w:uiPriority="67" w:unhideWhenUsed="0"/>
-    <w:lsdException w:name="Medium Grid 2 Accent 3" w:semiHidden="0" w:uiPriority="68" w:unhideWhenUsed="0"/>
-    <w:lsdException w:name="Medium Grid 3 Accent 3" w:semiHidden="0" w:uiPriority="69" w:unhideWhenUsed="0"/>
-    <w:lsdException w:name="Dark List Accent 3" w:semiHidden="0" w:uiPriority="70" w:unhideWhenUsed="0"/>
-    <w:lsdException w:name="Colorful Shading Accent 3" w:semiHidden="0" w:uiPriority="71" w:unhideWhenUsed="0"/>
-    <w:lsdException w:name="Colorful List Accent 3" w:semiHidden="0" w:uiPriority="72" w:unhideWhenUsed="0"/>
-    <w:lsdException w:name="Colorful Grid Accent 3" w:semiHidden="0" w:uiPriority="73" w:unhideWhenUsed="0"/>
-    <w:lsdException w:name="Light Shading Accent 4" w:semiHidden="0" w:uiPriority="60" w:unhideWhenUsed="0"/>
-    <w:lsdException w:name="Light List Accent 4" w:semiHidden="0" w:uiPriority="61" w:unhideWhenUsed="0"/>
-    <w:lsdException w:name="Light Grid Accent 4" w:semiHidden="0" w:uiPriority="62" w:unhideWhenUsed="0"/>
-    <w:lsdException w:name="Medium Shading 1 Accent 4" w:semiHidden="0" w:uiPriority="63" w:unhideWhenUsed="0"/>
-    <w:lsdException w:name="Medium Shading 2 Accent 4" w:semiHidden="0" w:uiPriority="64" w:unhideWhenUsed="0"/>
-    <w:lsdException w:name="Medium List 1 Accent 4" w:semiHidden="0" w:uiPriority="65" w:unhideWhenUsed="0"/>
-    <w:lsdException w:name="Medium List 2 Accent 4" w:semiHidden="0" w:uiPriority="66" w:unhideWhenUsed="0"/>
-    <w:lsdException w:name="Medium Grid 1 Accent 4" w:semiHidden="0" w:uiPriority="67" w:unhideWhenUsed="0"/>
-    <w:lsdException w:name="Medium Grid 2 Accent 4" w:semiHidden="0" w:uiPriority="68" w:unhideWhenUsed="0"/>
-    <w:lsdException w:name="Medium Grid 3 Accent 4" w:semiHidden="0" w:uiPriority="69" w:unhideWhenUsed="0"/>
-    <w:lsdException w:name="Dark List Accent 4" w:semiHidden="0" w:uiPriority="70" w:unhideWhenUsed="0"/>
-    <w:lsdException w:name="Colorful Shading Accent 4" w:semiHidden="0" w:uiPriority="71" w:unhideWhenUsed="0"/>
-    <w:lsdException w:name="Colorful List Accent 4" w:semiHidden="0" w:uiPriority="72" w:unhideWhenUsed="0"/>
-    <w:lsdException w:name="Colorful Grid Accent 4" w:semiHidden="0" w:uiPriority="73" w:unhideWhenUsed="0"/>
-    <w:lsdException w:name="Light Shading Accent 5" w:semiHidden="0" w:uiPriority="60" w:unhideWhenUsed="0"/>
-    <w:lsdException w:name="Light List Accent 5" w:semiHidden="0" w:uiPriority="61" w:unhideWhenUsed="0"/>
-    <w:lsdException w:name="Light Grid Accent 5" w:semiHidden="0" w:uiPriority="62" w:unhideWhenUsed="0"/>
-    <w:lsdException w:name="Medium Shading 1 Accent 5" w:semiHidden="0" w:uiPriority="63" w:unhideWhenUsed="0"/>
-    <w:lsdException w:name="Medium Shading 2 Accent 5" w:semiHidden="0" w:uiPriority="64" w:unhideWhenUsed="0"/>
-    <w:lsdException w:name="Medium List 1 Accent 5" w:semiHidden="0" w:uiPriority="65" w:unhideWhenUsed="0"/>
-    <w:lsdException w:name="Medium List 2 Accent 5" w:semiHidden="0" w:uiPriority="66" w:unhideWhenUsed="0"/>
-    <w:lsdException w:name="Medium Grid 1 Accent 5" w:semiHidden="0" w:uiPriority="67" w:unhideWhenUsed="0"/>
-    <w:lsdException w:name="Medium Grid 2 Accent 5" w:semiHidden="0" w:uiPriority="68" w:unhideWhenUsed="0"/>
-    <w:lsdException w:name="Medium Grid 3 Accent 5" w:semiHidden="0" w:uiPriority="69" w:unhideWhenUsed="0"/>
-    <w:lsdException w:name="Dark List Accent 5" w:semiHidden="0" w:uiPriority="70" w:unhideWhenUsed="0"/>
-    <w:lsdException w:name="Colorful Shading Accent 5" w:semiHidden="0" w:uiPriority="71" w:unhideWhenUsed="0"/>
-    <w:lsdException w:name="Colorful List Accent 5" w:semiHidden="0" w:uiPriority="72" w:unhideWhenUsed="0"/>
-    <w:lsdException w:name="Colorful Grid Accent 5" w:semiHidden="0" w:uiPriority="73" w:unhideWhenUsed="0"/>
-    <w:lsdException w:name="Light Shading Accent 6" w:semiHidden="0" w:uiPriority="60" w:unhideWhenUsed="0"/>
-    <w:lsdException w:name="Light List Accent 6" w:semiHidden="0" w:uiPriority="61" w:unhideWhenUsed="0"/>
-    <w:lsdException w:name="Light Grid Accent 6" w:semiHidden="0" w:uiPriority="62" w:unhideWhenUsed="0"/>
-    <w:lsdException w:name="Medium Shading 1 Accent 6" w:semiHidden="0" w:uiPriority="63" w:unhideWhenUsed="0"/>
-    <w:lsdException w:name="Medium Shading 2 Accent 6" w:semiHidden="0" w:uiPriority="64" w:unhideWhenUsed="0"/>
-    <w:lsdException w:name="Medium List 1 Accent 6" w:semiHidden="0" w:uiPriority="65" w:unhideWhenUsed="0"/>
-    <w:lsdException w:name="Medium List 2 Accent 6" w:semiHidden="0" w:uiPriority="66" w:unhideWhenUsed="0"/>
-    <w:lsdException w:name="Medium Grid 1 Accent 6" w:semiHidden="0" w:uiPriority="67" w:unhideWhenUsed="0"/>
-    <w:lsdException w:name="Medium Grid 2 Accent 6" w:semiHidden="0" w:uiPriority="68" w:unhideWhenUsed="0"/>
-    <w:lsdException w:name="Medium Grid 3 Accent 6" w:semiHidden="0" w:uiPriority="69" w:unhideWhenUsed="0"/>
-    <w:lsdException w:name="Dark List Accent 6" w:semiHidden="0" w:uiPriority="70" w:unhideWhenUsed="0"/>
-    <w:lsdException w:name="Colorful Shading Accent 6" w:semiHidden="0" w:uiPriority="71" w:unhideWhenUsed="0"/>
-    <w:lsdException w:name="Colorful List Accent 6" w:semiHidden="0" w:uiPriority="72" w:unhideWhenUsed="0"/>
-    <w:lsdException w:name="Colorful Grid Accent 6" w:semiHidden="0" w:uiPriority="73" w:unhideWhenUsed="0"/>
-    <w:lsdException w:name="Subtle Emphasis" w:semiHidden="0" w:uiPriority="19" w:unhideWhenUsed="0" w:qFormat="1"/>
-    <w:lsdException w:name="Intense Emphasis" w:semiHidden="0" w:uiPriority="21" w:unhideWhenUsed="0" w:qFormat="1"/>
-    <w:lsdException w:name="Subtle Reference" w:semiHidden="0" w:uiPriority="31" w:unhideWhenUsed="0" w:qFormat="1"/>
-    <w:lsdException w:name="Intense Reference" w:semiHidden="0" w:uiPriority="32" w:unhideWhenUsed="0" w:qFormat="1"/>
-    <w:lsdException w:name="Book Title" w:semiHidden="0" w:uiPriority="33" w:unhideWhenUsed="0" w:qFormat="1"/>
-    <w:lsdException w:name="Bibliography" w:uiPriority="37"/>
-    <w:lsdException w:name="TOC Heading" w:uiPriority="39" w:qFormat="1"/>
+  <w:latentStyles w:defLockedState="0" w:defUIPriority="99" w:defSemiHidden="0" w:defUnhideWhenUsed="0" w:defQFormat="0" w:count="371">
+    <w:lsdException w:name="Normal" w:uiPriority="0" w:qFormat="1"/>
+    <w:lsdException w:name="heading 1" w:uiPriority="0" w:qFormat="1"/>
+    <w:lsdException w:name="heading 2" w:semiHidden="1" w:uiPriority="9" w:unhideWhenUsed="1" w:qFormat="1"/>
+    <w:lsdException w:name="heading 3" w:semiHidden="1" w:uiPriority="9" w:unhideWhenUsed="1" w:qFormat="1"/>
+    <w:lsdException w:name="heading 4" w:semiHidden="1" w:uiPriority="9" w:unhideWhenUsed="1" w:qFormat="1"/>
+    <w:lsdException w:name="heading 5" w:semiHidden="1" w:uiPriority="9" w:unhideWhenUsed="1" w:qFormat="1"/>
+    <w:lsdException w:name="heading 6" w:semiHidden="1" w:uiPriority="9" w:unhideWhenUsed="1" w:qFormat="1"/>
+    <w:lsdException w:name="heading 7" w:semiHidden="1" w:uiPriority="9" w:unhideWhenUsed="1" w:qFormat="1"/>
+    <w:lsdException w:name="heading 8" w:semiHidden="1" w:uiPriority="9" w:unhideWhenUsed="1" w:qFormat="1"/>
+    <w:lsdException w:name="heading 9" w:semiHidden="1" w:uiPriority="9" w:unhideWhenUsed="1" w:qFormat="1"/>
+    <w:lsdException w:name="index 1" w:semiHidden="1" w:unhideWhenUsed="1"/>
+    <w:lsdException w:name="index 2" w:semiHidden="1" w:unhideWhenUsed="1"/>
+    <w:lsdException w:name="index 3" w:semiHidden="1" w:unhideWhenUsed="1"/>
+    <w:lsdException w:name="index 4" w:semiHidden="1" w:unhideWhenUsed="1"/>
+    <w:lsdException w:name="index 5" w:semiHidden="1" w:unhideWhenUsed="1"/>
+    <w:lsdException w:name="index 6" w:semiHidden="1" w:unhideWhenUsed="1"/>
+    <w:lsdException w:name="index 7" w:semiHidden="1" w:unhideWhenUsed="1"/>
+    <w:lsdException w:name="index 8" w:semiHidden="1" w:unhideWhenUsed="1"/>
+    <w:lsdException w:name="index 9" w:semiHidden="1" w:unhideWhenUsed="1"/>
+    <w:lsdException w:name="toc 1" w:semiHidden="1" w:uiPriority="0" w:unhideWhenUsed="1"/>
+    <w:lsdException w:name="toc 2" w:semiHidden="1" w:uiPriority="0" w:unhideWhenUsed="1"/>
+    <w:lsdException w:name="toc 3" w:semiHidden="1" w:uiPriority="0" w:unhideWhenUsed="1"/>
+    <w:lsdException w:name="toc 4" w:semiHidden="1" w:uiPriority="0" w:unhideWhenUsed="1"/>
+    <w:lsdException w:name="toc 5" w:semiHidden="1" w:uiPriority="39" w:unhideWhenUsed="1"/>
+    <w:lsdException w:name="toc 6" w:semiHidden="1" w:uiPriority="39" w:unhideWhenUsed="1"/>
+    <w:lsdException w:name="toc 7" w:semiHidden="1" w:uiPriority="39" w:unhideWhenUsed="1"/>
+    <w:lsdException w:name="toc 8" w:semiHidden="1" w:uiPriority="39" w:unhideWhenUsed="1"/>
+    <w:lsdException w:name="toc 9" w:semiHidden="1" w:uiPriority="39" w:unhideWhenUsed="1"/>
+    <w:lsdException w:name="Normal Indent" w:semiHidden="1" w:unhideWhenUsed="1"/>
+    <w:lsdException w:name="footnote text" w:semiHidden="1" w:unhideWhenUsed="1"/>
+    <w:lsdException w:name="annotation text" w:semiHidden="1" w:unhideWhenUsed="1"/>
+    <w:lsdException w:name="header" w:semiHidden="1" w:unhideWhenUsed="1"/>
+    <w:lsdException w:name="footer" w:semiHidden="1" w:unhideWhenUsed="1"/>
+    <w:lsdException w:name="index heading" w:semiHidden="1" w:unhideWhenUsed="1"/>
+    <w:lsdException w:name="caption" w:semiHidden="1" w:uiPriority="35" w:unhideWhenUsed="1" w:qFormat="1"/>
+    <w:lsdException w:name="table of figures" w:semiHidden="1" w:uiPriority="0" w:unhideWhenUsed="1"/>
+    <w:lsdException w:name="envelope address" w:semiHidden="1" w:unhideWhenUsed="1"/>
+    <w:lsdException w:name="envelope return" w:semiHidden="1" w:unhideWhenUsed="1"/>
+    <w:lsdException w:name="footnote reference" w:semiHidden="1" w:unhideWhenUsed="1"/>
+    <w:lsdException w:name="annotation reference" w:semiHidden="1" w:unhideWhenUsed="1"/>
+    <w:lsdException w:name="line number" w:semiHidden="1" w:unhideWhenUsed="1"/>
+    <w:lsdException w:name="page number" w:semiHidden="1" w:unhideWhenUsed="1"/>
+    <w:lsdException w:name="endnote reference" w:semiHidden="1" w:unhideWhenUsed="1"/>
+    <w:lsdException w:name="endnote text" w:semiHidden="1" w:unhideWhenUsed="1"/>
+    <w:lsdException w:name="table of authorities" w:semiHidden="1" w:unhideWhenUsed="1"/>
+    <w:lsdException w:name="macro" w:semiHidden="1" w:unhideWhenUsed="1"/>
+    <w:lsdException w:name="toa heading" w:semiHidden="1" w:unhideWhenUsed="1"/>
+    <w:lsdException w:name="List" w:semiHidden="1" w:unhideWhenUsed="1"/>
+    <w:lsdException w:name="List Bullet" w:semiHidden="1" w:unhideWhenUsed="1"/>
+    <w:lsdException w:name="List Number" w:semiHidden="1" w:unhideWhenUsed="1"/>
+    <w:lsdException w:name="List 2" w:semiHidden="1" w:unhideWhenUsed="1"/>
+    <w:lsdException w:name="List 3" w:semiHidden="1" w:unhideWhenUsed="1"/>
+    <w:lsdException w:name="List 4" w:semiHidden="1" w:unhideWhenUsed="1"/>
+    <w:lsdException w:name="List 5" w:semiHidden="1" w:unhideWhenUsed="1"/>
+    <w:lsdException w:name="List Bullet 2" w:semiHidden="1" w:unhideWhenUsed="1"/>
+    <w:lsdException w:name="List Bullet 3" w:semiHidden="1" w:unhideWhenUsed="1"/>
+    <w:lsdException w:name="List Bullet 4" w:semiHidden="1" w:unhideWhenUsed="1"/>
+    <w:lsdException w:name="List Bullet 5" w:semiHidden="1" w:unhideWhenUsed="1"/>
+    <w:lsdException w:name="List Number 2" w:semiHidden="1" w:unhideWhenUsed="1"/>
+    <w:lsdException w:name="List Number 3" w:semiHidden="1" w:unhideWhenUsed="1"/>
+    <w:lsdException w:name="List Number 4" w:semiHidden="1" w:unhideWhenUsed="1"/>
+    <w:lsdException w:name="List Number 5" w:semiHidden="1" w:unhideWhenUsed="1"/>
+    <w:lsdException w:name="Title" w:uiPriority="10" w:qFormat="1"/>
+    <w:lsdException w:name="Closing" w:semiHidden="1" w:unhideWhenUsed="1"/>
+    <w:lsdException w:name="Signature" w:semiHidden="1" w:unhideWhenUsed="1"/>
+    <w:lsdException w:name="Default Paragraph Font" w:semiHidden="1" w:uiPriority="1" w:unhideWhenUsed="1"/>
+    <w:lsdException w:name="Body Text" w:semiHidden="1" w:uiPriority="0" w:unhideWhenUsed="1"/>
+    <w:lsdException w:name="Body Text Indent" w:semiHidden="1" w:unhideWhenUsed="1"/>
+    <w:lsdException w:name="List Continue" w:semiHidden="1" w:unhideWhenUsed="1"/>
+    <w:lsdException w:name="List Continue 2" w:semiHidden="1" w:unhideWhenUsed="1"/>
+    <w:lsdException w:name="List Continue 3" w:semiHidden="1" w:unhideWhenUsed="1"/>
+    <w:lsdException w:name="List Continue 4" w:semiHidden="1" w:unhideWhenUsed="1"/>
+    <w:lsdException w:name="List Continue 5" w:semiHidden="1" w:unhideWhenUsed="1"/>
+    <w:lsdException w:name="Message Header" w:semiHidden="1" w:unhideWhenUsed="1"/>
+    <w:lsdException w:name="Subtitle" w:uiPriority="11" w:qFormat="1"/>
+    <w:lsdException w:name="Salutation" w:semiHidden="1" w:unhideWhenUsed="1"/>
+    <w:lsdException w:name="Date" w:semiHidden="1" w:unhideWhenUsed="1"/>
+    <w:lsdException w:name="Body Text First Indent" w:semiHidden="1" w:unhideWhenUsed="1"/>
+    <w:lsdException w:name="Body Text First Indent 2" w:semiHidden="1" w:unhideWhenUsed="1"/>
+    <w:lsdException w:name="Note Heading" w:semiHidden="1" w:unhideWhenUsed="1"/>
+    <w:lsdException w:name="Body Text 2" w:semiHidden="1" w:unhideWhenUsed="1"/>
+    <w:lsdException w:name="Body Text 3" w:semiHidden="1" w:unhideWhenUsed="1"/>
+    <w:lsdException w:name="Body Text Indent 2" w:semiHidden="1" w:unhideWhenUsed="1"/>
+    <w:lsdException w:name="Body Text Indent 3" w:semiHidden="1" w:unhideWhenUsed="1"/>
+    <w:lsdException w:name="Block Text" w:semiHidden="1" w:unhideWhenUsed="1"/>
+    <w:lsdException w:name="Hyperlink" w:semiHidden="1" w:uiPriority="0" w:unhideWhenUsed="1"/>
+    <w:lsdException w:name="FollowedHyperlink" w:semiHidden="1" w:unhideWhenUsed="1"/>
+    <w:lsdException w:name="Strong" w:uiPriority="22" w:qFormat="1"/>
+    <w:lsdException w:name="Emphasis" w:uiPriority="20" w:qFormat="1"/>
+    <w:lsdException w:name="Document Map" w:semiHidden="1" w:unhideWhenUsed="1"/>
+    <w:lsdException w:name="Plain Text" w:semiHidden="1" w:unhideWhenUsed="1"/>
+    <w:lsdException w:name="E-mail Signature" w:semiHidden="1" w:unhideWhenUsed="1"/>
+    <w:lsdException w:name="HTML Top of Form" w:semiHidden="1" w:unhideWhenUsed="1"/>
+    <w:lsdException w:name="HTML Bottom of Form" w:semiHidden="1" w:unhideWhenUsed="1"/>
+    <w:lsdException w:name="Normal (Web)" w:semiHidden="1" w:unhideWhenUsed="1"/>
+    <w:lsdException w:name="HTML Acronym" w:semiHidden="1" w:unhideWhenUsed="1"/>
+    <w:lsdException w:name="HTML Address" w:semiHidden="1" w:unhideWhenUsed="1"/>
+    <w:lsdException w:name="HTML Cite" w:semiHidden="1" w:unhideWhenUsed="1"/>
+    <w:lsdException w:name="HTML Code" w:semiHidden="1" w:unhideWhenUsed="1"/>
+    <w:lsdException w:name="HTML Definition" w:semiHidden="1" w:unhideWhenUsed="1"/>
+    <w:lsdException w:name="HTML Keyboard" w:semiHidden="1" w:unhideWhenUsed="1"/>
+    <w:lsdException w:name="HTML Preformatted" w:semiHidden="1" w:unhideWhenUsed="1"/>
+    <w:lsdException w:name="HTML Sample" w:semiHidden="1" w:unhideWhenUsed="1"/>
+    <w:lsdException w:name="HTML Typewriter" w:semiHidden="1" w:unhideWhenUsed="1"/>
+    <w:lsdException w:name="HTML Variable" w:semiHidden="1" w:unhideWhenUsed="1"/>
+    <w:lsdException w:name="Normal Table" w:semiHidden="1" w:unhideWhenUsed="1"/>
+    <w:lsdException w:name="annotation subject" w:semiHidden="1" w:unhideWhenUsed="1"/>
+    <w:lsdException w:name="No List" w:semiHidden="1" w:unhideWhenUsed="1"/>
+    <w:lsdException w:name="Outline List 1" w:semiHidden="1" w:unhideWhenUsed="1"/>
+    <w:lsdException w:name="Outline List 2" w:semiHidden="1" w:unhideWhenUsed="1"/>
+    <w:lsdException w:name="Outline List 3" w:semiHidden="1" w:unhideWhenUsed="1"/>
+    <w:lsdException w:name="Table Simple 1" w:semiHidden="1" w:unhideWhenUsed="1"/>
+    <w:lsdException w:name="Table Simple 2" w:semiHidden="1" w:unhideWhenUsed="1"/>
+    <w:lsdException w:name="Table Simple 3" w:semiHidden="1" w:unhideWhenUsed="1"/>
+    <w:lsdException w:name="Table Classic 1" w:semiHidden="1" w:unhideWhenUsed="1"/>
+    <w:lsdException w:name="Table Classic 2" w:semiHidden="1" w:unhideWhenUsed="1"/>
+    <w:lsdException w:name="Table Classic 3" w:semiHidden="1" w:unhideWhenUsed="1"/>
+    <w:lsdException w:name="Table Classic 4" w:semiHidden="1" w:unhideWhenUsed="1"/>
+    <w:lsdException w:name="Table Colorful 1" w:semiHidden="1" w:unhideWhenUsed="1"/>
+    <w:lsdException w:name="Table Colorful 2" w:semiHidden="1" w:unhideWhenUsed="1"/>
+    <w:lsdException w:name="Table Colorful 3" w:semiHidden="1" w:unhideWhenUsed="1"/>
+    <w:lsdException w:name="Table Columns 1" w:semiHidden="1" w:unhideWhenUsed="1"/>
+    <w:lsdException w:name="Table Columns 2" w:semiHidden="1" w:unhideWhenUsed="1"/>
+    <w:lsdException w:name="Table Columns 3" w:semiHidden="1" w:unhideWhenUsed="1"/>
+    <w:lsdException w:name="Table Columns 4" w:semiHidden="1" w:unhideWhenUsed="1"/>
+    <w:lsdException w:name="Table Columns 5" w:semiHidden="1" w:unhideWhenUsed="1"/>
+    <w:lsdException w:name="Table Grid 1" w:semiHidden="1" w:unhideWhenUsed="1"/>
+    <w:lsdException w:name="Table Grid 2" w:semiHidden="1" w:unhideWhenUsed="1"/>
+    <w:lsdException w:name="Table Grid 3" w:semiHidden="1" w:unhideWhenUsed="1"/>
+    <w:lsdException w:name="Table Grid 4" w:semiHidden="1" w:unhideWhenUsed="1"/>
+    <w:lsdException w:name="Table Grid 5" w:semiHidden="1" w:unhideWhenUsed="1"/>
+    <w:lsdException w:name="Table Grid 6" w:semiHidden="1" w:unhideWhenUsed="1"/>
+    <w:lsdException w:name="Table Grid 7" w:semiHidden="1" w:unhideWhenUsed="1"/>
+    <w:lsdException w:name="Table Grid 8" w:semiHidden="1" w:unhideWhenUsed="1"/>
+    <w:lsdException w:name="Table List 1" w:semiHidden="1" w:unhideWhenUsed="1"/>
+    <w:lsdException w:name="Table List 2" w:semiHidden="1" w:unhideWhenUsed="1"/>
+    <w:lsdException w:name="Table List 3" w:semiHidden="1" w:unhideWhenUsed="1"/>
+    <w:lsdException w:name="Table List 4" w:semiHidden="1" w:unhideWhenUsed="1"/>
+    <w:lsdException w:name="Table List 5" w:semiHidden="1" w:unhideWhenUsed="1"/>
+    <w:lsdException w:name="Table List 6" w:semiHidden="1" w:unhideWhenUsed="1"/>
+    <w:lsdException w:name="Table List 7" w:semiHidden="1" w:unhideWhenUsed="1"/>
+    <w:lsdException w:name="Table List 8" w:semiHidden="1" w:unhideWhenUsed="1"/>
+    <w:lsdException w:name="Table 3D effects 1" w:semiHidden="1" w:unhideWhenUsed="1"/>
+    <w:lsdException w:name="Table 3D effects 2" w:semiHidden="1" w:unhideWhenUsed="1"/>
+    <w:lsdException w:name="Table 3D effects 3" w:semiHidden="1" w:unhideWhenUsed="1"/>
+    <w:lsdException w:name="Table Contemporary" w:semiHidden="1" w:unhideWhenUsed="1"/>
+    <w:lsdException w:name="Table Elegant" w:semiHidden="1" w:unhideWhenUsed="1"/>
+    <w:lsdException w:name="Table Professional" w:semiHidden="1" w:unhideWhenUsed="1"/>
+    <w:lsdException w:name="Table Subtle 1" w:semiHidden="1" w:unhideWhenUsed="1"/>
+    <w:lsdException w:name="Table Subtle 2" w:semiHidden="1" w:unhideWhenUsed="1"/>
+    <w:lsdException w:name="Table Web 1" w:semiHidden="1" w:unhideWhenUsed="1"/>
+    <w:lsdException w:name="Table Web 2" w:semiHidden="1" w:unhideWhenUsed="1"/>
+    <w:lsdException w:name="Table Web 3" w:semiHidden="1" w:unhideWhenUsed="1"/>
+    <w:lsdException w:name="Balloon Text" w:semiHidden="1" w:unhideWhenUsed="1"/>
+    <w:lsdException w:name="Table Grid" w:uiPriority="59"/>
+    <w:lsdException w:name="Table Theme" w:semiHidden="1" w:unhideWhenUsed="1"/>
+    <w:lsdException w:name="Placeholder Text" w:semiHidden="1"/>
+    <w:lsdException w:name="No Spacing" w:uiPriority="1" w:qFormat="1"/>
+    <w:lsdException w:name="Light Shading" w:uiPriority="60"/>
+    <w:lsdException w:name="Light List" w:uiPriority="61"/>
+    <w:lsdException w:name="Light Grid" w:uiPriority="62"/>
+    <w:lsdException w:name="Medium Shading 1" w:uiPriority="63"/>
+    <w:lsdException w:name="Medium Shading 2" w:uiPriority="64"/>
+    <w:lsdException w:name="Medium List 1" w:uiPriority="65"/>
+    <w:lsdException w:name="Medium List 2" w:uiPriority="66"/>
+    <w:lsdException w:name="Medium Grid 1" w:uiPriority="67"/>
+    <w:lsdException w:name="Medium Grid 2" w:uiPriority="68"/>
+    <w:lsdException w:name="Medium Grid 3" w:uiPriority="69"/>
+    <w:lsdException w:name="Dark List" w:uiPriority="70"/>
+    <w:lsdException w:name="Colorful Shading" w:uiPriority="71"/>
+    <w:lsdException w:name="Colorful List" w:uiPriority="72"/>
+    <w:lsdException w:name="Colorful Grid" w:uiPriority="73"/>
+    <w:lsdException w:name="Light Shading Accent 1" w:uiPriority="60"/>
+    <w:lsdException w:name="Light List Accent 1" w:uiPriority="61"/>
+    <w:lsdException w:name="Light Grid Accent 1" w:uiPriority="62"/>
+    <w:lsdException w:name="Medium Shading 1 Accent 1" w:uiPriority="63"/>
+    <w:lsdException w:name="Medium Shading 2 Accent 1" w:uiPriority="64"/>
+    <w:lsdException w:name="Medium List 1 Accent 1" w:uiPriority="65"/>
+    <w:lsdException w:name="Revision" w:semiHidden="1"/>
+    <w:lsdException w:name="List Paragraph" w:uiPriority="34" w:qFormat="1"/>
+    <w:lsdException w:name="Quote" w:uiPriority="29" w:qFormat="1"/>
+    <w:lsdException w:name="Intense Quote" w:uiPriority="30" w:qFormat="1"/>
+    <w:lsdException w:name="Medium List 2 Accent 1" w:uiPriority="66"/>
+    <w:lsdException w:name="Medium Grid 1 Accent 1" w:uiPriority="67"/>
+    <w:lsdException w:name="Medium Grid 2 Accent 1" w:uiPriority="68"/>
+    <w:lsdException w:name="Medium Grid 3 Accent 1" w:uiPriority="69"/>
+    <w:lsdException w:name="Dark List Accent 1" w:uiPriority="70"/>
+    <w:lsdException w:name="Colorful Shading Accent 1" w:uiPriority="71"/>
+    <w:lsdException w:name="Colorful List Accent 1" w:uiPriority="72"/>
+    <w:lsdException w:name="Colorful Grid Accent 1" w:uiPriority="73"/>
+    <w:lsdException w:name="Light Shading Accent 2" w:uiPriority="60"/>
+    <w:lsdException w:name="Light List Accent 2" w:uiPriority="61"/>
+    <w:lsdException w:name="Light Grid Accent 2" w:uiPriority="62"/>
+    <w:lsdException w:name="Medium Shading 1 Accent 2" w:uiPriority="63"/>
+    <w:lsdException w:name="Medium Shading 2 Accent 2" w:uiPriority="64"/>
+    <w:lsdException w:name="Medium List 1 Accent 2" w:uiPriority="65"/>
+    <w:lsdException w:name="Medium List 2 Accent 2" w:uiPriority="66"/>
+    <w:lsdException w:name="Medium Grid 1 Accent 2" w:uiPriority="67"/>
+    <w:lsdException w:name="Medium Grid 2 Accent 2" w:uiPriority="68"/>
+    <w:lsdException w:name="Medium Grid 3 Accent 2" w:uiPriority="69"/>
+    <w:lsdException w:name="Dark List Accent 2" w:uiPriority="70"/>
+    <w:lsdException w:name="Colorful Shading Accent 2" w:uiPriority="71"/>
+    <w:lsdException w:name="Colorful List Accent 2" w:uiPriority="72"/>
+    <w:lsdException w:name="Colorful Grid Accent 2" w:uiPriority="73"/>
+    <w:lsdException w:name="Light Shading Accent 3" w:uiPriority="60"/>
+    <w:lsdException w:name="Light List Accent 3" w:uiPriority="61"/>
+    <w:lsdException w:name="Light Grid Accent 3" w:uiPriority="62"/>
+    <w:lsdException w:name="Medium Shading 1 Accent 3" w:uiPriority="63"/>
+    <w:lsdException w:name="Medium Shading 2 Accent 3" w:uiPriority="64"/>
+    <w:lsdException w:name="Medium List 1 Accent 3" w:uiPriority="65"/>
+    <w:lsdException w:name="Medium List 2 Accent 3" w:uiPriority="66"/>
+    <w:lsdException w:name="Medium Grid 1 Accent 3" w:uiPriority="67"/>
+    <w:lsdException w:name="Medium Grid 2 Accent 3" w:uiPriority="68"/>
+    <w:lsdException w:name="Medium Grid 3 Accent 3" w:uiPriority="69"/>
+    <w:lsdException w:name="Dark List Accent 3" w:uiPriority="70"/>
+    <w:lsdException w:name="Colorful Shading Accent 3" w:uiPriority="71"/>
+    <w:lsdException w:name="Colorful List Accent 3" w:uiPriority="72"/>
+    <w:lsdException w:name="Colorful Grid Accent 3" w:uiPriority="73"/>
+    <w:lsdException w:name="Light Shading Accent 4" w:uiPriority="60"/>
+    <w:lsdException w:name="Light List Accent 4" w:uiPriority="61"/>
+    <w:lsdException w:name="Light Grid Accent 4" w:uiPriority="62"/>
+    <w:lsdException w:name="Medium Shading 1 Accent 4" w:uiPriority="63"/>
+    <w:lsdException w:name="Medium Shading 2 Accent 4" w:uiPriority="64"/>
+    <w:lsdException w:name="Medium List 1 Accent 4" w:uiPriority="65"/>
+    <w:lsdException w:name="Medium List 2 Accent 4" w:uiPriority="66"/>
+    <w:lsdException w:name="Medium Grid 1 Accent 4" w:uiPriority="67"/>
+    <w:lsdException w:name="Medium Grid 2 Accent 4" w:uiPriority="68"/>
+    <w:lsdException w:name="Medium Grid 3 Accent 4" w:uiPriority="69"/>
+    <w:lsdException w:name="Dark List Accent 4" w:uiPriority="70"/>
+    <w:lsdException w:name="Colorful Shading Accent 4" w:uiPriority="71"/>
+    <w:lsdException w:name="Colorful List Accent 4" w:uiPriority="72"/>
+    <w:lsdException w:name="Colorful Grid Accent 4" w:uiPriority="73"/>
+    <w:lsdException w:name="Light Shading Accent 5" w:uiPriority="60"/>
+    <w:lsdException w:name="Light List Accent 5" w:uiPriority="61"/>
+    <w:lsdException w:name="Light Grid Accent 5" w:uiPriority="62"/>
+    <w:lsdException w:name="Medium Shading 1 Accent 5" w:uiPriority="63"/>
+    <w:lsdException w:name="Medium Shading 2 Accent 5" w:uiPriority="64"/>
+    <w:lsdException w:name="Medium List 1 Accent 5" w:uiPriority="65"/>
+    <w:lsdException w:name="Medium List 2 Accent 5" w:uiPriority="66"/>
+    <w:lsdException w:name="Medium Grid 1 Accent 5" w:uiPriority="67"/>
+    <w:lsdException w:name="Medium Grid 2 Accent 5" w:uiPriority="68"/>
+    <w:lsdException w:name="Medium Grid 3 Accent 5" w:uiPriority="69"/>
+    <w:lsdException w:name="Dark List Accent 5" w:uiPriority="70"/>
+    <w:lsdException w:name="Colorful Shading Accent 5" w:uiPriority="71"/>
+    <w:lsdException w:name="Colorful List Accent 5" w:uiPriority="72"/>
+    <w:lsdException w:name="Colorful Grid Accent 5" w:uiPriority="73"/>
+    <w:lsdException w:name="Light Shading Accent 6" w:uiPriority="60"/>
+    <w:lsdException w:name="Light List Accent 6" w:uiPriority="61"/>
+    <w:lsdException w:name="Light Grid Accent 6" w:uiPriority="62"/>
+    <w:lsdException w:name="Medium Shading 1 Accent 6" w:uiPriority="63"/>
+    <w:lsdException w:name="Medium Shading 2 Accent 6" w:uiPriority="64"/>
+    <w:lsdException w:name="Medium List 1 Accent 6" w:uiPriority="65"/>
+    <w:lsdException w:name="Medium List 2 Accent 6" w:uiPriority="66"/>
+    <w:lsdException w:name="Medium Grid 1 Accent 6" w:uiPriority="67"/>
+    <w:lsdException w:name="Medium Grid 2 Accent 6" w:uiPriority="68"/>
+    <w:lsdException w:name="Medium Grid 3 Accent 6" w:uiPriority="69"/>
+    <w:lsdException w:name="Dark List Accent 6" w:uiPriority="70"/>
+    <w:lsdException w:name="Colorful Shading Accent 6" w:uiPriority="71"/>
+    <w:lsdException w:name="Colorful List Accent 6" w:uiPriority="72"/>
+    <w:lsdException w:name="Colorful Grid Accent 6" w:uiPriority="73"/>
+    <w:lsdException w:name="Subtle Emphasis" w:uiPriority="19" w:qFormat="1"/>
+    <w:lsdException w:name="Intense Emphasis" w:uiPriority="21" w:qFormat="1"/>
+    <w:lsdException w:name="Subtle Reference" w:uiPriority="31" w:qFormat="1"/>
+    <w:lsdException w:name="Intense Reference" w:uiPriority="32" w:qFormat="1"/>
+    <w:lsdException w:name="Book Title" w:uiPriority="33" w:qFormat="1"/>
+    <w:lsdException w:name="Bibliography" w:semiHidden="1" w:uiPriority="37" w:unhideWhenUsed="1"/>
+    <w:lsdException w:name="TOC Heading" w:semiHidden="1" w:uiPriority="39" w:unhideWhenUsed="1" w:qFormat="1"/>
+    <w:lsdException w:name="Plain Table 1" w:uiPriority="41"/>
+    <w:lsdException w:name="Plain Table 2" w:uiPriority="42"/>
+    <w:lsdException w:name="Plain Table 3" w:uiPriority="43"/>
+    <w:lsdException w:name="Plain Table 4" w:uiPriority="44"/>
+    <w:lsdException w:name="Plain Table 5" w:uiPriority="45"/>
+    <w:lsdException w:name="Grid Table Light" w:uiPriority="40"/>
+    <w:lsdException w:name="Grid Table 1 Light" w:uiPriority="46"/>
+    <w:lsdException w:name="Grid Table 2" w:uiPriority="47"/>
+    <w:lsdException w:name="Grid Table 3" w:uiPriority="48"/>
+    <w:lsdException w:name="Grid Table 4" w:uiPriority="49"/>
+    <w:lsdException w:name="Grid Table 5 Dark" w:uiPriority="50"/>
+    <w:lsdException w:name="Grid Table 6 Colorful" w:uiPriority="51"/>
+    <w:lsdException w:name="Grid Table 7 Colorful" w:uiPriority="52"/>
+    <w:lsdException w:name="Grid Table 1 Light Accent 1" w:uiPriority="46"/>
+    <w:lsdException w:name="Grid Table 2 Accent 1" w:uiPriority="47"/>
+    <w:lsdException w:name="Grid Table 3 Accent 1" w:uiPriority="48"/>
+    <w:lsdException w:name="Grid Table 4 Accent 1" w:uiPriority="49"/>
+    <w:lsdException w:name="Grid Table 5 Dark Accent 1" w:uiPriority="50"/>
+    <w:lsdException w:name="Grid Table 6 Colorful Accent 1" w:uiPriority="51"/>
+    <w:lsdException w:name="Grid Table 7 Colorful Accent 1" w:uiPriority="52"/>
+    <w:lsdException w:name="Grid Table 1 Light Accent 2" w:uiPriority="46"/>
+    <w:lsdException w:name="Grid Table 2 Accent 2" w:uiPriority="47"/>
+    <w:lsdException w:name="Grid Table 3 Accent 2" w:uiPriority="48"/>
+    <w:lsdException w:name="Grid Table 4 Accent 2" w:uiPriority="49"/>
+    <w:lsdException w:name="Grid Table 5 Dark Accent 2" w:uiPriority="50"/>
+    <w:lsdException w:name="Grid Table 6 Colorful Accent 2" w:uiPriority="51"/>
+    <w:lsdException w:name="Grid Table 7 Colorful Accent 2" w:uiPriority="52"/>
+    <w:lsdException w:name="Grid Table 1 Light Accent 3" w:uiPriority="46"/>
+    <w:lsdException w:name="Grid Table 2 Accent 3" w:uiPriority="47"/>
+    <w:lsdException w:name="Grid Table 3 Accent 3" w:uiPriority="48"/>
+    <w:lsdException w:name="Grid Table 4 Accent 3" w:uiPriority="49"/>
+    <w:lsdException w:name="Grid Table 5 Dark Accent 3" w:uiPriority="50"/>
+    <w:lsdException w:name="Grid Table 6 Colorful Accent 3" w:uiPriority="51"/>
+    <w:lsdException w:name="Grid Table 7 Colorful Accent 3" w:uiPriority="52"/>
+    <w:lsdException w:name="Grid Table 1 Light Accent 4" w:uiPriority="46"/>
+    <w:lsdException w:name="Grid Table 2 Accent 4" w:uiPriority="47"/>
+    <w:lsdException w:name="Grid Table 3 Accent 4" w:uiPriority="48"/>
+    <w:lsdException w:name="Grid Table 4 Accent 4" w:uiPriority="49"/>
+    <w:lsdException w:name="Grid Table 5 Dark Accent 4" w:uiPriority="50"/>
+    <w:lsdException w:name="Grid Table 6 Colorful Accent 4" w:uiPriority="51"/>
+    <w:lsdException w:name="Grid Table 7 Colorful Accent 4" w:uiPriority="52"/>
+    <w:lsdException w:name="Grid Table 1 Light Accent 5" w:uiPriority="46"/>
+    <w:lsdException w:name="Grid Table 2 Accent 5" w:uiPriority="47"/>
+    <w:lsdException w:name="Grid Table 3 Accent 5" w:uiPriority="48"/>
+    <w:lsdException w:name="Grid Table 4 Accent 5" w:uiPriority="49"/>
+    <w:lsdException w:name="Grid Table 5 Dark Accent 5" w:uiPriority="50"/>
+    <w:lsdException w:name="Grid Table 6 Colorful Accent 5" w:uiPriority="51"/>
+    <w:lsdException w:name="Grid Table 7 Colorful Accent 5" w:uiPriority="52"/>
+    <w:lsdException w:name="Grid Table 1 Light Accent 6" w:uiPriority="46"/>
+    <w:lsdException w:name="Grid Table 2 Accent 6" w:uiPriority="47"/>
+    <w:lsdException w:name="Grid Table 3 Accent 6" w:uiPriority="48"/>
+    <w:lsdException w:name="Grid Table 4 Accent 6" w:uiPriority="49"/>
+    <w:lsdException w:name="Grid Table 5 Dark Accent 6" w:uiPriority="50"/>
+    <w:lsdException w:name="Grid Table 6 Colorful Accent 6" w:uiPriority="51"/>
+    <w:lsdException w:name="Grid Table 7 Colorful Accent 6" w:uiPriority="52"/>
+    <w:lsdException w:name="List Table 1 Light" w:uiPriority="46"/>
+    <w:lsdException w:name="List Table 2" w:uiPriority="47"/>
+    <w:lsdException w:name="List Table 3" w:uiPriority="48"/>
+    <w:lsdException w:name="List Table 4" w:uiPriority="49"/>
+    <w:lsdException w:name="List Table 5 Dark" w:uiPriority="50"/>
+    <w:lsdException w:name="List Table 6 Colorful" w:uiPriority="51"/>
+    <w:lsdException w:name="List Table 7 Colorful" w:uiPriority="52"/>
+    <w:lsdException w:name="List Table 1 Light Accent 1" w:uiPriority="46"/>
+    <w:lsdException w:name="List Table 2 Accent 1" w:uiPriority="47"/>
+    <w:lsdException w:name="List Table 3 Accent 1" w:uiPriority="48"/>
+    <w:lsdException w:name="List Table 4 Accent 1" w:uiPriority="49"/>
+    <w:lsdException w:name="List Table 5 Dark Accent 1" w:uiPriority="50"/>
+    <w:lsdException w:name="List Table 6 Colorful Accent 1" w:uiPriority="51"/>
+    <w:lsdException w:name="List Table 7 Colorful Accent 1" w:uiPriority="52"/>
+    <w:lsdException w:name="List Table 1 Light Accent 2" w:uiPriority="46"/>
+    <w:lsdException w:name="List Table 2 Accent 2" w:uiPriority="47"/>
+    <w:lsdException w:name="List Table 3 Accent 2" w:uiPriority="48"/>
+    <w:lsdException w:name="List Table 4 Accent 2" w:uiPriority="49"/>
+    <w:lsdException w:name="List Table 5 Dark Accent 2" w:uiPriority="50"/>
+    <w:lsdException w:name="List Table 6 Colorful Accent 2" w:uiPriority="51"/>
+    <w:lsdException w:name="List Table 7 Colorful Accent 2" w:uiPriority="52"/>
+    <w:lsdException w:name="List Table 1 Light Accent 3" w:uiPriority="46"/>
+    <w:lsdException w:name="List Table 2 Accent 3" w:uiPriority="47"/>
+    <w:lsdException w:name="List Table 3 Accent 3" w:uiPriority="48"/>
+    <w:lsdException w:name="List Table 4 Accent 3" w:uiPriority="49"/>
+    <w:lsdException w:name="List Table 5 Dark Accent 3" w:uiPriority="50"/>
+    <w:lsdException w:name="List Table 6 Colorful Accent 3" w:uiPriority="51"/>
+    <w:lsdException w:name="List Table 7 Colorful Accent 3" w:uiPriority="52"/>
+    <w:lsdException w:name="List Table 1 Light Accent 4" w:uiPriority="46"/>
+    <w:lsdException w:name="List Table 2 Accent 4" w:uiPriority="47"/>
+    <w:lsdException w:name="List Table 3 Accent 4" w:uiPriority="48"/>
+    <w:lsdException w:name="List Table 4 Accent 4" w:uiPriority="49"/>
+    <w:lsdException w:name="List Table 5 Dark Accent 4" w:uiPriority="50"/>
+    <w:lsdException w:name="List Table 6 Colorful Accent 4" w:uiPriority="51"/>
+    <w:lsdException w:name="List Table 7 Colorful Accent 4" w:uiPriority="52"/>
+    <w:lsdException w:name="List Table 1 Light Accent 5" w:uiPriority="46"/>
+    <w:lsdException w:name="List Table 2 Accent 5" w:uiPriority="47"/>
+    <w:lsdException w:name="List Table 3 Accent 5" w:uiPriority="48"/>
+    <w:lsdException w:name="List Table 4 Accent 5" w:uiPriority="49"/>
+    <w:lsdException w:name="List Table 5 Dark Accent 5" w:uiPriority="50"/>
+    <w:lsdException w:name="List Table 6 Colorful Accent 5" w:uiPriority="51"/>
+    <w:lsdException w:name="List Table 7 Colorful Accent 5" w:uiPriority="52"/>
+    <w:lsdException w:name="List Table 1 Light Accent 6" w:uiPriority="46"/>
+    <w:lsdException w:name="List Table 2 Accent 6" w:uiPriority="47"/>
+    <w:lsdException w:name="List Table 3 Accent 6" w:uiPriority="48"/>
+    <w:lsdException w:name="List Table 4 Accent 6" w:uiPriority="49"/>
+    <w:lsdException w:name="List Table 5 Dark Accent 6" w:uiPriority="50"/>
+    <w:lsdException w:name="List Table 6 Colorful Accent 6" w:uiPriority="51"/>
+    <w:lsdException w:name="List Table 7 Colorful Accent 6" w:uiPriority="52"/>
   </w:latentStyles>
   <w:style w:type="paragraph" w:default="1" w:styleId="Normal">
     <w:name w:val="Normal"/>
@@ -2588,7 +6630,6 @@
     <w:uiPriority w:val="99"/>
     <w:semiHidden/>
     <w:unhideWhenUsed/>
-    <w:qFormat/>
     <w:tblPr>
       <w:tblInd w:w="0" w:type="dxa"/>
       <w:tblCellMar>

</xml_diff>